<commit_message>
fixed some typos and write more to the further work
</commit_message>
<xml_diff>
--- a/doc/Implementation of a Server for a GPS.docx
+++ b/doc/Implementation of a Server for a GPS.docx
@@ -4,7 +4,7 @@
   <w:body>
     <w:p>
       <w:pPr>
-        <w:pStyle w:val="Titel"/>
+        <w:pStyle w:val="Title"/>
         <w:rPr>
           <w:lang w:val="en-US"/>
         </w:rPr>
@@ -25,7 +25,7 @@
     </w:p>
     <w:p>
       <w:pPr>
-        <w:pStyle w:val="Untertitel"/>
+        <w:pStyle w:val="Subtitle"/>
         <w:rPr>
           <w:lang w:val="en-US"/>
         </w:rPr>
@@ -46,16 +46,8 @@
         <w:rPr>
           <w:lang w:val="en-US"/>
         </w:rPr>
-        <w:t xml:space="preserve">Sebastian Romero </w:t>
-      </w:r>
-      <w:proofErr w:type="spellStart"/>
-      <w:r>
-        <w:rPr>
-          <w:lang w:val="en-US"/>
-        </w:rPr>
-        <w:t>Chavero</w:t>
-      </w:r>
-      <w:proofErr w:type="spellEnd"/>
+        <w:t>Sebastian Romero Chavero</w:t>
+      </w:r>
     </w:p>
     <w:p>
       <w:pPr>
@@ -158,7 +150,7 @@
     </w:p>
     <w:p>
       <w:pPr>
-        <w:pStyle w:val="berschrift1"/>
+        <w:pStyle w:val="Heading1"/>
         <w:rPr>
           <w:lang w:val="en-US"/>
         </w:rPr>
@@ -272,7 +264,27 @@
         <w:rPr>
           <w:lang w:val="en-US"/>
         </w:rPr>
-        <w:t xml:space="preserve"> in order to be able to access the location data from anywhere if needed. Therefor such a server must be able to receive and manage the gathered data from the tracker attached to the desired object.</w:t>
+        <w:t xml:space="preserve"> in order to be able to access the location data from anywhere if needed. </w:t>
+      </w:r>
+      <w:proofErr w:type="gramStart"/>
+      <w:r>
+        <w:rPr>
+          <w:lang w:val="en-US"/>
+        </w:rPr>
+        <w:t>Therefor</w:t>
+      </w:r>
+      <w:r>
+        <w:rPr>
+          <w:lang w:val="en-US"/>
+        </w:rPr>
+        <w:t>e</w:t>
+      </w:r>
+      <w:proofErr w:type="gramEnd"/>
+      <w:r>
+        <w:rPr>
+          <w:lang w:val="en-US"/>
+        </w:rPr>
+        <w:t xml:space="preserve"> such a server must be able to receive and manage the gathered data from the tracker attached to the desired object.</w:t>
       </w:r>
     </w:p>
     <w:p>
@@ -594,7 +606,7 @@
     </w:p>
     <w:p>
       <w:pPr>
-        <w:pStyle w:val="berschrift1"/>
+        <w:pStyle w:val="Heading1"/>
         <w:rPr>
           <w:lang w:val="en-US"/>
         </w:rPr>
@@ -708,7 +720,7 @@
     </w:p>
     <w:p>
       <w:pPr>
-        <w:pStyle w:val="Beschriftung"/>
+        <w:pStyle w:val="Caption"/>
         <w:jc w:val="both"/>
         <w:rPr>
           <w:i w:val="0"/>
@@ -868,7 +880,7 @@
     </w:p>
     <w:p>
       <w:pPr>
-        <w:pStyle w:val="Beschriftung"/>
+        <w:pStyle w:val="Caption"/>
         <w:jc w:val="both"/>
         <w:rPr>
           <w:i w:val="0"/>
@@ -998,7 +1010,7 @@
     </w:p>
     <w:p>
       <w:pPr>
-        <w:pStyle w:val="Beschriftung"/>
+        <w:pStyle w:val="Caption"/>
         <w:jc w:val="both"/>
         <w:rPr>
           <w:lang w:val="en-US"/>
@@ -1069,7 +1081,7 @@
     </w:p>
     <w:p>
       <w:pPr>
-        <w:pStyle w:val="berschrift1"/>
+        <w:pStyle w:val="Heading1"/>
         <w:rPr>
           <w:lang w:val="en-US"/>
         </w:rPr>
@@ -1180,7 +1192,7 @@
     </w:p>
     <w:p>
       <w:pPr>
-        <w:pStyle w:val="Beschriftung"/>
+        <w:pStyle w:val="Caption"/>
         <w:rPr>
           <w:lang w:val="en-US"/>
         </w:rPr>
@@ -1532,7 +1544,7 @@
     </w:p>
     <w:p>
       <w:pPr>
-        <w:pStyle w:val="Listenabsatz"/>
+        <w:pStyle w:val="ListParagraph"/>
         <w:numPr>
           <w:ilvl w:val="0"/>
           <w:numId w:val="5"/>
@@ -2767,7 +2779,7 @@
     </w:p>
     <w:p>
       <w:pPr>
-        <w:pStyle w:val="Listenabsatz"/>
+        <w:pStyle w:val="ListParagraph"/>
         <w:numPr>
           <w:ilvl w:val="0"/>
           <w:numId w:val="5"/>
@@ -3173,7 +3185,7 @@
     </w:p>
     <w:p>
       <w:pPr>
-        <w:pStyle w:val="Beschriftung"/>
+        <w:pStyle w:val="Caption"/>
         <w:rPr>
           <w:lang w:val="en-US"/>
         </w:rPr>
@@ -3385,7 +3397,7 @@
     </w:p>
     <w:p>
       <w:pPr>
-        <w:pStyle w:val="Listenabsatz"/>
+        <w:pStyle w:val="ListParagraph"/>
         <w:numPr>
           <w:ilvl w:val="0"/>
           <w:numId w:val="5"/>
@@ -3586,7 +3598,7 @@
     </w:p>
     <w:p>
       <w:pPr>
-        <w:pStyle w:val="Listenabsatz"/>
+        <w:pStyle w:val="ListParagraph"/>
         <w:numPr>
           <w:ilvl w:val="0"/>
           <w:numId w:val="7"/>
@@ -6280,7 +6292,7 @@
     </w:p>
     <w:p>
       <w:pPr>
-        <w:pStyle w:val="Listenabsatz"/>
+        <w:pStyle w:val="ListParagraph"/>
         <w:numPr>
           <w:ilvl w:val="0"/>
           <w:numId w:val="7"/>
@@ -6493,7 +6505,7 @@
     </w:p>
     <w:p>
       <w:pPr>
-        <w:pStyle w:val="Listenabsatz"/>
+        <w:pStyle w:val="ListParagraph"/>
         <w:numPr>
           <w:ilvl w:val="0"/>
           <w:numId w:val="7"/>
@@ -6900,14 +6912,12 @@
         </w:rPr>
         <w:t xml:space="preserve"> which can be uncommented </w:t>
       </w:r>
-      <w:proofErr w:type="gramStart"/>
-      <w:r>
-        <w:rPr>
-          <w:lang w:val="en-US"/>
-        </w:rPr>
-        <w:t>in order to</w:t>
-      </w:r>
-      <w:proofErr w:type="gramEnd"/>
+      <w:r>
+        <w:rPr>
+          <w:lang w:val="en-US"/>
+        </w:rPr>
+        <w:t>to</w:t>
+      </w:r>
       <w:r>
         <w:rPr>
           <w:lang w:val="en-US"/>
@@ -6941,7 +6951,7 @@
     </w:p>
     <w:p>
       <w:pPr>
-        <w:pStyle w:val="Listenabsatz"/>
+        <w:pStyle w:val="ListParagraph"/>
         <w:numPr>
           <w:ilvl w:val="0"/>
           <w:numId w:val="8"/>
@@ -7222,7 +7232,7 @@
     </w:p>
     <w:p>
       <w:pPr>
-        <w:pStyle w:val="Beschriftung"/>
+        <w:pStyle w:val="Caption"/>
         <w:rPr>
           <w:lang w:val="en-US"/>
         </w:rPr>
@@ -7318,7 +7328,7 @@
     </w:p>
     <w:p>
       <w:pPr>
-        <w:pStyle w:val="Beschriftung"/>
+        <w:pStyle w:val="Caption"/>
         <w:rPr>
           <w:lang w:val="en-US"/>
         </w:rPr>
@@ -7338,7 +7348,7 @@
     </w:p>
     <w:p>
       <w:pPr>
-        <w:pStyle w:val="Listenabsatz"/>
+        <w:pStyle w:val="ListParagraph"/>
         <w:numPr>
           <w:ilvl w:val="0"/>
           <w:numId w:val="8"/>
@@ -7605,7 +7615,7 @@
     </w:p>
     <w:p>
       <w:pPr>
-        <w:pStyle w:val="Beschriftung"/>
+        <w:pStyle w:val="Caption"/>
         <w:rPr>
           <w:lang w:val="en-US"/>
         </w:rPr>
@@ -7657,7 +7667,7 @@
     </w:p>
     <w:p>
       <w:pPr>
-        <w:pStyle w:val="Listenabsatz"/>
+        <w:pStyle w:val="ListParagraph"/>
         <w:numPr>
           <w:ilvl w:val="0"/>
           <w:numId w:val="8"/>
@@ -7849,7 +7859,7 @@
     </w:p>
     <w:p>
       <w:pPr>
-        <w:pStyle w:val="berschrift1"/>
+        <w:pStyle w:val="Heading1"/>
         <w:rPr>
           <w:lang w:val="en-US"/>
         </w:rPr>
@@ -7968,6 +7978,18 @@
         </w:rPr>
         <w:t>A full security check of the system would be necessary at some point to figure out and fix yet undetected safety concern issues, to provide stability and reliability.</w:t>
       </w:r>
+      <w:r>
+        <w:rPr>
+          <w:lang w:val="en-US"/>
+        </w:rPr>
+        <w:t xml:space="preserve"> Because the Frontend could become a target of </w:t>
+      </w:r>
+      <w:r>
+        <w:rPr>
+          <w:lang w:val="en-US"/>
+        </w:rPr>
+        <w:t>individuals/organizations trying to access the Backend, hence the Databases they contain. A design pattern focused on security most be approach to protect the valuable data. This could be achieved by understanding the risks and taking them into account while designing the system, this means implementing design mechanism against them.</w:t>
+      </w:r>
     </w:p>
     <w:p>
       <w:pPr>
@@ -7998,28 +8020,24 @@
         </w:rPr>
         <w:t xml:space="preserve">Further possibilities regarding the visualization </w:t>
       </w:r>
-      <w:proofErr w:type="gramStart"/>
-      <w:r>
-        <w:rPr>
-          <w:lang w:val="en-US"/>
-        </w:rPr>
-        <w:t>is</w:t>
-      </w:r>
-      <w:proofErr w:type="gramEnd"/>
+      <w:r>
+        <w:rPr>
+          <w:lang w:val="en-US"/>
+        </w:rPr>
+        <w:t>are</w:t>
+      </w:r>
       <w:r>
         <w:rPr>
           <w:lang w:val="en-US"/>
         </w:rPr>
         <w:t xml:space="preserve"> nearly endless. Some could </w:t>
       </w:r>
-      <w:proofErr w:type="gramStart"/>
-      <w:r>
-        <w:rPr>
-          <w:lang w:val="en-US"/>
-        </w:rPr>
-        <w:t>e.g.</w:t>
-      </w:r>
-      <w:proofErr w:type="gramEnd"/>
+      <w:r>
+        <w:rPr>
+          <w:lang w:val="en-US"/>
+        </w:rPr>
+        <w:t>e.g.,</w:t>
+      </w:r>
       <w:r>
         <w:rPr>
           <w:lang w:val="en-US"/>
@@ -8129,66 +8147,58 @@
         <w:rPr>
           <w:lang w:val="en-US"/>
         </w:rPr>
-        <w:t xml:space="preserve">roject </w:t>
+        <w:t>roject OpenCell</w:t>
+      </w:r>
+      <w:r>
+        <w:rPr>
+          <w:lang w:val="en-US"/>
+        </w:rPr>
+        <w:t>id</w:t>
+      </w:r>
+      <w:r>
+        <w:rPr>
+          <w:lang w:val="en-US"/>
+        </w:rPr>
+        <w:t>, which offers an API,</w:t>
+      </w:r>
+      <w:r>
+        <w:rPr>
+          <w:lang w:val="en-US"/>
+        </w:rPr>
+        <w:t xml:space="preserve"> can be used.</w:t>
+      </w:r>
+      <w:r>
+        <w:rPr>
+          <w:lang w:val="en-US"/>
+        </w:rPr>
+        <w:t xml:space="preserve"> But to get the position of a cellphone tower the mobile country code (mcc), the mobile network code (</w:t>
       </w:r>
       <w:proofErr w:type="spellStart"/>
       <w:r>
         <w:rPr>
           <w:lang w:val="en-US"/>
         </w:rPr>
-        <w:t>OpenCell</w:t>
-      </w:r>
-      <w:r>
-        <w:rPr>
-          <w:lang w:val="en-US"/>
-        </w:rPr>
-        <w:t>id</w:t>
+        <w:t>mnc</w:t>
       </w:r>
       <w:proofErr w:type="spellEnd"/>
       <w:r>
         <w:rPr>
           <w:lang w:val="en-US"/>
         </w:rPr>
-        <w:t>, which offers an API,</w:t>
-      </w:r>
-      <w:r>
-        <w:rPr>
-          <w:lang w:val="en-US"/>
-        </w:rPr>
-        <w:t xml:space="preserve"> can be used.</w:t>
-      </w:r>
-      <w:r>
-        <w:rPr>
-          <w:lang w:val="en-US"/>
-        </w:rPr>
-        <w:t xml:space="preserve"> But to get the position of a cellphone tower the mobile country code (mcc), the mobile network code (</w:t>
+        <w:t>), the local area code (lac) as well as the base station id (</w:t>
       </w:r>
       <w:proofErr w:type="spellStart"/>
       <w:r>
         <w:rPr>
           <w:lang w:val="en-US"/>
         </w:rPr>
-        <w:t>mnc</w:t>
+        <w:t>cellid</w:t>
       </w:r>
       <w:proofErr w:type="spellEnd"/>
       <w:r>
         <w:rPr>
           <w:lang w:val="en-US"/>
         </w:rPr>
-        <w:t>), the local area code (lac) as well as the base station id (</w:t>
-      </w:r>
-      <w:proofErr w:type="spellStart"/>
-      <w:r>
-        <w:rPr>
-          <w:lang w:val="en-US"/>
-        </w:rPr>
-        <w:t>cellid</w:t>
-      </w:r>
-      <w:proofErr w:type="spellEnd"/>
-      <w:r>
-        <w:rPr>
-          <w:lang w:val="en-US"/>
-        </w:rPr>
         <w:t>) is required and must be known.</w:t>
       </w:r>
       <w:r>
@@ -8220,7 +8230,7 @@
     </w:p>
     <w:p>
       <w:pPr>
-        <w:pStyle w:val="Listenabsatz"/>
+        <w:pStyle w:val="ListParagraph"/>
         <w:numPr>
           <w:ilvl w:val="0"/>
           <w:numId w:val="1"/>
@@ -8282,7 +8292,7 @@
     </w:p>
     <w:p>
       <w:pPr>
-        <w:pStyle w:val="Listenabsatz"/>
+        <w:pStyle w:val="ListParagraph"/>
         <w:numPr>
           <w:ilvl w:val="0"/>
           <w:numId w:val="1"/>
@@ -8300,7 +8310,7 @@
     </w:p>
     <w:p>
       <w:pPr>
-        <w:pStyle w:val="Listenabsatz"/>
+        <w:pStyle w:val="ListParagraph"/>
         <w:numPr>
           <w:ilvl w:val="0"/>
           <w:numId w:val="1"/>
@@ -8318,7 +8328,7 @@
     </w:p>
     <w:p>
       <w:pPr>
-        <w:pStyle w:val="Listenabsatz"/>
+        <w:pStyle w:val="ListParagraph"/>
         <w:numPr>
           <w:ilvl w:val="0"/>
           <w:numId w:val="1"/>
@@ -8342,7 +8352,7 @@
     </w:p>
     <w:p>
       <w:pPr>
-        <w:pStyle w:val="Listenabsatz"/>
+        <w:pStyle w:val="ListParagraph"/>
         <w:numPr>
           <w:ilvl w:val="0"/>
           <w:numId w:val="1"/>
@@ -8355,12 +8365,13 @@
         <w:rPr>
           <w:lang w:val="en-US"/>
         </w:rPr>
+        <w:lastRenderedPageBreak/>
         <w:t xml:space="preserve">https://developers.google.com/maps/documentation/javascript/get-api-key </w:t>
       </w:r>
     </w:p>
     <w:p>
       <w:pPr>
-        <w:pStyle w:val="Listenabsatz"/>
+        <w:pStyle w:val="ListParagraph"/>
         <w:numPr>
           <w:ilvl w:val="0"/>
           <w:numId w:val="1"/>
@@ -8378,7 +8389,7 @@
     </w:p>
     <w:p>
       <w:pPr>
-        <w:pStyle w:val="Listenabsatz"/>
+        <w:pStyle w:val="ListParagraph"/>
         <w:numPr>
           <w:ilvl w:val="0"/>
           <w:numId w:val="1"/>
@@ -8396,7 +8407,7 @@
     </w:p>
     <w:p>
       <w:pPr>
-        <w:pStyle w:val="Listenabsatz"/>
+        <w:pStyle w:val="ListParagraph"/>
         <w:numPr>
           <w:ilvl w:val="0"/>
           <w:numId w:val="1"/>
@@ -8414,7 +8425,7 @@
     </w:p>
     <w:p>
       <w:pPr>
-        <w:pStyle w:val="Listenabsatz"/>
+        <w:pStyle w:val="ListParagraph"/>
         <w:numPr>
           <w:ilvl w:val="0"/>
           <w:numId w:val="1"/>
@@ -8435,7 +8446,7 @@
     </w:p>
     <w:p>
       <w:pPr>
-        <w:pStyle w:val="Listenabsatz"/>
+        <w:pStyle w:val="ListParagraph"/>
         <w:numPr>
           <w:ilvl w:val="0"/>
           <w:numId w:val="1"/>
@@ -8456,7 +8467,7 @@
     </w:p>
     <w:p>
       <w:pPr>
-        <w:pStyle w:val="Listenabsatz"/>
+        <w:pStyle w:val="ListParagraph"/>
         <w:numPr>
           <w:ilvl w:val="0"/>
           <w:numId w:val="1"/>
@@ -9669,15 +9680,15 @@
     <w:lsdException w:name="Unresolved Mention" w:semiHidden="1" w:unhideWhenUsed="1"/>
     <w:lsdException w:name="Smart Link" w:semiHidden="1" w:unhideWhenUsed="1"/>
   </w:latentStyles>
-  <w:style w:type="paragraph" w:default="1" w:styleId="Standard">
+  <w:style w:type="paragraph" w:default="1" w:styleId="Normal">
     <w:name w:val="Normal"/>
     <w:qFormat/>
   </w:style>
-  <w:style w:type="paragraph" w:styleId="berschrift1">
+  <w:style w:type="paragraph" w:styleId="Heading1">
     <w:name w:val="heading 1"/>
-    <w:basedOn w:val="Standard"/>
-    <w:next w:val="Standard"/>
-    <w:link w:val="berschrift1Zchn"/>
+    <w:basedOn w:val="Normal"/>
+    <w:next w:val="Normal"/>
+    <w:link w:val="Heading1Char"/>
     <w:uiPriority w:val="9"/>
     <w:qFormat/>
     <w:rsid w:val="00464BDA"/>
@@ -9694,13 +9705,13 @@
       <w:szCs w:val="32"/>
     </w:rPr>
   </w:style>
-  <w:style w:type="character" w:default="1" w:styleId="Absatz-Standardschriftart">
+  <w:style w:type="character" w:default="1" w:styleId="DefaultParagraphFont">
     <w:name w:val="Default Paragraph Font"/>
     <w:uiPriority w:val="1"/>
     <w:semiHidden/>
     <w:unhideWhenUsed/>
   </w:style>
-  <w:style w:type="table" w:default="1" w:styleId="NormaleTabelle">
+  <w:style w:type="table" w:default="1" w:styleId="TableNormal">
     <w:name w:val="Normal Table"/>
     <w:uiPriority w:val="99"/>
     <w:semiHidden/>
@@ -9715,17 +9726,17 @@
       </w:tblCellMar>
     </w:tblPr>
   </w:style>
-  <w:style w:type="numbering" w:default="1" w:styleId="KeineListe">
+  <w:style w:type="numbering" w:default="1" w:styleId="NoList">
     <w:name w:val="No List"/>
     <w:uiPriority w:val="99"/>
     <w:semiHidden/>
     <w:unhideWhenUsed/>
   </w:style>
-  <w:style w:type="paragraph" w:styleId="Titel">
+  <w:style w:type="paragraph" w:styleId="Title">
     <w:name w:val="Title"/>
-    <w:basedOn w:val="Standard"/>
-    <w:next w:val="Standard"/>
-    <w:link w:val="TitelZchn"/>
+    <w:basedOn w:val="Normal"/>
+    <w:next w:val="Normal"/>
+    <w:link w:val="TitleChar"/>
     <w:uiPriority w:val="10"/>
     <w:qFormat/>
     <w:rsid w:val="0090053E"/>
@@ -9741,10 +9752,10 @@
       <w:szCs w:val="56"/>
     </w:rPr>
   </w:style>
-  <w:style w:type="character" w:customStyle="1" w:styleId="TitelZchn">
-    <w:name w:val="Titel Zchn"/>
-    <w:basedOn w:val="Absatz-Standardschriftart"/>
-    <w:link w:val="Titel"/>
+  <w:style w:type="character" w:customStyle="1" w:styleId="TitleChar">
+    <w:name w:val="Title Char"/>
+    <w:basedOn w:val="DefaultParagraphFont"/>
+    <w:link w:val="Title"/>
     <w:uiPriority w:val="10"/>
     <w:rsid w:val="0090053E"/>
     <w:rPr>
@@ -9756,11 +9767,11 @@
       <w:lang w:val="de-DE"/>
     </w:rPr>
   </w:style>
-  <w:style w:type="paragraph" w:styleId="Untertitel">
+  <w:style w:type="paragraph" w:styleId="Subtitle">
     <w:name w:val="Subtitle"/>
-    <w:basedOn w:val="Standard"/>
-    <w:next w:val="Standard"/>
-    <w:link w:val="UntertitelZchn"/>
+    <w:basedOn w:val="Normal"/>
+    <w:next w:val="Normal"/>
+    <w:link w:val="SubtitleChar"/>
     <w:uiPriority w:val="11"/>
     <w:qFormat/>
     <w:rsid w:val="0090053E"/>
@@ -9775,10 +9786,10 @@
       <w:spacing w:val="15"/>
     </w:rPr>
   </w:style>
-  <w:style w:type="character" w:customStyle="1" w:styleId="UntertitelZchn">
-    <w:name w:val="Untertitel Zchn"/>
-    <w:basedOn w:val="Absatz-Standardschriftart"/>
-    <w:link w:val="Untertitel"/>
+  <w:style w:type="character" w:customStyle="1" w:styleId="SubtitleChar">
+    <w:name w:val="Subtitle Char"/>
+    <w:basedOn w:val="DefaultParagraphFont"/>
+    <w:link w:val="Subtitle"/>
     <w:uiPriority w:val="11"/>
     <w:rsid w:val="0090053E"/>
     <w:rPr>
@@ -9788,10 +9799,10 @@
       <w:lang w:val="de-DE"/>
     </w:rPr>
   </w:style>
-  <w:style w:type="paragraph" w:styleId="Beschriftung">
+  <w:style w:type="paragraph" w:styleId="Caption">
     <w:name w:val="caption"/>
-    <w:basedOn w:val="Standard"/>
-    <w:next w:val="Standard"/>
+    <w:basedOn w:val="Normal"/>
+    <w:next w:val="Normal"/>
     <w:uiPriority w:val="35"/>
     <w:unhideWhenUsed/>
     <w:qFormat/>
@@ -9807,10 +9818,10 @@
       <w:szCs w:val="18"/>
     </w:rPr>
   </w:style>
-  <w:style w:type="character" w:customStyle="1" w:styleId="berschrift1Zchn">
-    <w:name w:val="Überschrift 1 Zchn"/>
-    <w:basedOn w:val="Absatz-Standardschriftart"/>
-    <w:link w:val="berschrift1"/>
+  <w:style w:type="character" w:customStyle="1" w:styleId="Heading1Char">
+    <w:name w:val="Heading 1 Char"/>
+    <w:basedOn w:val="DefaultParagraphFont"/>
+    <w:link w:val="Heading1"/>
     <w:uiPriority w:val="9"/>
     <w:rsid w:val="00464BDA"/>
     <w:rPr>
@@ -9821,9 +9832,9 @@
       <w:lang w:val="de-DE"/>
     </w:rPr>
   </w:style>
-  <w:style w:type="paragraph" w:styleId="Listenabsatz">
+  <w:style w:type="paragraph" w:styleId="ListParagraph">
     <w:name w:val="List Paragraph"/>
-    <w:basedOn w:val="Standard"/>
+    <w:basedOn w:val="Normal"/>
     <w:uiPriority w:val="34"/>
     <w:qFormat/>
     <w:rsid w:val="00464BDA"/>
@@ -9834,7 +9845,7 @@
   </w:style>
   <w:style w:type="character" w:styleId="Hyperlink">
     <w:name w:val="Hyperlink"/>
-    <w:basedOn w:val="Absatz-Standardschriftart"/>
+    <w:basedOn w:val="DefaultParagraphFont"/>
     <w:uiPriority w:val="99"/>
     <w:unhideWhenUsed/>
     <w:rsid w:val="00B65664"/>
@@ -9843,9 +9854,9 @@
       <w:u w:val="single"/>
     </w:rPr>
   </w:style>
-  <w:style w:type="character" w:styleId="NichtaufgelsteErwhnung">
+  <w:style w:type="character" w:styleId="UnresolvedMention">
     <w:name w:val="Unresolved Mention"/>
-    <w:basedOn w:val="Absatz-Standardschriftart"/>
+    <w:basedOn w:val="DefaultParagraphFont"/>
     <w:uiPriority w:val="99"/>
     <w:semiHidden/>
     <w:unhideWhenUsed/>
@@ -9855,10 +9866,10 @@
       <w:shd w:val="clear" w:color="auto" w:fill="E1DFDD"/>
     </w:rPr>
   </w:style>
-  <w:style w:type="paragraph" w:styleId="Endnotentext">
+  <w:style w:type="paragraph" w:styleId="EndnoteText">
     <w:name w:val="endnote text"/>
-    <w:basedOn w:val="Standard"/>
-    <w:link w:val="EndnotentextZchn"/>
+    <w:basedOn w:val="Normal"/>
+    <w:link w:val="EndnoteTextChar"/>
     <w:uiPriority w:val="99"/>
     <w:semiHidden/>
     <w:unhideWhenUsed/>
@@ -9871,10 +9882,10 @@
       <w:szCs w:val="20"/>
     </w:rPr>
   </w:style>
-  <w:style w:type="character" w:customStyle="1" w:styleId="EndnotentextZchn">
-    <w:name w:val="Endnotentext Zchn"/>
-    <w:basedOn w:val="Absatz-Standardschriftart"/>
-    <w:link w:val="Endnotentext"/>
+  <w:style w:type="character" w:customStyle="1" w:styleId="EndnoteTextChar">
+    <w:name w:val="Endnote Text Char"/>
+    <w:basedOn w:val="DefaultParagraphFont"/>
+    <w:link w:val="EndnoteText"/>
     <w:uiPriority w:val="99"/>
     <w:semiHidden/>
     <w:rsid w:val="005857D4"/>
@@ -9883,9 +9894,9 @@
       <w:szCs w:val="20"/>
     </w:rPr>
   </w:style>
-  <w:style w:type="character" w:styleId="Endnotenzeichen">
+  <w:style w:type="character" w:styleId="EndnoteReference">
     <w:name w:val="endnote reference"/>
-    <w:basedOn w:val="Absatz-Standardschriftart"/>
+    <w:basedOn w:val="DefaultParagraphFont"/>
     <w:uiPriority w:val="99"/>
     <w:semiHidden/>
     <w:unhideWhenUsed/>

</xml_diff>

<commit_message>
Update Implementation of a Server for a GPS.docx
</commit_message>
<xml_diff>
--- a/doc/Implementation of a Server for a GPS.docx
+++ b/doc/Implementation of a Server for a GPS.docx
@@ -250,36 +250,14 @@
         <w:rPr>
           <w:lang w:val="en-US"/>
         </w:rPr>
-        <w:t xml:space="preserve">Such a system relays onto </w:t>
-      </w:r>
-      <w:proofErr w:type="gramStart"/>
-      <w:r>
-        <w:rPr>
-          <w:lang w:val="en-US"/>
-        </w:rPr>
-        <w:t>some kind of server</w:t>
-      </w:r>
-      <w:proofErr w:type="gramEnd"/>
-      <w:r>
-        <w:rPr>
-          <w:lang w:val="en-US"/>
-        </w:rPr>
-        <w:t xml:space="preserve"> in order to be able to access the location data from anywhere if needed. </w:t>
-      </w:r>
-      <w:proofErr w:type="gramStart"/>
-      <w:r>
-        <w:rPr>
-          <w:lang w:val="en-US"/>
-        </w:rPr>
-        <w:t>Therefor</w:t>
-      </w:r>
-      <w:r>
-        <w:rPr>
-          <w:lang w:val="en-US"/>
-        </w:rPr>
-        <w:t>e</w:t>
-      </w:r>
-      <w:proofErr w:type="gramEnd"/>
+        <w:t xml:space="preserve">Such a system relays onto some kind of server in order to be able to access the location data from anywhere if needed. </w:t>
+      </w:r>
+      <w:r>
+        <w:rPr>
+          <w:lang w:val="en-US"/>
+        </w:rPr>
+        <w:t>Therefore,</w:t>
+      </w:r>
       <w:r>
         <w:rPr>
           <w:lang w:val="en-US"/>
@@ -430,19 +408,19 @@
         <w:rPr>
           <w:lang w:val="en-US"/>
         </w:rPr>
+        <w:t xml:space="preserve"> []</w:t>
+      </w:r>
+      <w:r>
+        <w:rPr>
+          <w:lang w:val="en-US"/>
+        </w:rPr>
         <w:t xml:space="preserve"> </w:t>
       </w:r>
       <w:r>
         <w:rPr>
           <w:lang w:val="en-US"/>
         </w:rPr>
-        <w:t>[9]-[10]</w:t>
-      </w:r>
-      <w:r>
-        <w:rPr>
-          <w:lang w:val="en-US"/>
-        </w:rPr>
-        <w:t xml:space="preserve"> combined with a broad </w:t>
+        <w:t xml:space="preserve">combined with a broad </w:t>
       </w:r>
       <w:r>
         <w:rPr>
@@ -587,21 +565,7 @@
         <w:rPr>
           <w:lang w:val="en-US"/>
         </w:rPr>
-        <w:t xml:space="preserve">The remainder of this paper is structured as follows: Section 2 gives an overview of the localization system that is used. Section 3 outlines the structure and implementation of the server in PHP and SQL as well as the visualization of the data with HTML, </w:t>
-      </w:r>
-      <w:proofErr w:type="gramStart"/>
-      <w:r>
-        <w:rPr>
-          <w:lang w:val="en-US"/>
-        </w:rPr>
-        <w:t>CSS</w:t>
-      </w:r>
-      <w:proofErr w:type="gramEnd"/>
-      <w:r>
-        <w:rPr>
-          <w:lang w:val="en-US"/>
-        </w:rPr>
-        <w:t xml:space="preserve"> and JavaScript. The functionality of the server is also demonstrated here. Finally, Section 4 concludes the work and gives perspective on future topics.</w:t>
+        <w:t>The remainder of this paper is structured as follows: Section 2 gives an overview of the localization system that is used. Section 3 outlines the structure and implementation of the server in PHP and SQL as well as the visualization of the data with HTML, CSS and JavaScript. The functionality of the server is also demonstrated here. Finally, Section 4 concludes the work and gives perspective on future topics.</w:t>
       </w:r>
     </w:p>
     <w:p>
@@ -1339,21 +1303,7 @@
         <w:rPr>
           <w:lang w:val="en-US"/>
         </w:rPr>
-        <w:t xml:space="preserve">Due to the small </w:t>
-      </w:r>
-      <w:proofErr w:type="gramStart"/>
-      <w:r>
-        <w:rPr>
-          <w:lang w:val="en-US"/>
-        </w:rPr>
-        <w:t>amount</w:t>
-      </w:r>
-      <w:proofErr w:type="gramEnd"/>
-      <w:r>
-        <w:rPr>
-          <w:lang w:val="en-US"/>
-        </w:rPr>
-        <w:t xml:space="preserve"> of files used in this project all source files </w:t>
+        <w:t xml:space="preserve">Due to the small amount of files used in this project all source files </w:t>
       </w:r>
       <w:r>
         <w:rPr>
@@ -1805,7 +1755,6 @@
         </w:rPr>
         <w:t> </w:t>
       </w:r>
-      <w:proofErr w:type="gramStart"/>
       <w:r>
         <w:rPr>
           <w:rFonts w:ascii="Consolas" w:eastAsia="Times New Roman" w:hAnsi="Consolas" w:cs="Times New Roman"/>
@@ -1826,7 +1775,6 @@
         </w:rPr>
         <w:t>(</w:t>
       </w:r>
-      <w:proofErr w:type="gramEnd"/>
       <w:r>
         <w:rPr>
           <w:rFonts w:ascii="Consolas" w:eastAsia="Times New Roman" w:hAnsi="Consolas" w:cs="Times New Roman"/>
@@ -2557,7 +2505,6 @@
         <w:t>) ENGINE = </w:t>
       </w:r>
       <w:proofErr w:type="spellStart"/>
-      <w:proofErr w:type="gramStart"/>
       <w:r>
         <w:rPr>
           <w:rFonts w:ascii="Consolas" w:eastAsia="Times New Roman" w:hAnsi="Consolas" w:cs="Times New Roman"/>
@@ -2579,7 +2526,6 @@
         </w:rPr>
         <w:t>;</w:t>
       </w:r>
-      <w:proofErr w:type="gramEnd"/>
     </w:p>
     <w:p>
       <w:pPr>
@@ -3080,21 +3026,7 @@
         <w:rPr>
           <w:lang w:val="en-US"/>
         </w:rPr>
-        <w:t>'</w:t>
-      </w:r>
-      <w:proofErr w:type="gramStart"/>
-      <w:r>
-        <w:rPr>
-          <w:lang w:val="en-US"/>
-        </w:rPr>
-        <w:t>);`</w:t>
-      </w:r>
-      <w:proofErr w:type="gramEnd"/>
-      <w:r>
-        <w:rPr>
-          <w:lang w:val="en-US"/>
-        </w:rPr>
-        <w:t>)</w:t>
+        <w:t>');`)</w:t>
       </w:r>
       <w:r>
         <w:rPr>
@@ -3743,7 +3675,43 @@
         <w:rPr>
           <w:lang w:val="en-US"/>
         </w:rPr>
-        <w:t>The site consists out of two main sections. The first one containing the Google maps:</w:t>
+        <w:t xml:space="preserve">The site consists out of </w:t>
+      </w:r>
+      <w:r>
+        <w:rPr>
+          <w:lang w:val="en-US"/>
+        </w:rPr>
+        <w:t>tree</w:t>
+      </w:r>
+      <w:r>
+        <w:rPr>
+          <w:lang w:val="en-US"/>
+        </w:rPr>
+        <w:t xml:space="preserve"> main sections. The first one</w:t>
+      </w:r>
+      <w:r>
+        <w:rPr>
+          <w:lang w:val="en-US"/>
+        </w:rPr>
+        <w:t xml:space="preserve"> is</w:t>
+      </w:r>
+      <w:r>
+        <w:rPr>
+          <w:lang w:val="en-US"/>
+        </w:rPr>
+        <w:t xml:space="preserve"> containing the Google maps</w:t>
+      </w:r>
+      <w:r>
+        <w:rPr>
+          <w:lang w:val="en-US"/>
+        </w:rPr>
+        <w:t xml:space="preserve"> map</w:t>
+      </w:r>
+      <w:r>
+        <w:rPr>
+          <w:lang w:val="en-US"/>
+        </w:rPr>
+        <w:t>:</w:t>
       </w:r>
     </w:p>
     <w:p>
@@ -3758,7 +3726,6 @@
           <w:lang w:val="en-US" w:eastAsia="de-DE"/>
         </w:rPr>
       </w:pPr>
-      <w:proofErr w:type="gramStart"/>
       <w:r>
         <w:rPr>
           <w:rFonts w:ascii="Consolas" w:eastAsia="Times New Roman" w:hAnsi="Consolas" w:cs="Times New Roman"/>
@@ -3767,18 +3734,7 @@
           <w:szCs w:val="16"/>
           <w:lang w:val="en-US" w:eastAsia="de-DE"/>
         </w:rPr>
-        <w:t>&lt;!--</w:t>
-      </w:r>
-      <w:proofErr w:type="gramEnd"/>
-      <w:r>
-        <w:rPr>
-          <w:rFonts w:ascii="Consolas" w:eastAsia="Times New Roman" w:hAnsi="Consolas" w:cs="Times New Roman"/>
-          <w:color w:val="008000"/>
-          <w:sz w:val="16"/>
-          <w:szCs w:val="16"/>
-          <w:lang w:val="en-US" w:eastAsia="de-DE"/>
-        </w:rPr>
-        <w:t> google maps --&gt;</w:t>
+        <w:t>&lt;!-- google maps --&gt;</w:t>
       </w:r>
     </w:p>
     <w:p>
@@ -3918,7 +3874,31 @@
         <w:rPr>
           <w:lang w:val="en-US"/>
         </w:rPr>
-        <w:t>The second one containing the table with the tracker data:</w:t>
+        <w:t>The second one contain</w:t>
+      </w:r>
+      <w:r>
+        <w:rPr>
+          <w:lang w:val="en-US"/>
+        </w:rPr>
+        <w:t>s a text input</w:t>
+      </w:r>
+      <w:r>
+        <w:rPr>
+          <w:lang w:val="en-US"/>
+        </w:rPr>
+        <w:t xml:space="preserve"> for the serial number of the tracker</w:t>
+      </w:r>
+      <w:r>
+        <w:rPr>
+          <w:lang w:val="en-US"/>
+        </w:rPr>
+        <w:t xml:space="preserve"> and a button</w:t>
+      </w:r>
+      <w:r>
+        <w:rPr>
+          <w:lang w:val="en-US"/>
+        </w:rPr>
+        <w:t xml:space="preserve"> to request the tracker data:</w:t>
       </w:r>
     </w:p>
     <w:p>
@@ -3933,7 +3913,6 @@
           <w:lang w:val="en-US" w:eastAsia="de-DE"/>
         </w:rPr>
       </w:pPr>
-      <w:proofErr w:type="gramStart"/>
       <w:r>
         <w:rPr>
           <w:rFonts w:ascii="Consolas" w:eastAsia="Times New Roman" w:hAnsi="Consolas" w:cs="Times New Roman"/>
@@ -3942,18 +3921,7 @@
           <w:szCs w:val="16"/>
           <w:lang w:val="en-US" w:eastAsia="de-DE"/>
         </w:rPr>
-        <w:t>&lt;!--</w:t>
-      </w:r>
-      <w:proofErr w:type="gramEnd"/>
-      <w:r>
-        <w:rPr>
-          <w:rFonts w:ascii="Consolas" w:eastAsia="Times New Roman" w:hAnsi="Consolas" w:cs="Times New Roman"/>
-          <w:color w:val="008000"/>
-          <w:sz w:val="16"/>
-          <w:szCs w:val="16"/>
-          <w:lang w:val="en-US" w:eastAsia="de-DE"/>
-        </w:rPr>
-        <w:t> table for data --&gt;</w:t>
+        <w:t>&lt;!-- serial number --&gt;</w:t>
       </w:r>
     </w:p>
     <w:p>
@@ -4016,7 +3984,7 @@
           <w:szCs w:val="16"/>
           <w:lang w:val="en-US" w:eastAsia="de-DE"/>
         </w:rPr>
-        <w:t>"col-12"</w:t>
+        <w:t>"input-group col-12"</w:t>
       </w:r>
       <w:r>
         <w:rPr>
@@ -4059,7 +4027,7 @@
           <w:szCs w:val="16"/>
           <w:lang w:val="en-US" w:eastAsia="de-DE"/>
         </w:rPr>
-        <w:t>&lt;table</w:t>
+        <w:t>&lt;label</w:t>
       </w:r>
       <w:r>
         <w:rPr>
@@ -4079,6 +4047,46 @@
           <w:szCs w:val="16"/>
           <w:lang w:val="en-US" w:eastAsia="de-DE"/>
         </w:rPr>
+        <w:t>for</w:t>
+      </w:r>
+      <w:r>
+        <w:rPr>
+          <w:rFonts w:ascii="Consolas" w:eastAsia="Times New Roman" w:hAnsi="Consolas" w:cs="Times New Roman"/>
+          <w:color w:val="000000"/>
+          <w:sz w:val="16"/>
+          <w:szCs w:val="16"/>
+          <w:lang w:val="en-US" w:eastAsia="de-DE"/>
+        </w:rPr>
+        <w:t>=</w:t>
+      </w:r>
+      <w:r>
+        <w:rPr>
+          <w:rFonts w:ascii="Consolas" w:eastAsia="Times New Roman" w:hAnsi="Consolas" w:cs="Times New Roman"/>
+          <w:color w:val="0000FF"/>
+          <w:sz w:val="16"/>
+          <w:szCs w:val="16"/>
+          <w:lang w:val="en-US" w:eastAsia="de-DE"/>
+        </w:rPr>
+        <w:t>"serial"</w:t>
+      </w:r>
+      <w:r>
+        <w:rPr>
+          <w:rFonts w:ascii="Consolas" w:eastAsia="Times New Roman" w:hAnsi="Consolas" w:cs="Times New Roman"/>
+          <w:color w:val="000000"/>
+          <w:sz w:val="16"/>
+          <w:szCs w:val="16"/>
+          <w:lang w:val="en-US" w:eastAsia="de-DE"/>
+        </w:rPr>
+        <w:t> </w:t>
+      </w:r>
+      <w:r>
+        <w:rPr>
+          <w:rFonts w:ascii="Consolas" w:eastAsia="Times New Roman" w:hAnsi="Consolas" w:cs="Times New Roman"/>
+          <w:color w:val="FF0000"/>
+          <w:sz w:val="16"/>
+          <w:szCs w:val="16"/>
+          <w:lang w:val="en-US" w:eastAsia="de-DE"/>
+        </w:rPr>
         <w:t>class</w:t>
       </w:r>
       <w:r>
@@ -4099,69 +4107,7 @@
           <w:szCs w:val="16"/>
           <w:lang w:val="en-US" w:eastAsia="de-DE"/>
         </w:rPr>
-        <w:t>"table table-fixed"</w:t>
-      </w:r>
-      <w:r>
-        <w:rPr>
-          <w:rFonts w:ascii="Consolas" w:eastAsia="Times New Roman" w:hAnsi="Consolas" w:cs="Times New Roman"/>
-          <w:color w:val="000000"/>
-          <w:sz w:val="16"/>
-          <w:szCs w:val="16"/>
-          <w:lang w:val="en-US" w:eastAsia="de-DE"/>
-        </w:rPr>
-        <w:t> </w:t>
-      </w:r>
-      <w:r>
-        <w:rPr>
-          <w:rFonts w:ascii="Consolas" w:eastAsia="Times New Roman" w:hAnsi="Consolas" w:cs="Times New Roman"/>
-          <w:color w:val="FF0000"/>
-          <w:sz w:val="16"/>
-          <w:szCs w:val="16"/>
-          <w:lang w:val="en-US" w:eastAsia="de-DE"/>
-        </w:rPr>
-        <w:t>id</w:t>
-      </w:r>
-      <w:r>
-        <w:rPr>
-          <w:rFonts w:ascii="Consolas" w:eastAsia="Times New Roman" w:hAnsi="Consolas" w:cs="Times New Roman"/>
-          <w:color w:val="000000"/>
-          <w:sz w:val="16"/>
-          <w:szCs w:val="16"/>
-          <w:lang w:val="en-US" w:eastAsia="de-DE"/>
-        </w:rPr>
-        <w:t>=</w:t>
-      </w:r>
-      <w:r>
-        <w:rPr>
-          <w:rFonts w:ascii="Consolas" w:eastAsia="Times New Roman" w:hAnsi="Consolas" w:cs="Times New Roman"/>
-          <w:color w:val="0000FF"/>
-          <w:sz w:val="16"/>
-          <w:szCs w:val="16"/>
-          <w:lang w:val="en-US" w:eastAsia="de-DE"/>
-        </w:rPr>
-        <w:t>"</w:t>
-      </w:r>
-      <w:proofErr w:type="spellStart"/>
-      <w:r>
-        <w:rPr>
-          <w:rFonts w:ascii="Consolas" w:eastAsia="Times New Roman" w:hAnsi="Consolas" w:cs="Times New Roman"/>
-          <w:color w:val="0000FF"/>
-          <w:sz w:val="16"/>
-          <w:szCs w:val="16"/>
-          <w:lang w:val="en-US" w:eastAsia="de-DE"/>
-        </w:rPr>
-        <w:t>datatable</w:t>
-      </w:r>
-      <w:proofErr w:type="spellEnd"/>
-      <w:r>
-        <w:rPr>
-          <w:rFonts w:ascii="Consolas" w:eastAsia="Times New Roman" w:hAnsi="Consolas" w:cs="Times New Roman"/>
-          <w:color w:val="0000FF"/>
-          <w:sz w:val="16"/>
-          <w:szCs w:val="16"/>
-          <w:lang w:val="en-US" w:eastAsia="de-DE"/>
-        </w:rPr>
-        <w:t>"</w:t>
+        <w:t>"input-group-text"</w:t>
       </w:r>
       <w:r>
         <w:rPr>
@@ -4172,6 +4118,26 @@
           <w:lang w:val="en-US" w:eastAsia="de-DE"/>
         </w:rPr>
         <w:t>&gt;</w:t>
+      </w:r>
+      <w:r>
+        <w:rPr>
+          <w:rFonts w:ascii="Consolas" w:eastAsia="Times New Roman" w:hAnsi="Consolas" w:cs="Times New Roman"/>
+          <w:color w:val="000000"/>
+          <w:sz w:val="16"/>
+          <w:szCs w:val="16"/>
+          <w:lang w:val="en-US" w:eastAsia="de-DE"/>
+        </w:rPr>
+        <w:t>Serial number</w:t>
+      </w:r>
+      <w:r>
+        <w:rPr>
+          <w:rFonts w:ascii="Consolas" w:eastAsia="Times New Roman" w:hAnsi="Consolas" w:cs="Times New Roman"/>
+          <w:color w:val="800000"/>
+          <w:sz w:val="16"/>
+          <w:szCs w:val="16"/>
+          <w:lang w:val="en-US" w:eastAsia="de-DE"/>
+        </w:rPr>
+        <w:t>&lt;/label&gt;</w:t>
       </w:r>
     </w:p>
     <w:p>
@@ -4194,7 +4160,7 @@
           <w:szCs w:val="16"/>
           <w:lang w:val="en-US" w:eastAsia="de-DE"/>
         </w:rPr>
-        <w:t>  </w:t>
+        <w:t> </w:t>
       </w:r>
       <w:r>
         <w:rPr>
@@ -4204,9 +4170,208 @@
           <w:szCs w:val="16"/>
           <w:lang w:val="en-US" w:eastAsia="de-DE"/>
         </w:rPr>
-        <w:t>&lt;</w:t>
-      </w:r>
-      <w:proofErr w:type="spellStart"/>
+        <w:t>&lt;input</w:t>
+      </w:r>
+      <w:r>
+        <w:rPr>
+          <w:rFonts w:ascii="Consolas" w:eastAsia="Times New Roman" w:hAnsi="Consolas" w:cs="Times New Roman"/>
+          <w:color w:val="000000"/>
+          <w:sz w:val="16"/>
+          <w:szCs w:val="16"/>
+          <w:lang w:val="en-US" w:eastAsia="de-DE"/>
+        </w:rPr>
+        <w:t> </w:t>
+      </w:r>
+      <w:r>
+        <w:rPr>
+          <w:rFonts w:ascii="Consolas" w:eastAsia="Times New Roman" w:hAnsi="Consolas" w:cs="Times New Roman"/>
+          <w:color w:val="FF0000"/>
+          <w:sz w:val="16"/>
+          <w:szCs w:val="16"/>
+          <w:lang w:val="en-US" w:eastAsia="de-DE"/>
+        </w:rPr>
+        <w:t>name</w:t>
+      </w:r>
+      <w:r>
+        <w:rPr>
+          <w:rFonts w:ascii="Consolas" w:eastAsia="Times New Roman" w:hAnsi="Consolas" w:cs="Times New Roman"/>
+          <w:color w:val="000000"/>
+          <w:sz w:val="16"/>
+          <w:szCs w:val="16"/>
+          <w:lang w:val="en-US" w:eastAsia="de-DE"/>
+        </w:rPr>
+        <w:t>=</w:t>
+      </w:r>
+      <w:r>
+        <w:rPr>
+          <w:rFonts w:ascii="Consolas" w:eastAsia="Times New Roman" w:hAnsi="Consolas" w:cs="Times New Roman"/>
+          <w:color w:val="0000FF"/>
+          <w:sz w:val="16"/>
+          <w:szCs w:val="16"/>
+          <w:lang w:val="en-US" w:eastAsia="de-DE"/>
+        </w:rPr>
+        <w:t>"serial"</w:t>
+      </w:r>
+      <w:r>
+        <w:rPr>
+          <w:rFonts w:ascii="Consolas" w:eastAsia="Times New Roman" w:hAnsi="Consolas" w:cs="Times New Roman"/>
+          <w:color w:val="000000"/>
+          <w:sz w:val="16"/>
+          <w:szCs w:val="16"/>
+          <w:lang w:val="en-US" w:eastAsia="de-DE"/>
+        </w:rPr>
+        <w:t> </w:t>
+      </w:r>
+      <w:r>
+        <w:rPr>
+          <w:rFonts w:ascii="Consolas" w:eastAsia="Times New Roman" w:hAnsi="Consolas" w:cs="Times New Roman"/>
+          <w:color w:val="FF0000"/>
+          <w:sz w:val="16"/>
+          <w:szCs w:val="16"/>
+          <w:lang w:val="en-US" w:eastAsia="de-DE"/>
+        </w:rPr>
+        <w:t>id</w:t>
+      </w:r>
+      <w:r>
+        <w:rPr>
+          <w:rFonts w:ascii="Consolas" w:eastAsia="Times New Roman" w:hAnsi="Consolas" w:cs="Times New Roman"/>
+          <w:color w:val="000000"/>
+          <w:sz w:val="16"/>
+          <w:szCs w:val="16"/>
+          <w:lang w:val="en-US" w:eastAsia="de-DE"/>
+        </w:rPr>
+        <w:t>=</w:t>
+      </w:r>
+      <w:r>
+        <w:rPr>
+          <w:rFonts w:ascii="Consolas" w:eastAsia="Times New Roman" w:hAnsi="Consolas" w:cs="Times New Roman"/>
+          <w:color w:val="0000FF"/>
+          <w:sz w:val="16"/>
+          <w:szCs w:val="16"/>
+          <w:lang w:val="en-US" w:eastAsia="de-DE"/>
+        </w:rPr>
+        <w:t>"serial_in"</w:t>
+      </w:r>
+      <w:r>
+        <w:rPr>
+          <w:rFonts w:ascii="Consolas" w:eastAsia="Times New Roman" w:hAnsi="Consolas" w:cs="Times New Roman"/>
+          <w:color w:val="000000"/>
+          <w:sz w:val="16"/>
+          <w:szCs w:val="16"/>
+          <w:lang w:val="en-US" w:eastAsia="de-DE"/>
+        </w:rPr>
+        <w:t> </w:t>
+      </w:r>
+      <w:r>
+        <w:rPr>
+          <w:rFonts w:ascii="Consolas" w:eastAsia="Times New Roman" w:hAnsi="Consolas" w:cs="Times New Roman"/>
+          <w:color w:val="FF0000"/>
+          <w:sz w:val="16"/>
+          <w:szCs w:val="16"/>
+          <w:lang w:val="en-US" w:eastAsia="de-DE"/>
+        </w:rPr>
+        <w:t>type</w:t>
+      </w:r>
+      <w:r>
+        <w:rPr>
+          <w:rFonts w:ascii="Consolas" w:eastAsia="Times New Roman" w:hAnsi="Consolas" w:cs="Times New Roman"/>
+          <w:color w:val="000000"/>
+          <w:sz w:val="16"/>
+          <w:szCs w:val="16"/>
+          <w:lang w:val="en-US" w:eastAsia="de-DE"/>
+        </w:rPr>
+        <w:t>=</w:t>
+      </w:r>
+      <w:r>
+        <w:rPr>
+          <w:rFonts w:ascii="Consolas" w:eastAsia="Times New Roman" w:hAnsi="Consolas" w:cs="Times New Roman"/>
+          <w:color w:val="0000FF"/>
+          <w:sz w:val="16"/>
+          <w:szCs w:val="16"/>
+          <w:lang w:val="en-US" w:eastAsia="de-DE"/>
+        </w:rPr>
+        <w:t>"text"</w:t>
+      </w:r>
+      <w:r>
+        <w:rPr>
+          <w:rFonts w:ascii="Consolas" w:eastAsia="Times New Roman" w:hAnsi="Consolas" w:cs="Times New Roman"/>
+          <w:color w:val="000000"/>
+          <w:sz w:val="16"/>
+          <w:szCs w:val="16"/>
+          <w:lang w:val="en-US" w:eastAsia="de-DE"/>
+        </w:rPr>
+        <w:t> </w:t>
+      </w:r>
+      <w:r>
+        <w:rPr>
+          <w:rFonts w:ascii="Consolas" w:eastAsia="Times New Roman" w:hAnsi="Consolas" w:cs="Times New Roman"/>
+          <w:color w:val="FF0000"/>
+          <w:sz w:val="16"/>
+          <w:szCs w:val="16"/>
+          <w:lang w:val="en-US" w:eastAsia="de-DE"/>
+        </w:rPr>
+        <w:t>class</w:t>
+      </w:r>
+      <w:r>
+        <w:rPr>
+          <w:rFonts w:ascii="Consolas" w:eastAsia="Times New Roman" w:hAnsi="Consolas" w:cs="Times New Roman"/>
+          <w:color w:val="000000"/>
+          <w:sz w:val="16"/>
+          <w:szCs w:val="16"/>
+          <w:lang w:val="en-US" w:eastAsia="de-DE"/>
+        </w:rPr>
+        <w:t>=</w:t>
+      </w:r>
+      <w:r>
+        <w:rPr>
+          <w:rFonts w:ascii="Consolas" w:eastAsia="Times New Roman" w:hAnsi="Consolas" w:cs="Times New Roman"/>
+          <w:color w:val="0000FF"/>
+          <w:sz w:val="16"/>
+          <w:szCs w:val="16"/>
+          <w:lang w:val="en-US" w:eastAsia="de-DE"/>
+        </w:rPr>
+        <w:t>"form-control"</w:t>
+      </w:r>
+      <w:r>
+        <w:rPr>
+          <w:rFonts w:ascii="Consolas" w:eastAsia="Times New Roman" w:hAnsi="Consolas" w:cs="Times New Roman"/>
+          <w:color w:val="000000"/>
+          <w:sz w:val="16"/>
+          <w:szCs w:val="16"/>
+          <w:lang w:val="en-US" w:eastAsia="de-DE"/>
+        </w:rPr>
+        <w:t> </w:t>
+      </w:r>
+      <w:r>
+        <w:rPr>
+          <w:rFonts w:ascii="Consolas" w:eastAsia="Times New Roman" w:hAnsi="Consolas" w:cs="Times New Roman"/>
+          <w:color w:val="FF0000"/>
+          <w:sz w:val="16"/>
+          <w:szCs w:val="16"/>
+          <w:lang w:val="en-US" w:eastAsia="de-DE"/>
+        </w:rPr>
+        <w:t>placeholder</w:t>
+      </w:r>
+      <w:r>
+        <w:rPr>
+          <w:rFonts w:ascii="Consolas" w:eastAsia="Times New Roman" w:hAnsi="Consolas" w:cs="Times New Roman"/>
+          <w:color w:val="000000"/>
+          <w:sz w:val="16"/>
+          <w:szCs w:val="16"/>
+          <w:lang w:val="en-US" w:eastAsia="de-DE"/>
+        </w:rPr>
+        <w:t>=</w:t>
+      </w:r>
+      <w:r>
+        <w:rPr>
+          <w:rFonts w:ascii="Consolas" w:eastAsia="Times New Roman" w:hAnsi="Consolas" w:cs="Times New Roman"/>
+          <w:color w:val="0000FF"/>
+          <w:sz w:val="16"/>
+          <w:szCs w:val="16"/>
+          <w:lang w:val="en-US" w:eastAsia="de-DE"/>
+        </w:rPr>
+        <w:t>"serial number of tracker"</w:t>
+      </w:r>
       <w:r>
         <w:rPr>
           <w:rFonts w:ascii="Consolas" w:eastAsia="Times New Roman" w:hAnsi="Consolas" w:cs="Times New Roman"/>
@@ -4215,18 +4380,7 @@
           <w:szCs w:val="16"/>
           <w:lang w:val="en-US" w:eastAsia="de-DE"/>
         </w:rPr>
-        <w:t>thead</w:t>
-      </w:r>
-      <w:proofErr w:type="spellEnd"/>
-      <w:r>
-        <w:rPr>
-          <w:rFonts w:ascii="Consolas" w:eastAsia="Times New Roman" w:hAnsi="Consolas" w:cs="Times New Roman"/>
-          <w:color w:val="800000"/>
-          <w:sz w:val="16"/>
-          <w:szCs w:val="16"/>
-          <w:lang w:val="en-US" w:eastAsia="de-DE"/>
-        </w:rPr>
-        <w:t>&gt;</w:t>
+        <w:t>/&gt;</w:t>
       </w:r>
     </w:p>
     <w:p>
@@ -4249,7 +4403,8 @@
           <w:szCs w:val="16"/>
           <w:lang w:val="en-US" w:eastAsia="de-DE"/>
         </w:rPr>
-        <w:t>   </w:t>
+        <w:lastRenderedPageBreak/>
+        <w:t> </w:t>
       </w:r>
       <w:r>
         <w:rPr>
@@ -4259,7 +4414,287 @@
           <w:szCs w:val="16"/>
           <w:lang w:val="en-US" w:eastAsia="de-DE"/>
         </w:rPr>
-        <w:t>&lt;tr&gt;</w:t>
+        <w:t>&lt;input</w:t>
+      </w:r>
+      <w:r>
+        <w:rPr>
+          <w:rFonts w:ascii="Consolas" w:eastAsia="Times New Roman" w:hAnsi="Consolas" w:cs="Times New Roman"/>
+          <w:color w:val="000000"/>
+          <w:sz w:val="16"/>
+          <w:szCs w:val="16"/>
+          <w:lang w:val="en-US" w:eastAsia="de-DE"/>
+        </w:rPr>
+        <w:t> </w:t>
+      </w:r>
+      <w:r>
+        <w:rPr>
+          <w:rFonts w:ascii="Consolas" w:eastAsia="Times New Roman" w:hAnsi="Consolas" w:cs="Times New Roman"/>
+          <w:color w:val="FF0000"/>
+          <w:sz w:val="16"/>
+          <w:szCs w:val="16"/>
+          <w:lang w:val="en-US" w:eastAsia="de-DE"/>
+        </w:rPr>
+        <w:t>name</w:t>
+      </w:r>
+      <w:r>
+        <w:rPr>
+          <w:rFonts w:ascii="Consolas" w:eastAsia="Times New Roman" w:hAnsi="Consolas" w:cs="Times New Roman"/>
+          <w:color w:val="000000"/>
+          <w:sz w:val="16"/>
+          <w:szCs w:val="16"/>
+          <w:lang w:val="en-US" w:eastAsia="de-DE"/>
+        </w:rPr>
+        <w:t>=</w:t>
+      </w:r>
+      <w:r>
+        <w:rPr>
+          <w:rFonts w:ascii="Consolas" w:eastAsia="Times New Roman" w:hAnsi="Consolas" w:cs="Times New Roman"/>
+          <w:color w:val="0000FF"/>
+          <w:sz w:val="16"/>
+          <w:szCs w:val="16"/>
+          <w:lang w:val="en-US" w:eastAsia="de-DE"/>
+        </w:rPr>
+        <w:t>"submit"</w:t>
+      </w:r>
+      <w:r>
+        <w:rPr>
+          <w:rFonts w:ascii="Consolas" w:eastAsia="Times New Roman" w:hAnsi="Consolas" w:cs="Times New Roman"/>
+          <w:color w:val="000000"/>
+          <w:sz w:val="16"/>
+          <w:szCs w:val="16"/>
+          <w:lang w:val="en-US" w:eastAsia="de-DE"/>
+        </w:rPr>
+        <w:t> </w:t>
+      </w:r>
+      <w:r>
+        <w:rPr>
+          <w:rFonts w:ascii="Consolas" w:eastAsia="Times New Roman" w:hAnsi="Consolas" w:cs="Times New Roman"/>
+          <w:color w:val="FF0000"/>
+          <w:sz w:val="16"/>
+          <w:szCs w:val="16"/>
+          <w:lang w:val="en-US" w:eastAsia="de-DE"/>
+        </w:rPr>
+        <w:t>id</w:t>
+      </w:r>
+      <w:r>
+        <w:rPr>
+          <w:rFonts w:ascii="Consolas" w:eastAsia="Times New Roman" w:hAnsi="Consolas" w:cs="Times New Roman"/>
+          <w:color w:val="000000"/>
+          <w:sz w:val="16"/>
+          <w:szCs w:val="16"/>
+          <w:lang w:val="en-US" w:eastAsia="de-DE"/>
+        </w:rPr>
+        <w:t>=</w:t>
+      </w:r>
+      <w:r>
+        <w:rPr>
+          <w:rFonts w:ascii="Consolas" w:eastAsia="Times New Roman" w:hAnsi="Consolas" w:cs="Times New Roman"/>
+          <w:color w:val="0000FF"/>
+          <w:sz w:val="16"/>
+          <w:szCs w:val="16"/>
+          <w:lang w:val="en-US" w:eastAsia="de-DE"/>
+        </w:rPr>
+        <w:t>"submit_in"</w:t>
+      </w:r>
+      <w:r>
+        <w:rPr>
+          <w:rFonts w:ascii="Consolas" w:eastAsia="Times New Roman" w:hAnsi="Consolas" w:cs="Times New Roman"/>
+          <w:color w:val="000000"/>
+          <w:sz w:val="16"/>
+          <w:szCs w:val="16"/>
+          <w:lang w:val="en-US" w:eastAsia="de-DE"/>
+        </w:rPr>
+        <w:t> </w:t>
+      </w:r>
+      <w:r>
+        <w:rPr>
+          <w:rFonts w:ascii="Consolas" w:eastAsia="Times New Roman" w:hAnsi="Consolas" w:cs="Times New Roman"/>
+          <w:color w:val="FF0000"/>
+          <w:sz w:val="16"/>
+          <w:szCs w:val="16"/>
+          <w:lang w:val="en-US" w:eastAsia="de-DE"/>
+        </w:rPr>
+        <w:t>type</w:t>
+      </w:r>
+      <w:r>
+        <w:rPr>
+          <w:rFonts w:ascii="Consolas" w:eastAsia="Times New Roman" w:hAnsi="Consolas" w:cs="Times New Roman"/>
+          <w:color w:val="000000"/>
+          <w:sz w:val="16"/>
+          <w:szCs w:val="16"/>
+          <w:lang w:val="en-US" w:eastAsia="de-DE"/>
+        </w:rPr>
+        <w:t>=</w:t>
+      </w:r>
+      <w:r>
+        <w:rPr>
+          <w:rFonts w:ascii="Consolas" w:eastAsia="Times New Roman" w:hAnsi="Consolas" w:cs="Times New Roman"/>
+          <w:color w:val="0000FF"/>
+          <w:sz w:val="16"/>
+          <w:szCs w:val="16"/>
+          <w:lang w:val="en-US" w:eastAsia="de-DE"/>
+        </w:rPr>
+        <w:t>"button"</w:t>
+      </w:r>
+      <w:r>
+        <w:rPr>
+          <w:rFonts w:ascii="Consolas" w:eastAsia="Times New Roman" w:hAnsi="Consolas" w:cs="Times New Roman"/>
+          <w:color w:val="000000"/>
+          <w:sz w:val="16"/>
+          <w:szCs w:val="16"/>
+          <w:lang w:val="en-US" w:eastAsia="de-DE"/>
+        </w:rPr>
+        <w:t> </w:t>
+      </w:r>
+      <w:r>
+        <w:rPr>
+          <w:rFonts w:ascii="Consolas" w:eastAsia="Times New Roman" w:hAnsi="Consolas" w:cs="Times New Roman"/>
+          <w:color w:val="FF0000"/>
+          <w:sz w:val="16"/>
+          <w:szCs w:val="16"/>
+          <w:lang w:val="en-US" w:eastAsia="de-DE"/>
+        </w:rPr>
+        <w:t>class</w:t>
+      </w:r>
+      <w:r>
+        <w:rPr>
+          <w:rFonts w:ascii="Consolas" w:eastAsia="Times New Roman" w:hAnsi="Consolas" w:cs="Times New Roman"/>
+          <w:color w:val="000000"/>
+          <w:sz w:val="16"/>
+          <w:szCs w:val="16"/>
+          <w:lang w:val="en-US" w:eastAsia="de-DE"/>
+        </w:rPr>
+        <w:t>=</w:t>
+      </w:r>
+      <w:r>
+        <w:rPr>
+          <w:rFonts w:ascii="Consolas" w:eastAsia="Times New Roman" w:hAnsi="Consolas" w:cs="Times New Roman"/>
+          <w:color w:val="0000FF"/>
+          <w:sz w:val="16"/>
+          <w:szCs w:val="16"/>
+          <w:lang w:val="en-US" w:eastAsia="de-DE"/>
+        </w:rPr>
+        <w:t>"btn btn-outline-secondary"</w:t>
+      </w:r>
+      <w:r>
+        <w:rPr>
+          <w:rFonts w:ascii="Consolas" w:eastAsia="Times New Roman" w:hAnsi="Consolas" w:cs="Times New Roman"/>
+          <w:color w:val="000000"/>
+          <w:sz w:val="16"/>
+          <w:szCs w:val="16"/>
+          <w:lang w:val="en-US" w:eastAsia="de-DE"/>
+        </w:rPr>
+        <w:t> </w:t>
+      </w:r>
+      <w:r>
+        <w:rPr>
+          <w:rFonts w:ascii="Consolas" w:eastAsia="Times New Roman" w:hAnsi="Consolas" w:cs="Times New Roman"/>
+          <w:color w:val="FF0000"/>
+          <w:sz w:val="16"/>
+          <w:szCs w:val="16"/>
+          <w:lang w:val="en-US" w:eastAsia="de-DE"/>
+        </w:rPr>
+        <w:t>onclick</w:t>
+      </w:r>
+      <w:r>
+        <w:rPr>
+          <w:rFonts w:ascii="Consolas" w:eastAsia="Times New Roman" w:hAnsi="Consolas" w:cs="Times New Roman"/>
+          <w:color w:val="000000"/>
+          <w:sz w:val="16"/>
+          <w:szCs w:val="16"/>
+          <w:lang w:val="en-US" w:eastAsia="de-DE"/>
+        </w:rPr>
+        <w:t>=</w:t>
+      </w:r>
+      <w:r>
+        <w:rPr>
+          <w:rFonts w:ascii="Consolas" w:eastAsia="Times New Roman" w:hAnsi="Consolas" w:cs="Times New Roman"/>
+          <w:color w:val="0000FF"/>
+          <w:sz w:val="16"/>
+          <w:szCs w:val="16"/>
+          <w:lang w:val="en-US" w:eastAsia="de-DE"/>
+        </w:rPr>
+        <w:t>"</w:t>
+      </w:r>
+      <w:r>
+        <w:rPr>
+          <w:rFonts w:ascii="Consolas" w:eastAsia="Times New Roman" w:hAnsi="Consolas" w:cs="Times New Roman"/>
+          <w:color w:val="795E26"/>
+          <w:sz w:val="16"/>
+          <w:szCs w:val="16"/>
+          <w:lang w:val="en-US" w:eastAsia="de-DE"/>
+        </w:rPr>
+        <w:t>requestData</w:t>
+      </w:r>
+      <w:r>
+        <w:rPr>
+          <w:rFonts w:ascii="Consolas" w:eastAsia="Times New Roman" w:hAnsi="Consolas" w:cs="Times New Roman"/>
+          <w:color w:val="0000FF"/>
+          <w:sz w:val="16"/>
+          <w:szCs w:val="16"/>
+          <w:lang w:val="en-US" w:eastAsia="de-DE"/>
+        </w:rPr>
+        <w:t>()"</w:t>
+      </w:r>
+      <w:r>
+        <w:rPr>
+          <w:rFonts w:ascii="Consolas" w:eastAsia="Times New Roman" w:hAnsi="Consolas" w:cs="Times New Roman"/>
+          <w:color w:val="000000"/>
+          <w:sz w:val="16"/>
+          <w:szCs w:val="16"/>
+          <w:lang w:val="en-US" w:eastAsia="de-DE"/>
+        </w:rPr>
+        <w:t> </w:t>
+      </w:r>
+      <w:r>
+        <w:rPr>
+          <w:rFonts w:ascii="Consolas" w:eastAsia="Times New Roman" w:hAnsi="Consolas" w:cs="Times New Roman"/>
+          <w:color w:val="FF0000"/>
+          <w:sz w:val="16"/>
+          <w:szCs w:val="16"/>
+          <w:lang w:val="en-US" w:eastAsia="de-DE"/>
+        </w:rPr>
+        <w:t>value</w:t>
+      </w:r>
+      <w:r>
+        <w:rPr>
+          <w:rFonts w:ascii="Consolas" w:eastAsia="Times New Roman" w:hAnsi="Consolas" w:cs="Times New Roman"/>
+          <w:color w:val="000000"/>
+          <w:sz w:val="16"/>
+          <w:szCs w:val="16"/>
+          <w:lang w:val="en-US" w:eastAsia="de-DE"/>
+        </w:rPr>
+        <w:t>=</w:t>
+      </w:r>
+      <w:r>
+        <w:rPr>
+          <w:rFonts w:ascii="Consolas" w:eastAsia="Times New Roman" w:hAnsi="Consolas" w:cs="Times New Roman"/>
+          <w:color w:val="0000FF"/>
+          <w:sz w:val="16"/>
+          <w:szCs w:val="16"/>
+          <w:lang w:val="en-US" w:eastAsia="de-DE"/>
+        </w:rPr>
+        <w:t>"Fetch Tracker Data"</w:t>
+      </w:r>
+      <w:r>
+        <w:rPr>
+          <w:rFonts w:ascii="Consolas" w:eastAsia="Times New Roman" w:hAnsi="Consolas" w:cs="Times New Roman"/>
+          <w:color w:val="000000"/>
+          <w:sz w:val="16"/>
+          <w:szCs w:val="16"/>
+          <w:lang w:val="en-US" w:eastAsia="de-DE"/>
+        </w:rPr>
+        <w:t> </w:t>
+      </w:r>
+      <w:r>
+        <w:rPr>
+          <w:rFonts w:ascii="Consolas" w:eastAsia="Times New Roman" w:hAnsi="Consolas" w:cs="Times New Roman"/>
+          <w:color w:val="800000"/>
+          <w:sz w:val="16"/>
+          <w:szCs w:val="16"/>
+          <w:lang w:val="en-US" w:eastAsia="de-DE"/>
+        </w:rPr>
+        <w:t>/&gt;</w:t>
       </w:r>
     </w:p>
     <w:p>
@@ -4268,43 +4703,21 @@
         <w:spacing w:after="0" w:line="285" w:lineRule="atLeast"/>
         <w:rPr>
           <w:rFonts w:ascii="Consolas" w:eastAsia="Times New Roman" w:hAnsi="Consolas" w:cs="Times New Roman"/>
-          <w:color w:val="000000"/>
-          <w:sz w:val="16"/>
-          <w:szCs w:val="16"/>
-          <w:lang w:val="en-US" w:eastAsia="de-DE"/>
-        </w:rPr>
-      </w:pPr>
-      <w:r>
-        <w:rPr>
-          <w:rFonts w:ascii="Consolas" w:eastAsia="Times New Roman" w:hAnsi="Consolas" w:cs="Times New Roman"/>
-          <w:color w:val="000000"/>
-          <w:sz w:val="16"/>
-          <w:szCs w:val="16"/>
-          <w:lang w:val="en-US" w:eastAsia="de-DE"/>
-        </w:rPr>
-        <w:t>    </w:t>
-      </w:r>
-      <w:proofErr w:type="gramStart"/>
-      <w:r>
-        <w:rPr>
-          <w:rFonts w:ascii="Consolas" w:eastAsia="Times New Roman" w:hAnsi="Consolas" w:cs="Times New Roman"/>
-          <w:color w:val="008000"/>
-          <w:sz w:val="16"/>
-          <w:szCs w:val="16"/>
-          <w:lang w:val="en-US" w:eastAsia="de-DE"/>
-        </w:rPr>
-        <w:t>&lt;!--</w:t>
-      </w:r>
-      <w:proofErr w:type="gramEnd"/>
-      <w:r>
-        <w:rPr>
-          <w:rFonts w:ascii="Consolas" w:eastAsia="Times New Roman" w:hAnsi="Consolas" w:cs="Times New Roman"/>
-          <w:color w:val="008000"/>
-          <w:sz w:val="16"/>
-          <w:szCs w:val="16"/>
-          <w:lang w:val="en-US" w:eastAsia="de-DE"/>
-        </w:rPr>
-        <w:t> column description --&gt;</w:t>
+          <w:color w:val="800000"/>
+          <w:sz w:val="16"/>
+          <w:szCs w:val="16"/>
+          <w:lang w:eastAsia="de-DE"/>
+        </w:rPr>
+      </w:pPr>
+      <w:r>
+        <w:rPr>
+          <w:rFonts w:ascii="Consolas" w:eastAsia="Times New Roman" w:hAnsi="Consolas" w:cs="Times New Roman"/>
+          <w:color w:val="800000"/>
+          <w:sz w:val="16"/>
+          <w:szCs w:val="16"/>
+          <w:lang w:eastAsia="de-DE"/>
+        </w:rPr>
+        <w:t>&lt;/div&gt;</w:t>
       </w:r>
     </w:p>
     <w:p>
@@ -4314,112 +4727,42 @@
         <w:rPr>
           <w:rFonts w:ascii="Consolas" w:eastAsia="Times New Roman" w:hAnsi="Consolas" w:cs="Times New Roman"/>
           <w:color w:val="000000"/>
-          <w:sz w:val="16"/>
-          <w:szCs w:val="16"/>
-          <w:lang w:val="en-US" w:eastAsia="de-DE"/>
-        </w:rPr>
-      </w:pPr>
-      <w:r>
-        <w:rPr>
-          <w:rFonts w:ascii="Consolas" w:eastAsia="Times New Roman" w:hAnsi="Consolas" w:cs="Times New Roman"/>
-          <w:color w:val="000000"/>
-          <w:sz w:val="16"/>
-          <w:szCs w:val="16"/>
-          <w:lang w:val="en-US" w:eastAsia="de-DE"/>
-        </w:rPr>
-        <w:t>    </w:t>
-      </w:r>
-      <w:r>
-        <w:rPr>
-          <w:rFonts w:ascii="Consolas" w:eastAsia="Times New Roman" w:hAnsi="Consolas" w:cs="Times New Roman"/>
-          <w:color w:val="800000"/>
-          <w:sz w:val="16"/>
-          <w:szCs w:val="16"/>
-          <w:lang w:val="en-US" w:eastAsia="de-DE"/>
-        </w:rPr>
-        <w:t>&lt;</w:t>
-      </w:r>
-      <w:proofErr w:type="spellStart"/>
-      <w:r>
-        <w:rPr>
-          <w:rFonts w:ascii="Consolas" w:eastAsia="Times New Roman" w:hAnsi="Consolas" w:cs="Times New Roman"/>
-          <w:color w:val="800000"/>
-          <w:sz w:val="16"/>
-          <w:szCs w:val="16"/>
-          <w:lang w:val="en-US" w:eastAsia="de-DE"/>
-        </w:rPr>
-        <w:t>th</w:t>
-      </w:r>
-      <w:proofErr w:type="spellEnd"/>
-      <w:r>
-        <w:rPr>
-          <w:rFonts w:ascii="Consolas" w:eastAsia="Times New Roman" w:hAnsi="Consolas" w:cs="Times New Roman"/>
-          <w:color w:val="000000"/>
-          <w:sz w:val="16"/>
-          <w:szCs w:val="16"/>
-          <w:lang w:val="en-US" w:eastAsia="de-DE"/>
-        </w:rPr>
-        <w:t> </w:t>
-      </w:r>
-      <w:r>
-        <w:rPr>
-          <w:rFonts w:ascii="Consolas" w:eastAsia="Times New Roman" w:hAnsi="Consolas" w:cs="Times New Roman"/>
-          <w:color w:val="FF0000"/>
-          <w:sz w:val="16"/>
-          <w:szCs w:val="16"/>
-          <w:lang w:val="en-US" w:eastAsia="de-DE"/>
-        </w:rPr>
-        <w:t>class</w:t>
-      </w:r>
-      <w:r>
-        <w:rPr>
-          <w:rFonts w:ascii="Consolas" w:eastAsia="Times New Roman" w:hAnsi="Consolas" w:cs="Times New Roman"/>
-          <w:color w:val="000000"/>
-          <w:sz w:val="16"/>
-          <w:szCs w:val="16"/>
-          <w:lang w:val="en-US" w:eastAsia="de-DE"/>
-        </w:rPr>
-        <w:t>=</w:t>
-      </w:r>
-      <w:r>
-        <w:rPr>
-          <w:rFonts w:ascii="Consolas" w:eastAsia="Times New Roman" w:hAnsi="Consolas" w:cs="Times New Roman"/>
-          <w:color w:val="0000FF"/>
-          <w:sz w:val="16"/>
-          <w:szCs w:val="16"/>
-          <w:lang w:val="en-US" w:eastAsia="de-DE"/>
-        </w:rPr>
-        <w:t>"col-1"</w:t>
-      </w:r>
-      <w:r>
-        <w:rPr>
-          <w:rFonts w:ascii="Consolas" w:eastAsia="Times New Roman" w:hAnsi="Consolas" w:cs="Times New Roman"/>
-          <w:color w:val="800000"/>
-          <w:sz w:val="16"/>
-          <w:szCs w:val="16"/>
-          <w:lang w:val="en-US" w:eastAsia="de-DE"/>
-        </w:rPr>
-        <w:t>&gt;</w:t>
-      </w:r>
-      <w:r>
-        <w:rPr>
-          <w:rFonts w:ascii="Consolas" w:eastAsia="Times New Roman" w:hAnsi="Consolas" w:cs="Times New Roman"/>
-          <w:color w:val="000000"/>
-          <w:sz w:val="16"/>
-          <w:szCs w:val="16"/>
-          <w:lang w:val="en-US" w:eastAsia="de-DE"/>
-        </w:rPr>
-        <w:t>#</w:t>
-      </w:r>
-      <w:r>
-        <w:rPr>
-          <w:rFonts w:ascii="Consolas" w:eastAsia="Times New Roman" w:hAnsi="Consolas" w:cs="Times New Roman"/>
-          <w:color w:val="800000"/>
-          <w:sz w:val="16"/>
-          <w:szCs w:val="16"/>
-          <w:lang w:val="en-US" w:eastAsia="de-DE"/>
-        </w:rPr>
-        <w:t>&lt;/th&gt;</w:t>
+          <w:sz w:val="21"/>
+          <w:szCs w:val="21"/>
+          <w:lang w:eastAsia="de-DE"/>
+        </w:rPr>
+      </w:pPr>
+    </w:p>
+    <w:p>
+      <w:pPr>
+        <w:jc w:val="both"/>
+        <w:rPr>
+          <w:lang w:val="en-US"/>
+        </w:rPr>
+      </w:pPr>
+      <w:r>
+        <w:rPr>
+          <w:lang w:val="en-US"/>
+        </w:rPr>
+        <w:t>And fina</w:t>
+      </w:r>
+      <w:r>
+        <w:rPr>
+          <w:lang w:val="en-US"/>
+        </w:rPr>
+        <w:t>l</w:t>
+      </w:r>
+      <w:r>
+        <w:rPr>
+          <w:lang w:val="en-US"/>
+        </w:rPr>
+        <w:t xml:space="preserve">ly, the third section contains the </w:t>
+      </w:r>
+      <w:r>
+        <w:rPr>
+          <w:lang w:val="en-US"/>
+        </w:rPr>
+        <w:t>table with the tracker data:</w:t>
       </w:r>
     </w:p>
     <w:p>
@@ -4437,138 +4780,12 @@
       <w:r>
         <w:rPr>
           <w:rFonts w:ascii="Consolas" w:eastAsia="Times New Roman" w:hAnsi="Consolas" w:cs="Times New Roman"/>
-          <w:color w:val="000000"/>
-          <w:sz w:val="16"/>
-          <w:szCs w:val="16"/>
-          <w:lang w:val="en-US" w:eastAsia="de-DE"/>
-        </w:rPr>
-        <w:t>    </w:t>
-      </w:r>
-      <w:r>
-        <w:rPr>
-          <w:rFonts w:ascii="Consolas" w:eastAsia="Times New Roman" w:hAnsi="Consolas" w:cs="Times New Roman"/>
-          <w:color w:val="800000"/>
-          <w:sz w:val="16"/>
-          <w:szCs w:val="16"/>
-          <w:lang w:val="en-US" w:eastAsia="de-DE"/>
-        </w:rPr>
-        <w:t>&lt;</w:t>
-      </w:r>
-      <w:proofErr w:type="spellStart"/>
-      <w:r>
-        <w:rPr>
-          <w:rFonts w:ascii="Consolas" w:eastAsia="Times New Roman" w:hAnsi="Consolas" w:cs="Times New Roman"/>
-          <w:color w:val="800000"/>
-          <w:sz w:val="16"/>
-          <w:szCs w:val="16"/>
-          <w:lang w:val="en-US" w:eastAsia="de-DE"/>
-        </w:rPr>
-        <w:t>th</w:t>
-      </w:r>
-      <w:proofErr w:type="spellEnd"/>
-      <w:r>
-        <w:rPr>
-          <w:rFonts w:ascii="Consolas" w:eastAsia="Times New Roman" w:hAnsi="Consolas" w:cs="Times New Roman"/>
-          <w:color w:val="000000"/>
-          <w:sz w:val="16"/>
-          <w:szCs w:val="16"/>
-          <w:lang w:val="en-US" w:eastAsia="de-DE"/>
-        </w:rPr>
-        <w:t> </w:t>
-      </w:r>
-      <w:r>
-        <w:rPr>
-          <w:rFonts w:ascii="Consolas" w:eastAsia="Times New Roman" w:hAnsi="Consolas" w:cs="Times New Roman"/>
-          <w:color w:val="FF0000"/>
-          <w:sz w:val="16"/>
-          <w:szCs w:val="16"/>
-          <w:lang w:val="en-US" w:eastAsia="de-DE"/>
-        </w:rPr>
-        <w:t>class</w:t>
-      </w:r>
-      <w:r>
-        <w:rPr>
-          <w:rFonts w:ascii="Consolas" w:eastAsia="Times New Roman" w:hAnsi="Consolas" w:cs="Times New Roman"/>
-          <w:color w:val="000000"/>
-          <w:sz w:val="16"/>
-          <w:szCs w:val="16"/>
-          <w:lang w:val="en-US" w:eastAsia="de-DE"/>
-        </w:rPr>
-        <w:t>=</w:t>
-      </w:r>
-      <w:r>
-        <w:rPr>
-          <w:rFonts w:ascii="Consolas" w:eastAsia="Times New Roman" w:hAnsi="Consolas" w:cs="Times New Roman"/>
-          <w:color w:val="0000FF"/>
-          <w:sz w:val="16"/>
-          <w:szCs w:val="16"/>
-          <w:lang w:val="en-US" w:eastAsia="de-DE"/>
-        </w:rPr>
-        <w:t>"col-2"</w:t>
-      </w:r>
-      <w:r>
-        <w:rPr>
-          <w:rFonts w:ascii="Consolas" w:eastAsia="Times New Roman" w:hAnsi="Consolas" w:cs="Times New Roman"/>
-          <w:color w:val="800000"/>
-          <w:sz w:val="16"/>
-          <w:szCs w:val="16"/>
-          <w:lang w:val="en-US" w:eastAsia="de-DE"/>
-        </w:rPr>
-        <w:t>&gt;</w:t>
-      </w:r>
-      <w:r>
-        <w:rPr>
-          <w:rFonts w:ascii="Consolas" w:eastAsia="Times New Roman" w:hAnsi="Consolas" w:cs="Times New Roman"/>
-          <w:color w:val="000000"/>
-          <w:sz w:val="16"/>
-          <w:szCs w:val="16"/>
-          <w:lang w:val="en-US" w:eastAsia="de-DE"/>
-        </w:rPr>
-        <w:t>Server </w:t>
-      </w:r>
-      <w:proofErr w:type="spellStart"/>
-      <w:r>
-        <w:rPr>
-          <w:rFonts w:ascii="Consolas" w:eastAsia="Times New Roman" w:hAnsi="Consolas" w:cs="Times New Roman"/>
-          <w:color w:val="000000"/>
-          <w:sz w:val="16"/>
-          <w:szCs w:val="16"/>
-          <w:lang w:val="en-US" w:eastAsia="de-DE"/>
-        </w:rPr>
-        <w:t>DateTime</w:t>
-      </w:r>
-      <w:proofErr w:type="spellEnd"/>
-      <w:r>
-        <w:rPr>
-          <w:rFonts w:ascii="Consolas" w:eastAsia="Times New Roman" w:hAnsi="Consolas" w:cs="Times New Roman"/>
-          <w:color w:val="800000"/>
-          <w:sz w:val="16"/>
-          <w:szCs w:val="16"/>
-          <w:lang w:val="en-US" w:eastAsia="de-DE"/>
-        </w:rPr>
-        <w:t>&lt;/</w:t>
-      </w:r>
-      <w:proofErr w:type="spellStart"/>
-      <w:r>
-        <w:rPr>
-          <w:rFonts w:ascii="Consolas" w:eastAsia="Times New Roman" w:hAnsi="Consolas" w:cs="Times New Roman"/>
-          <w:color w:val="800000"/>
-          <w:sz w:val="16"/>
-          <w:szCs w:val="16"/>
-          <w:lang w:val="en-US" w:eastAsia="de-DE"/>
-        </w:rPr>
-        <w:t>th</w:t>
-      </w:r>
-      <w:proofErr w:type="spellEnd"/>
-      <w:r>
-        <w:rPr>
-          <w:rFonts w:ascii="Consolas" w:eastAsia="Times New Roman" w:hAnsi="Consolas" w:cs="Times New Roman"/>
-          <w:color w:val="800000"/>
-          <w:sz w:val="16"/>
-          <w:szCs w:val="16"/>
-          <w:lang w:val="en-US" w:eastAsia="de-DE"/>
-        </w:rPr>
-        <w:t>&gt;</w:t>
+          <w:color w:val="008000"/>
+          <w:sz w:val="16"/>
+          <w:szCs w:val="16"/>
+          <w:lang w:val="en-US" w:eastAsia="de-DE"/>
+        </w:rPr>
+        <w:t>&lt;!-- table for data --&gt;</w:t>
       </w:r>
     </w:p>
     <w:p>
@@ -4586,35 +4803,13 @@
       <w:r>
         <w:rPr>
           <w:rFonts w:ascii="Consolas" w:eastAsia="Times New Roman" w:hAnsi="Consolas" w:cs="Times New Roman"/>
-          <w:color w:val="000000"/>
-          <w:sz w:val="16"/>
-          <w:szCs w:val="16"/>
-          <w:lang w:val="en-US" w:eastAsia="de-DE"/>
-        </w:rPr>
-        <w:t>    </w:t>
-      </w:r>
-      <w:r>
-        <w:rPr>
-          <w:rFonts w:ascii="Consolas" w:eastAsia="Times New Roman" w:hAnsi="Consolas" w:cs="Times New Roman"/>
           <w:color w:val="800000"/>
           <w:sz w:val="16"/>
           <w:szCs w:val="16"/>
           <w:lang w:val="en-US" w:eastAsia="de-DE"/>
         </w:rPr>
-        <w:t>&lt;</w:t>
-      </w:r>
-      <w:proofErr w:type="spellStart"/>
-      <w:r>
-        <w:rPr>
-          <w:rFonts w:ascii="Consolas" w:eastAsia="Times New Roman" w:hAnsi="Consolas" w:cs="Times New Roman"/>
-          <w:color w:val="800000"/>
-          <w:sz w:val="16"/>
-          <w:szCs w:val="16"/>
-          <w:lang w:val="en-US" w:eastAsia="de-DE"/>
-        </w:rPr>
-        <w:t>th</w:t>
-      </w:r>
-      <w:proofErr w:type="spellEnd"/>
+        <w:t>&lt;div</w:t>
+      </w:r>
       <w:r>
         <w:rPr>
           <w:rFonts w:ascii="Consolas" w:eastAsia="Times New Roman" w:hAnsi="Consolas" w:cs="Times New Roman"/>
@@ -4653,50 +4848,8 @@
           <w:szCs w:val="16"/>
           <w:lang w:val="en-US" w:eastAsia="de-DE"/>
         </w:rPr>
-        <w:t>"col-1"</w:t>
-      </w:r>
-      <w:r>
-        <w:rPr>
-          <w:rFonts w:ascii="Consolas" w:eastAsia="Times New Roman" w:hAnsi="Consolas" w:cs="Times New Roman"/>
-          <w:color w:val="800000"/>
-          <w:sz w:val="16"/>
-          <w:szCs w:val="16"/>
-          <w:lang w:val="en-US" w:eastAsia="de-DE"/>
-        </w:rPr>
-        <w:t>&gt;</w:t>
-      </w:r>
-      <w:r>
-        <w:rPr>
-          <w:rFonts w:ascii="Consolas" w:eastAsia="Times New Roman" w:hAnsi="Consolas" w:cs="Times New Roman"/>
-          <w:color w:val="000000"/>
-          <w:sz w:val="16"/>
-          <w:szCs w:val="16"/>
-          <w:lang w:val="en-US" w:eastAsia="de-DE"/>
-        </w:rPr>
-        <w:t>Satellite Time</w:t>
-      </w:r>
-      <w:r>
-        <w:rPr>
-          <w:rFonts w:ascii="Consolas" w:eastAsia="Times New Roman" w:hAnsi="Consolas" w:cs="Times New Roman"/>
-          <w:color w:val="800000"/>
-          <w:sz w:val="16"/>
-          <w:szCs w:val="16"/>
-          <w:lang w:val="en-US" w:eastAsia="de-DE"/>
-        </w:rPr>
-        <w:t>&lt;/</w:t>
-      </w:r>
-      <w:proofErr w:type="spellStart"/>
-      <w:r>
-        <w:rPr>
-          <w:rFonts w:ascii="Consolas" w:eastAsia="Times New Roman" w:hAnsi="Consolas" w:cs="Times New Roman"/>
-          <w:color w:val="800000"/>
-          <w:sz w:val="16"/>
-          <w:szCs w:val="16"/>
-          <w:lang w:val="en-US" w:eastAsia="de-DE"/>
-        </w:rPr>
-        <w:t>th</w:t>
-      </w:r>
-      <w:proofErr w:type="spellEnd"/>
+        <w:t>"col-12"</w:t>
+      </w:r>
       <w:r>
         <w:rPr>
           <w:rFonts w:ascii="Consolas" w:eastAsia="Times New Roman" w:hAnsi="Consolas" w:cs="Times New Roman"/>
@@ -4728,8 +4881,7 @@
           <w:szCs w:val="16"/>
           <w:lang w:val="en-US" w:eastAsia="de-DE"/>
         </w:rPr>
-        <w:lastRenderedPageBreak/>
-        <w:t>    </w:t>
+        <w:t> </w:t>
       </w:r>
       <w:r>
         <w:rPr>
@@ -4739,102 +4891,110 @@
           <w:szCs w:val="16"/>
           <w:lang w:val="en-US" w:eastAsia="de-DE"/>
         </w:rPr>
-        <w:t>&lt;</w:t>
+        <w:t>&lt;table</w:t>
+      </w:r>
+      <w:r>
+        <w:rPr>
+          <w:rFonts w:ascii="Consolas" w:eastAsia="Times New Roman" w:hAnsi="Consolas" w:cs="Times New Roman"/>
+          <w:color w:val="000000"/>
+          <w:sz w:val="16"/>
+          <w:szCs w:val="16"/>
+          <w:lang w:val="en-US" w:eastAsia="de-DE"/>
+        </w:rPr>
+        <w:t> </w:t>
+      </w:r>
+      <w:r>
+        <w:rPr>
+          <w:rFonts w:ascii="Consolas" w:eastAsia="Times New Roman" w:hAnsi="Consolas" w:cs="Times New Roman"/>
+          <w:color w:val="FF0000"/>
+          <w:sz w:val="16"/>
+          <w:szCs w:val="16"/>
+          <w:lang w:val="en-US" w:eastAsia="de-DE"/>
+        </w:rPr>
+        <w:t>class</w:t>
+      </w:r>
+      <w:r>
+        <w:rPr>
+          <w:rFonts w:ascii="Consolas" w:eastAsia="Times New Roman" w:hAnsi="Consolas" w:cs="Times New Roman"/>
+          <w:color w:val="000000"/>
+          <w:sz w:val="16"/>
+          <w:szCs w:val="16"/>
+          <w:lang w:val="en-US" w:eastAsia="de-DE"/>
+        </w:rPr>
+        <w:t>=</w:t>
+      </w:r>
+      <w:r>
+        <w:rPr>
+          <w:rFonts w:ascii="Consolas" w:eastAsia="Times New Roman" w:hAnsi="Consolas" w:cs="Times New Roman"/>
+          <w:color w:val="0000FF"/>
+          <w:sz w:val="16"/>
+          <w:szCs w:val="16"/>
+          <w:lang w:val="en-US" w:eastAsia="de-DE"/>
+        </w:rPr>
+        <w:t>"table table-fixed"</w:t>
+      </w:r>
+      <w:r>
+        <w:rPr>
+          <w:rFonts w:ascii="Consolas" w:eastAsia="Times New Roman" w:hAnsi="Consolas" w:cs="Times New Roman"/>
+          <w:color w:val="000000"/>
+          <w:sz w:val="16"/>
+          <w:szCs w:val="16"/>
+          <w:lang w:val="en-US" w:eastAsia="de-DE"/>
+        </w:rPr>
+        <w:t> </w:t>
+      </w:r>
+      <w:r>
+        <w:rPr>
+          <w:rFonts w:ascii="Consolas" w:eastAsia="Times New Roman" w:hAnsi="Consolas" w:cs="Times New Roman"/>
+          <w:color w:val="FF0000"/>
+          <w:sz w:val="16"/>
+          <w:szCs w:val="16"/>
+          <w:lang w:val="en-US" w:eastAsia="de-DE"/>
+        </w:rPr>
+        <w:t>id</w:t>
+      </w:r>
+      <w:r>
+        <w:rPr>
+          <w:rFonts w:ascii="Consolas" w:eastAsia="Times New Roman" w:hAnsi="Consolas" w:cs="Times New Roman"/>
+          <w:color w:val="000000"/>
+          <w:sz w:val="16"/>
+          <w:szCs w:val="16"/>
+          <w:lang w:val="en-US" w:eastAsia="de-DE"/>
+        </w:rPr>
+        <w:t>=</w:t>
+      </w:r>
+      <w:r>
+        <w:rPr>
+          <w:rFonts w:ascii="Consolas" w:eastAsia="Times New Roman" w:hAnsi="Consolas" w:cs="Times New Roman"/>
+          <w:color w:val="0000FF"/>
+          <w:sz w:val="16"/>
+          <w:szCs w:val="16"/>
+          <w:lang w:val="en-US" w:eastAsia="de-DE"/>
+        </w:rPr>
+        <w:t>"</w:t>
       </w:r>
       <w:proofErr w:type="spellStart"/>
       <w:r>
         <w:rPr>
           <w:rFonts w:ascii="Consolas" w:eastAsia="Times New Roman" w:hAnsi="Consolas" w:cs="Times New Roman"/>
-          <w:color w:val="800000"/>
-          <w:sz w:val="16"/>
-          <w:szCs w:val="16"/>
-          <w:lang w:val="en-US" w:eastAsia="de-DE"/>
-        </w:rPr>
-        <w:t>th</w:t>
+          <w:color w:val="0000FF"/>
+          <w:sz w:val="16"/>
+          <w:szCs w:val="16"/>
+          <w:lang w:val="en-US" w:eastAsia="de-DE"/>
+        </w:rPr>
+        <w:t>datatable</w:t>
       </w:r>
       <w:proofErr w:type="spellEnd"/>
       <w:r>
         <w:rPr>
           <w:rFonts w:ascii="Consolas" w:eastAsia="Times New Roman" w:hAnsi="Consolas" w:cs="Times New Roman"/>
-          <w:color w:val="000000"/>
-          <w:sz w:val="16"/>
-          <w:szCs w:val="16"/>
-          <w:lang w:val="en-US" w:eastAsia="de-DE"/>
-        </w:rPr>
-        <w:t> </w:t>
-      </w:r>
-      <w:r>
-        <w:rPr>
-          <w:rFonts w:ascii="Consolas" w:eastAsia="Times New Roman" w:hAnsi="Consolas" w:cs="Times New Roman"/>
-          <w:color w:val="FF0000"/>
-          <w:sz w:val="16"/>
-          <w:szCs w:val="16"/>
-          <w:lang w:val="en-US" w:eastAsia="de-DE"/>
-        </w:rPr>
-        <w:t>class</w:t>
-      </w:r>
-      <w:r>
-        <w:rPr>
-          <w:rFonts w:ascii="Consolas" w:eastAsia="Times New Roman" w:hAnsi="Consolas" w:cs="Times New Roman"/>
-          <w:color w:val="000000"/>
-          <w:sz w:val="16"/>
-          <w:szCs w:val="16"/>
-          <w:lang w:val="en-US" w:eastAsia="de-DE"/>
-        </w:rPr>
-        <w:t>=</w:t>
-      </w:r>
-      <w:r>
-        <w:rPr>
-          <w:rFonts w:ascii="Consolas" w:eastAsia="Times New Roman" w:hAnsi="Consolas" w:cs="Times New Roman"/>
           <w:color w:val="0000FF"/>
           <w:sz w:val="16"/>
           <w:szCs w:val="16"/>
           <w:lang w:val="en-US" w:eastAsia="de-DE"/>
         </w:rPr>
-        <w:t>"col-2"</w:t>
-      </w:r>
-      <w:r>
-        <w:rPr>
-          <w:rFonts w:ascii="Consolas" w:eastAsia="Times New Roman" w:hAnsi="Consolas" w:cs="Times New Roman"/>
-          <w:color w:val="800000"/>
-          <w:sz w:val="16"/>
-          <w:szCs w:val="16"/>
-          <w:lang w:val="en-US" w:eastAsia="de-DE"/>
-        </w:rPr>
-        <w:t>&gt;</w:t>
-      </w:r>
-      <w:r>
-        <w:rPr>
-          <w:rFonts w:ascii="Consolas" w:eastAsia="Times New Roman" w:hAnsi="Consolas" w:cs="Times New Roman"/>
-          <w:color w:val="000000"/>
-          <w:sz w:val="16"/>
-          <w:szCs w:val="16"/>
-          <w:lang w:val="en-US" w:eastAsia="de-DE"/>
-        </w:rPr>
-        <w:t>Longitude</w:t>
-      </w:r>
-      <w:r>
-        <w:rPr>
-          <w:rFonts w:ascii="Consolas" w:eastAsia="Times New Roman" w:hAnsi="Consolas" w:cs="Times New Roman"/>
-          <w:color w:val="800000"/>
-          <w:sz w:val="16"/>
-          <w:szCs w:val="16"/>
-          <w:lang w:val="en-US" w:eastAsia="de-DE"/>
-        </w:rPr>
-        <w:t>&lt;/</w:t>
-      </w:r>
-      <w:proofErr w:type="spellStart"/>
-      <w:r>
-        <w:rPr>
-          <w:rFonts w:ascii="Consolas" w:eastAsia="Times New Roman" w:hAnsi="Consolas" w:cs="Times New Roman"/>
-          <w:color w:val="800000"/>
-          <w:sz w:val="16"/>
-          <w:szCs w:val="16"/>
-          <w:lang w:val="en-US" w:eastAsia="de-DE"/>
-        </w:rPr>
-        <w:t>th</w:t>
-      </w:r>
-      <w:proofErr w:type="spellEnd"/>
+        <w:t>"</w:t>
+      </w:r>
       <w:r>
         <w:rPr>
           <w:rFonts w:ascii="Consolas" w:eastAsia="Times New Roman" w:hAnsi="Consolas" w:cs="Times New Roman"/>
@@ -4866,7 +5026,7 @@
           <w:szCs w:val="16"/>
           <w:lang w:val="en-US" w:eastAsia="de-DE"/>
         </w:rPr>
-        <w:t>    </w:t>
+        <w:t>  </w:t>
       </w:r>
       <w:r>
         <w:rPr>
@@ -4887,89 +5047,7 @@
           <w:szCs w:val="16"/>
           <w:lang w:val="en-US" w:eastAsia="de-DE"/>
         </w:rPr>
-        <w:t>th</w:t>
-      </w:r>
-      <w:proofErr w:type="spellEnd"/>
-      <w:r>
-        <w:rPr>
-          <w:rFonts w:ascii="Consolas" w:eastAsia="Times New Roman" w:hAnsi="Consolas" w:cs="Times New Roman"/>
-          <w:color w:val="000000"/>
-          <w:sz w:val="16"/>
-          <w:szCs w:val="16"/>
-          <w:lang w:val="en-US" w:eastAsia="de-DE"/>
-        </w:rPr>
-        <w:t> </w:t>
-      </w:r>
-      <w:r>
-        <w:rPr>
-          <w:rFonts w:ascii="Consolas" w:eastAsia="Times New Roman" w:hAnsi="Consolas" w:cs="Times New Roman"/>
-          <w:color w:val="FF0000"/>
-          <w:sz w:val="16"/>
-          <w:szCs w:val="16"/>
-          <w:lang w:val="en-US" w:eastAsia="de-DE"/>
-        </w:rPr>
-        <w:t>class</w:t>
-      </w:r>
-      <w:r>
-        <w:rPr>
-          <w:rFonts w:ascii="Consolas" w:eastAsia="Times New Roman" w:hAnsi="Consolas" w:cs="Times New Roman"/>
-          <w:color w:val="000000"/>
-          <w:sz w:val="16"/>
-          <w:szCs w:val="16"/>
-          <w:lang w:val="en-US" w:eastAsia="de-DE"/>
-        </w:rPr>
-        <w:t>=</w:t>
-      </w:r>
-      <w:r>
-        <w:rPr>
-          <w:rFonts w:ascii="Consolas" w:eastAsia="Times New Roman" w:hAnsi="Consolas" w:cs="Times New Roman"/>
-          <w:color w:val="0000FF"/>
-          <w:sz w:val="16"/>
-          <w:szCs w:val="16"/>
-          <w:lang w:val="en-US" w:eastAsia="de-DE"/>
-        </w:rPr>
-        <w:t>"col-2"</w:t>
-      </w:r>
-      <w:r>
-        <w:rPr>
-          <w:rFonts w:ascii="Consolas" w:eastAsia="Times New Roman" w:hAnsi="Consolas" w:cs="Times New Roman"/>
-          <w:color w:val="800000"/>
-          <w:sz w:val="16"/>
-          <w:szCs w:val="16"/>
-          <w:lang w:val="en-US" w:eastAsia="de-DE"/>
-        </w:rPr>
-        <w:t>&gt;</w:t>
-      </w:r>
-      <w:r>
-        <w:rPr>
-          <w:rFonts w:ascii="Consolas" w:eastAsia="Times New Roman" w:hAnsi="Consolas" w:cs="Times New Roman"/>
-          <w:color w:val="000000"/>
-          <w:sz w:val="16"/>
-          <w:szCs w:val="16"/>
-          <w:lang w:val="en-US" w:eastAsia="de-DE"/>
-        </w:rPr>
-        <w:t>Latitude</w:t>
-      </w:r>
-      <w:r>
-        <w:rPr>
-          <w:rFonts w:ascii="Consolas" w:eastAsia="Times New Roman" w:hAnsi="Consolas" w:cs="Times New Roman"/>
-          <w:color w:val="800000"/>
-          <w:sz w:val="16"/>
-          <w:szCs w:val="16"/>
-          <w:lang w:val="en-US" w:eastAsia="de-DE"/>
-        </w:rPr>
-        <w:t>&lt;/</w:t>
-      </w:r>
-      <w:proofErr w:type="spellStart"/>
-      <w:r>
-        <w:rPr>
-          <w:rFonts w:ascii="Consolas" w:eastAsia="Times New Roman" w:hAnsi="Consolas" w:cs="Times New Roman"/>
-          <w:color w:val="800000"/>
-          <w:sz w:val="16"/>
-          <w:szCs w:val="16"/>
-          <w:lang w:val="en-US" w:eastAsia="de-DE"/>
-        </w:rPr>
-        <w:t>th</w:t>
+        <w:t>thead</w:t>
       </w:r>
       <w:proofErr w:type="spellEnd"/>
       <w:r>
@@ -5003,7 +5081,7 @@
           <w:szCs w:val="16"/>
           <w:lang w:val="en-US" w:eastAsia="de-DE"/>
         </w:rPr>
-        <w:t>    </w:t>
+        <w:t>   </w:t>
       </w:r>
       <w:r>
         <w:rPr>
@@ -5013,111 +5091,7 @@
           <w:szCs w:val="16"/>
           <w:lang w:val="en-US" w:eastAsia="de-DE"/>
         </w:rPr>
-        <w:t>&lt;</w:t>
-      </w:r>
-      <w:proofErr w:type="spellStart"/>
-      <w:r>
-        <w:rPr>
-          <w:rFonts w:ascii="Consolas" w:eastAsia="Times New Roman" w:hAnsi="Consolas" w:cs="Times New Roman"/>
-          <w:color w:val="800000"/>
-          <w:sz w:val="16"/>
-          <w:szCs w:val="16"/>
-          <w:lang w:val="en-US" w:eastAsia="de-DE"/>
-        </w:rPr>
-        <w:t>th</w:t>
-      </w:r>
-      <w:proofErr w:type="spellEnd"/>
-      <w:r>
-        <w:rPr>
-          <w:rFonts w:ascii="Consolas" w:eastAsia="Times New Roman" w:hAnsi="Consolas" w:cs="Times New Roman"/>
-          <w:color w:val="000000"/>
-          <w:sz w:val="16"/>
-          <w:szCs w:val="16"/>
-          <w:lang w:val="en-US" w:eastAsia="de-DE"/>
-        </w:rPr>
-        <w:t> </w:t>
-      </w:r>
-      <w:r>
-        <w:rPr>
-          <w:rFonts w:ascii="Consolas" w:eastAsia="Times New Roman" w:hAnsi="Consolas" w:cs="Times New Roman"/>
-          <w:color w:val="FF0000"/>
-          <w:sz w:val="16"/>
-          <w:szCs w:val="16"/>
-          <w:lang w:val="en-US" w:eastAsia="de-DE"/>
-        </w:rPr>
-        <w:t>class</w:t>
-      </w:r>
-      <w:r>
-        <w:rPr>
-          <w:rFonts w:ascii="Consolas" w:eastAsia="Times New Roman" w:hAnsi="Consolas" w:cs="Times New Roman"/>
-          <w:color w:val="000000"/>
-          <w:sz w:val="16"/>
-          <w:szCs w:val="16"/>
-          <w:lang w:val="en-US" w:eastAsia="de-DE"/>
-        </w:rPr>
-        <w:t>=</w:t>
-      </w:r>
-      <w:r>
-        <w:rPr>
-          <w:rFonts w:ascii="Consolas" w:eastAsia="Times New Roman" w:hAnsi="Consolas" w:cs="Times New Roman"/>
-          <w:color w:val="0000FF"/>
-          <w:sz w:val="16"/>
-          <w:szCs w:val="16"/>
-          <w:lang w:val="en-US" w:eastAsia="de-DE"/>
-        </w:rPr>
-        <w:t>"col-4"</w:t>
-      </w:r>
-      <w:r>
-        <w:rPr>
-          <w:rFonts w:ascii="Consolas" w:eastAsia="Times New Roman" w:hAnsi="Consolas" w:cs="Times New Roman"/>
-          <w:color w:val="800000"/>
-          <w:sz w:val="16"/>
-          <w:szCs w:val="16"/>
-          <w:lang w:val="en-US" w:eastAsia="de-DE"/>
-        </w:rPr>
-        <w:t>&gt;</w:t>
-      </w:r>
-      <w:r>
-        <w:rPr>
-          <w:rFonts w:ascii="Consolas" w:eastAsia="Times New Roman" w:hAnsi="Consolas" w:cs="Times New Roman"/>
-          <w:color w:val="000000"/>
-          <w:sz w:val="16"/>
-          <w:szCs w:val="16"/>
-          <w:lang w:val="en-US" w:eastAsia="de-DE"/>
-        </w:rPr>
-        <w:t>GSM Data</w:t>
-      </w:r>
-      <w:r>
-        <w:rPr>
-          <w:rFonts w:ascii="Consolas" w:eastAsia="Times New Roman" w:hAnsi="Consolas" w:cs="Times New Roman"/>
-          <w:color w:val="800000"/>
-          <w:sz w:val="16"/>
-          <w:szCs w:val="16"/>
-          <w:lang w:val="en-US" w:eastAsia="de-DE"/>
-        </w:rPr>
-        <w:t>&lt;/</w:t>
-      </w:r>
-      <w:proofErr w:type="spellStart"/>
-      <w:r>
-        <w:rPr>
-          <w:rFonts w:ascii="Consolas" w:eastAsia="Times New Roman" w:hAnsi="Consolas" w:cs="Times New Roman"/>
-          <w:color w:val="800000"/>
-          <w:sz w:val="16"/>
-          <w:szCs w:val="16"/>
-          <w:lang w:val="en-US" w:eastAsia="de-DE"/>
-        </w:rPr>
-        <w:t>th</w:t>
-      </w:r>
-      <w:proofErr w:type="spellEnd"/>
-      <w:r>
-        <w:rPr>
-          <w:rFonts w:ascii="Consolas" w:eastAsia="Times New Roman" w:hAnsi="Consolas" w:cs="Times New Roman"/>
-          <w:color w:val="800000"/>
-          <w:sz w:val="16"/>
-          <w:szCs w:val="16"/>
-          <w:lang w:val="en-US" w:eastAsia="de-DE"/>
-        </w:rPr>
-        <w:t>&gt;</w:t>
+        <w:t>&lt;tr&gt;</w:t>
       </w:r>
     </w:p>
     <w:p>
@@ -5140,17 +5114,17 @@
           <w:szCs w:val="16"/>
           <w:lang w:val="en-US" w:eastAsia="de-DE"/>
         </w:rPr>
-        <w:t>   </w:t>
-      </w:r>
-      <w:r>
-        <w:rPr>
-          <w:rFonts w:ascii="Consolas" w:eastAsia="Times New Roman" w:hAnsi="Consolas" w:cs="Times New Roman"/>
-          <w:color w:val="800000"/>
-          <w:sz w:val="16"/>
-          <w:szCs w:val="16"/>
-          <w:lang w:val="en-US" w:eastAsia="de-DE"/>
-        </w:rPr>
-        <w:t>&lt;/tr&gt;</w:t>
+        <w:t>    </w:t>
+      </w:r>
+      <w:r>
+        <w:rPr>
+          <w:rFonts w:ascii="Consolas" w:eastAsia="Times New Roman" w:hAnsi="Consolas" w:cs="Times New Roman"/>
+          <w:color w:val="008000"/>
+          <w:sz w:val="16"/>
+          <w:szCs w:val="16"/>
+          <w:lang w:val="en-US" w:eastAsia="de-DE"/>
+        </w:rPr>
+        <w:t>&lt;!-- column description --&gt;</w:t>
       </w:r>
     </w:p>
     <w:p>
@@ -5183,7 +5157,7 @@
           <w:szCs w:val="16"/>
           <w:lang w:val="en-US" w:eastAsia="de-DE"/>
         </w:rPr>
-        <w:t>&lt;/</w:t>
+        <w:t>&lt;</w:t>
       </w:r>
       <w:proofErr w:type="spellStart"/>
       <w:r>
@@ -5194,18 +5168,78 @@
           <w:szCs w:val="16"/>
           <w:lang w:val="en-US" w:eastAsia="de-DE"/>
         </w:rPr>
-        <w:t>thead</w:t>
+        <w:t>th</w:t>
       </w:r>
       <w:proofErr w:type="spellEnd"/>
       <w:r>
         <w:rPr>
           <w:rFonts w:ascii="Consolas" w:eastAsia="Times New Roman" w:hAnsi="Consolas" w:cs="Times New Roman"/>
+          <w:color w:val="000000"/>
+          <w:sz w:val="16"/>
+          <w:szCs w:val="16"/>
+          <w:lang w:val="en-US" w:eastAsia="de-DE"/>
+        </w:rPr>
+        <w:t> </w:t>
+      </w:r>
+      <w:r>
+        <w:rPr>
+          <w:rFonts w:ascii="Consolas" w:eastAsia="Times New Roman" w:hAnsi="Consolas" w:cs="Times New Roman"/>
+          <w:color w:val="FF0000"/>
+          <w:sz w:val="16"/>
+          <w:szCs w:val="16"/>
+          <w:lang w:val="en-US" w:eastAsia="de-DE"/>
+        </w:rPr>
+        <w:t>class</w:t>
+      </w:r>
+      <w:r>
+        <w:rPr>
+          <w:rFonts w:ascii="Consolas" w:eastAsia="Times New Roman" w:hAnsi="Consolas" w:cs="Times New Roman"/>
+          <w:color w:val="000000"/>
+          <w:sz w:val="16"/>
+          <w:szCs w:val="16"/>
+          <w:lang w:val="en-US" w:eastAsia="de-DE"/>
+        </w:rPr>
+        <w:t>=</w:t>
+      </w:r>
+      <w:r>
+        <w:rPr>
+          <w:rFonts w:ascii="Consolas" w:eastAsia="Times New Roman" w:hAnsi="Consolas" w:cs="Times New Roman"/>
+          <w:color w:val="0000FF"/>
+          <w:sz w:val="16"/>
+          <w:szCs w:val="16"/>
+          <w:lang w:val="en-US" w:eastAsia="de-DE"/>
+        </w:rPr>
+        <w:t>"col-1"</w:t>
+      </w:r>
+      <w:r>
+        <w:rPr>
+          <w:rFonts w:ascii="Consolas" w:eastAsia="Times New Roman" w:hAnsi="Consolas" w:cs="Times New Roman"/>
           <w:color w:val="800000"/>
           <w:sz w:val="16"/>
           <w:szCs w:val="16"/>
           <w:lang w:val="en-US" w:eastAsia="de-DE"/>
         </w:rPr>
         <w:t>&gt;</w:t>
+      </w:r>
+      <w:r>
+        <w:rPr>
+          <w:rFonts w:ascii="Consolas" w:eastAsia="Times New Roman" w:hAnsi="Consolas" w:cs="Times New Roman"/>
+          <w:color w:val="000000"/>
+          <w:sz w:val="16"/>
+          <w:szCs w:val="16"/>
+          <w:lang w:val="en-US" w:eastAsia="de-DE"/>
+        </w:rPr>
+        <w:t>#</w:t>
+      </w:r>
+      <w:r>
+        <w:rPr>
+          <w:rFonts w:ascii="Consolas" w:eastAsia="Times New Roman" w:hAnsi="Consolas" w:cs="Times New Roman"/>
+          <w:color w:val="800000"/>
+          <w:sz w:val="16"/>
+          <w:szCs w:val="16"/>
+          <w:lang w:val="en-US" w:eastAsia="de-DE"/>
+        </w:rPr>
+        <w:t>&lt;/th&gt;</w:t>
       </w:r>
     </w:p>
     <w:p>
@@ -5249,7 +5283,7 @@
           <w:szCs w:val="16"/>
           <w:lang w:val="en-US" w:eastAsia="de-DE"/>
         </w:rPr>
-        <w:t>tbody</w:t>
+        <w:t>th</w:t>
       </w:r>
       <w:proofErr w:type="spellEnd"/>
       <w:r>
@@ -5270,7 +5304,7 @@
           <w:szCs w:val="16"/>
           <w:lang w:val="en-US" w:eastAsia="de-DE"/>
         </w:rPr>
-        <w:t>id</w:t>
+        <w:t>class</w:t>
       </w:r>
       <w:r>
         <w:rPr>
@@ -5290,30 +5324,62 @@
           <w:szCs w:val="16"/>
           <w:lang w:val="en-US" w:eastAsia="de-DE"/>
         </w:rPr>
-        <w:t>"</w:t>
+        <w:t>"col-2"</w:t>
+      </w:r>
+      <w:r>
+        <w:rPr>
+          <w:rFonts w:ascii="Consolas" w:eastAsia="Times New Roman" w:hAnsi="Consolas" w:cs="Times New Roman"/>
+          <w:color w:val="800000"/>
+          <w:sz w:val="16"/>
+          <w:szCs w:val="16"/>
+          <w:lang w:val="en-US" w:eastAsia="de-DE"/>
+        </w:rPr>
+        <w:t>&gt;</w:t>
+      </w:r>
+      <w:r>
+        <w:rPr>
+          <w:rFonts w:ascii="Consolas" w:eastAsia="Times New Roman" w:hAnsi="Consolas" w:cs="Times New Roman"/>
+          <w:color w:val="000000"/>
+          <w:sz w:val="16"/>
+          <w:szCs w:val="16"/>
+          <w:lang w:val="en-US" w:eastAsia="de-DE"/>
+        </w:rPr>
+        <w:t>Server </w:t>
       </w:r>
       <w:proofErr w:type="spellStart"/>
       <w:r>
         <w:rPr>
           <w:rFonts w:ascii="Consolas" w:eastAsia="Times New Roman" w:hAnsi="Consolas" w:cs="Times New Roman"/>
-          <w:color w:val="0000FF"/>
-          <w:sz w:val="16"/>
-          <w:szCs w:val="16"/>
-          <w:lang w:val="en-US" w:eastAsia="de-DE"/>
-        </w:rPr>
-        <w:t>data_items</w:t>
+          <w:color w:val="000000"/>
+          <w:sz w:val="16"/>
+          <w:szCs w:val="16"/>
+          <w:lang w:val="en-US" w:eastAsia="de-DE"/>
+        </w:rPr>
+        <w:t>DateTime</w:t>
       </w:r>
       <w:proofErr w:type="spellEnd"/>
       <w:r>
         <w:rPr>
           <w:rFonts w:ascii="Consolas" w:eastAsia="Times New Roman" w:hAnsi="Consolas" w:cs="Times New Roman"/>
-          <w:color w:val="0000FF"/>
-          <w:sz w:val="16"/>
-          <w:szCs w:val="16"/>
-          <w:lang w:val="en-US" w:eastAsia="de-DE"/>
-        </w:rPr>
-        <w:t>"</w:t>
-      </w:r>
+          <w:color w:val="800000"/>
+          <w:sz w:val="16"/>
+          <w:szCs w:val="16"/>
+          <w:lang w:val="en-US" w:eastAsia="de-DE"/>
+        </w:rPr>
+        <w:t>&lt;/</w:t>
+      </w:r>
+      <w:proofErr w:type="spellStart"/>
+      <w:r>
+        <w:rPr>
+          <w:rFonts w:ascii="Consolas" w:eastAsia="Times New Roman" w:hAnsi="Consolas" w:cs="Times New Roman"/>
+          <w:color w:val="800000"/>
+          <w:sz w:val="16"/>
+          <w:szCs w:val="16"/>
+          <w:lang w:val="en-US" w:eastAsia="de-DE"/>
+        </w:rPr>
+        <w:t>th</w:t>
+      </w:r>
+      <w:proofErr w:type="spellEnd"/>
       <w:r>
         <w:rPr>
           <w:rFonts w:ascii="Consolas" w:eastAsia="Times New Roman" w:hAnsi="Consolas" w:cs="Times New Roman"/>
@@ -5347,7 +5413,759 @@
         </w:rPr>
         <w:t>    </w:t>
       </w:r>
-      <w:proofErr w:type="gramStart"/>
+      <w:r>
+        <w:rPr>
+          <w:rFonts w:ascii="Consolas" w:eastAsia="Times New Roman" w:hAnsi="Consolas" w:cs="Times New Roman"/>
+          <w:color w:val="800000"/>
+          <w:sz w:val="16"/>
+          <w:szCs w:val="16"/>
+          <w:lang w:val="en-US" w:eastAsia="de-DE"/>
+        </w:rPr>
+        <w:t>&lt;</w:t>
+      </w:r>
+      <w:proofErr w:type="spellStart"/>
+      <w:r>
+        <w:rPr>
+          <w:rFonts w:ascii="Consolas" w:eastAsia="Times New Roman" w:hAnsi="Consolas" w:cs="Times New Roman"/>
+          <w:color w:val="800000"/>
+          <w:sz w:val="16"/>
+          <w:szCs w:val="16"/>
+          <w:lang w:val="en-US" w:eastAsia="de-DE"/>
+        </w:rPr>
+        <w:t>th</w:t>
+      </w:r>
+      <w:proofErr w:type="spellEnd"/>
+      <w:r>
+        <w:rPr>
+          <w:rFonts w:ascii="Consolas" w:eastAsia="Times New Roman" w:hAnsi="Consolas" w:cs="Times New Roman"/>
+          <w:color w:val="000000"/>
+          <w:sz w:val="16"/>
+          <w:szCs w:val="16"/>
+          <w:lang w:val="en-US" w:eastAsia="de-DE"/>
+        </w:rPr>
+        <w:t> </w:t>
+      </w:r>
+      <w:r>
+        <w:rPr>
+          <w:rFonts w:ascii="Consolas" w:eastAsia="Times New Roman" w:hAnsi="Consolas" w:cs="Times New Roman"/>
+          <w:color w:val="FF0000"/>
+          <w:sz w:val="16"/>
+          <w:szCs w:val="16"/>
+          <w:lang w:val="en-US" w:eastAsia="de-DE"/>
+        </w:rPr>
+        <w:t>class</w:t>
+      </w:r>
+      <w:r>
+        <w:rPr>
+          <w:rFonts w:ascii="Consolas" w:eastAsia="Times New Roman" w:hAnsi="Consolas" w:cs="Times New Roman"/>
+          <w:color w:val="000000"/>
+          <w:sz w:val="16"/>
+          <w:szCs w:val="16"/>
+          <w:lang w:val="en-US" w:eastAsia="de-DE"/>
+        </w:rPr>
+        <w:t>=</w:t>
+      </w:r>
+      <w:r>
+        <w:rPr>
+          <w:rFonts w:ascii="Consolas" w:eastAsia="Times New Roman" w:hAnsi="Consolas" w:cs="Times New Roman"/>
+          <w:color w:val="0000FF"/>
+          <w:sz w:val="16"/>
+          <w:szCs w:val="16"/>
+          <w:lang w:val="en-US" w:eastAsia="de-DE"/>
+        </w:rPr>
+        <w:t>"col-1"</w:t>
+      </w:r>
+      <w:r>
+        <w:rPr>
+          <w:rFonts w:ascii="Consolas" w:eastAsia="Times New Roman" w:hAnsi="Consolas" w:cs="Times New Roman"/>
+          <w:color w:val="800000"/>
+          <w:sz w:val="16"/>
+          <w:szCs w:val="16"/>
+          <w:lang w:val="en-US" w:eastAsia="de-DE"/>
+        </w:rPr>
+        <w:t>&gt;</w:t>
+      </w:r>
+      <w:r>
+        <w:rPr>
+          <w:rFonts w:ascii="Consolas" w:eastAsia="Times New Roman" w:hAnsi="Consolas" w:cs="Times New Roman"/>
+          <w:color w:val="000000"/>
+          <w:sz w:val="16"/>
+          <w:szCs w:val="16"/>
+          <w:lang w:val="en-US" w:eastAsia="de-DE"/>
+        </w:rPr>
+        <w:t>Satellite Time</w:t>
+      </w:r>
+      <w:r>
+        <w:rPr>
+          <w:rFonts w:ascii="Consolas" w:eastAsia="Times New Roman" w:hAnsi="Consolas" w:cs="Times New Roman"/>
+          <w:color w:val="800000"/>
+          <w:sz w:val="16"/>
+          <w:szCs w:val="16"/>
+          <w:lang w:val="en-US" w:eastAsia="de-DE"/>
+        </w:rPr>
+        <w:t>&lt;/</w:t>
+      </w:r>
+      <w:proofErr w:type="spellStart"/>
+      <w:r>
+        <w:rPr>
+          <w:rFonts w:ascii="Consolas" w:eastAsia="Times New Roman" w:hAnsi="Consolas" w:cs="Times New Roman"/>
+          <w:color w:val="800000"/>
+          <w:sz w:val="16"/>
+          <w:szCs w:val="16"/>
+          <w:lang w:val="en-US" w:eastAsia="de-DE"/>
+        </w:rPr>
+        <w:t>th</w:t>
+      </w:r>
+      <w:proofErr w:type="spellEnd"/>
+      <w:r>
+        <w:rPr>
+          <w:rFonts w:ascii="Consolas" w:eastAsia="Times New Roman" w:hAnsi="Consolas" w:cs="Times New Roman"/>
+          <w:color w:val="800000"/>
+          <w:sz w:val="16"/>
+          <w:szCs w:val="16"/>
+          <w:lang w:val="en-US" w:eastAsia="de-DE"/>
+        </w:rPr>
+        <w:t>&gt;</w:t>
+      </w:r>
+    </w:p>
+    <w:p>
+      <w:pPr>
+        <w:shd w:val="clear" w:color="auto" w:fill="FFFFFF"/>
+        <w:spacing w:after="0" w:line="285" w:lineRule="atLeast"/>
+        <w:rPr>
+          <w:rFonts w:ascii="Consolas" w:eastAsia="Times New Roman" w:hAnsi="Consolas" w:cs="Times New Roman"/>
+          <w:color w:val="000000"/>
+          <w:sz w:val="16"/>
+          <w:szCs w:val="16"/>
+          <w:lang w:val="en-US" w:eastAsia="de-DE"/>
+        </w:rPr>
+      </w:pPr>
+      <w:r>
+        <w:rPr>
+          <w:rFonts w:ascii="Consolas" w:eastAsia="Times New Roman" w:hAnsi="Consolas" w:cs="Times New Roman"/>
+          <w:color w:val="000000"/>
+          <w:sz w:val="16"/>
+          <w:szCs w:val="16"/>
+          <w:lang w:val="en-US" w:eastAsia="de-DE"/>
+        </w:rPr>
+        <w:t>    </w:t>
+      </w:r>
+      <w:r>
+        <w:rPr>
+          <w:rFonts w:ascii="Consolas" w:eastAsia="Times New Roman" w:hAnsi="Consolas" w:cs="Times New Roman"/>
+          <w:color w:val="800000"/>
+          <w:sz w:val="16"/>
+          <w:szCs w:val="16"/>
+          <w:lang w:val="en-US" w:eastAsia="de-DE"/>
+        </w:rPr>
+        <w:t>&lt;</w:t>
+      </w:r>
+      <w:proofErr w:type="spellStart"/>
+      <w:r>
+        <w:rPr>
+          <w:rFonts w:ascii="Consolas" w:eastAsia="Times New Roman" w:hAnsi="Consolas" w:cs="Times New Roman"/>
+          <w:color w:val="800000"/>
+          <w:sz w:val="16"/>
+          <w:szCs w:val="16"/>
+          <w:lang w:val="en-US" w:eastAsia="de-DE"/>
+        </w:rPr>
+        <w:t>th</w:t>
+      </w:r>
+      <w:proofErr w:type="spellEnd"/>
+      <w:r>
+        <w:rPr>
+          <w:rFonts w:ascii="Consolas" w:eastAsia="Times New Roman" w:hAnsi="Consolas" w:cs="Times New Roman"/>
+          <w:color w:val="000000"/>
+          <w:sz w:val="16"/>
+          <w:szCs w:val="16"/>
+          <w:lang w:val="en-US" w:eastAsia="de-DE"/>
+        </w:rPr>
+        <w:t> </w:t>
+      </w:r>
+      <w:r>
+        <w:rPr>
+          <w:rFonts w:ascii="Consolas" w:eastAsia="Times New Roman" w:hAnsi="Consolas" w:cs="Times New Roman"/>
+          <w:color w:val="FF0000"/>
+          <w:sz w:val="16"/>
+          <w:szCs w:val="16"/>
+          <w:lang w:val="en-US" w:eastAsia="de-DE"/>
+        </w:rPr>
+        <w:t>class</w:t>
+      </w:r>
+      <w:r>
+        <w:rPr>
+          <w:rFonts w:ascii="Consolas" w:eastAsia="Times New Roman" w:hAnsi="Consolas" w:cs="Times New Roman"/>
+          <w:color w:val="000000"/>
+          <w:sz w:val="16"/>
+          <w:szCs w:val="16"/>
+          <w:lang w:val="en-US" w:eastAsia="de-DE"/>
+        </w:rPr>
+        <w:t>=</w:t>
+      </w:r>
+      <w:r>
+        <w:rPr>
+          <w:rFonts w:ascii="Consolas" w:eastAsia="Times New Roman" w:hAnsi="Consolas" w:cs="Times New Roman"/>
+          <w:color w:val="0000FF"/>
+          <w:sz w:val="16"/>
+          <w:szCs w:val="16"/>
+          <w:lang w:val="en-US" w:eastAsia="de-DE"/>
+        </w:rPr>
+        <w:t>"col-2"</w:t>
+      </w:r>
+      <w:r>
+        <w:rPr>
+          <w:rFonts w:ascii="Consolas" w:eastAsia="Times New Roman" w:hAnsi="Consolas" w:cs="Times New Roman"/>
+          <w:color w:val="800000"/>
+          <w:sz w:val="16"/>
+          <w:szCs w:val="16"/>
+          <w:lang w:val="en-US" w:eastAsia="de-DE"/>
+        </w:rPr>
+        <w:t>&gt;</w:t>
+      </w:r>
+      <w:r>
+        <w:rPr>
+          <w:rFonts w:ascii="Consolas" w:eastAsia="Times New Roman" w:hAnsi="Consolas" w:cs="Times New Roman"/>
+          <w:color w:val="000000"/>
+          <w:sz w:val="16"/>
+          <w:szCs w:val="16"/>
+          <w:lang w:val="en-US" w:eastAsia="de-DE"/>
+        </w:rPr>
+        <w:t>Longitude</w:t>
+      </w:r>
+      <w:r>
+        <w:rPr>
+          <w:rFonts w:ascii="Consolas" w:eastAsia="Times New Roman" w:hAnsi="Consolas" w:cs="Times New Roman"/>
+          <w:color w:val="800000"/>
+          <w:sz w:val="16"/>
+          <w:szCs w:val="16"/>
+          <w:lang w:val="en-US" w:eastAsia="de-DE"/>
+        </w:rPr>
+        <w:t>&lt;/</w:t>
+      </w:r>
+      <w:proofErr w:type="spellStart"/>
+      <w:r>
+        <w:rPr>
+          <w:rFonts w:ascii="Consolas" w:eastAsia="Times New Roman" w:hAnsi="Consolas" w:cs="Times New Roman"/>
+          <w:color w:val="800000"/>
+          <w:sz w:val="16"/>
+          <w:szCs w:val="16"/>
+          <w:lang w:val="en-US" w:eastAsia="de-DE"/>
+        </w:rPr>
+        <w:t>th</w:t>
+      </w:r>
+      <w:proofErr w:type="spellEnd"/>
+      <w:r>
+        <w:rPr>
+          <w:rFonts w:ascii="Consolas" w:eastAsia="Times New Roman" w:hAnsi="Consolas" w:cs="Times New Roman"/>
+          <w:color w:val="800000"/>
+          <w:sz w:val="16"/>
+          <w:szCs w:val="16"/>
+          <w:lang w:val="en-US" w:eastAsia="de-DE"/>
+        </w:rPr>
+        <w:t>&gt;</w:t>
+      </w:r>
+    </w:p>
+    <w:p>
+      <w:pPr>
+        <w:shd w:val="clear" w:color="auto" w:fill="FFFFFF"/>
+        <w:spacing w:after="0" w:line="285" w:lineRule="atLeast"/>
+        <w:rPr>
+          <w:rFonts w:ascii="Consolas" w:eastAsia="Times New Roman" w:hAnsi="Consolas" w:cs="Times New Roman"/>
+          <w:color w:val="000000"/>
+          <w:sz w:val="16"/>
+          <w:szCs w:val="16"/>
+          <w:lang w:val="en-US" w:eastAsia="de-DE"/>
+        </w:rPr>
+      </w:pPr>
+      <w:r>
+        <w:rPr>
+          <w:rFonts w:ascii="Consolas" w:eastAsia="Times New Roman" w:hAnsi="Consolas" w:cs="Times New Roman"/>
+          <w:color w:val="000000"/>
+          <w:sz w:val="16"/>
+          <w:szCs w:val="16"/>
+          <w:lang w:val="en-US" w:eastAsia="de-DE"/>
+        </w:rPr>
+        <w:t>    </w:t>
+      </w:r>
+      <w:r>
+        <w:rPr>
+          <w:rFonts w:ascii="Consolas" w:eastAsia="Times New Roman" w:hAnsi="Consolas" w:cs="Times New Roman"/>
+          <w:color w:val="800000"/>
+          <w:sz w:val="16"/>
+          <w:szCs w:val="16"/>
+          <w:lang w:val="en-US" w:eastAsia="de-DE"/>
+        </w:rPr>
+        <w:t>&lt;</w:t>
+      </w:r>
+      <w:proofErr w:type="spellStart"/>
+      <w:r>
+        <w:rPr>
+          <w:rFonts w:ascii="Consolas" w:eastAsia="Times New Roman" w:hAnsi="Consolas" w:cs="Times New Roman"/>
+          <w:color w:val="800000"/>
+          <w:sz w:val="16"/>
+          <w:szCs w:val="16"/>
+          <w:lang w:val="en-US" w:eastAsia="de-DE"/>
+        </w:rPr>
+        <w:t>th</w:t>
+      </w:r>
+      <w:proofErr w:type="spellEnd"/>
+      <w:r>
+        <w:rPr>
+          <w:rFonts w:ascii="Consolas" w:eastAsia="Times New Roman" w:hAnsi="Consolas" w:cs="Times New Roman"/>
+          <w:color w:val="000000"/>
+          <w:sz w:val="16"/>
+          <w:szCs w:val="16"/>
+          <w:lang w:val="en-US" w:eastAsia="de-DE"/>
+        </w:rPr>
+        <w:t> </w:t>
+      </w:r>
+      <w:r>
+        <w:rPr>
+          <w:rFonts w:ascii="Consolas" w:eastAsia="Times New Roman" w:hAnsi="Consolas" w:cs="Times New Roman"/>
+          <w:color w:val="FF0000"/>
+          <w:sz w:val="16"/>
+          <w:szCs w:val="16"/>
+          <w:lang w:val="en-US" w:eastAsia="de-DE"/>
+        </w:rPr>
+        <w:t>class</w:t>
+      </w:r>
+      <w:r>
+        <w:rPr>
+          <w:rFonts w:ascii="Consolas" w:eastAsia="Times New Roman" w:hAnsi="Consolas" w:cs="Times New Roman"/>
+          <w:color w:val="000000"/>
+          <w:sz w:val="16"/>
+          <w:szCs w:val="16"/>
+          <w:lang w:val="en-US" w:eastAsia="de-DE"/>
+        </w:rPr>
+        <w:t>=</w:t>
+      </w:r>
+      <w:r>
+        <w:rPr>
+          <w:rFonts w:ascii="Consolas" w:eastAsia="Times New Roman" w:hAnsi="Consolas" w:cs="Times New Roman"/>
+          <w:color w:val="0000FF"/>
+          <w:sz w:val="16"/>
+          <w:szCs w:val="16"/>
+          <w:lang w:val="en-US" w:eastAsia="de-DE"/>
+        </w:rPr>
+        <w:t>"col-2"</w:t>
+      </w:r>
+      <w:r>
+        <w:rPr>
+          <w:rFonts w:ascii="Consolas" w:eastAsia="Times New Roman" w:hAnsi="Consolas" w:cs="Times New Roman"/>
+          <w:color w:val="800000"/>
+          <w:sz w:val="16"/>
+          <w:szCs w:val="16"/>
+          <w:lang w:val="en-US" w:eastAsia="de-DE"/>
+        </w:rPr>
+        <w:t>&gt;</w:t>
+      </w:r>
+      <w:r>
+        <w:rPr>
+          <w:rFonts w:ascii="Consolas" w:eastAsia="Times New Roman" w:hAnsi="Consolas" w:cs="Times New Roman"/>
+          <w:color w:val="000000"/>
+          <w:sz w:val="16"/>
+          <w:szCs w:val="16"/>
+          <w:lang w:val="en-US" w:eastAsia="de-DE"/>
+        </w:rPr>
+        <w:t>Latitude</w:t>
+      </w:r>
+      <w:r>
+        <w:rPr>
+          <w:rFonts w:ascii="Consolas" w:eastAsia="Times New Roman" w:hAnsi="Consolas" w:cs="Times New Roman"/>
+          <w:color w:val="800000"/>
+          <w:sz w:val="16"/>
+          <w:szCs w:val="16"/>
+          <w:lang w:val="en-US" w:eastAsia="de-DE"/>
+        </w:rPr>
+        <w:t>&lt;/</w:t>
+      </w:r>
+      <w:proofErr w:type="spellStart"/>
+      <w:r>
+        <w:rPr>
+          <w:rFonts w:ascii="Consolas" w:eastAsia="Times New Roman" w:hAnsi="Consolas" w:cs="Times New Roman"/>
+          <w:color w:val="800000"/>
+          <w:sz w:val="16"/>
+          <w:szCs w:val="16"/>
+          <w:lang w:val="en-US" w:eastAsia="de-DE"/>
+        </w:rPr>
+        <w:t>th</w:t>
+      </w:r>
+      <w:proofErr w:type="spellEnd"/>
+      <w:r>
+        <w:rPr>
+          <w:rFonts w:ascii="Consolas" w:eastAsia="Times New Roman" w:hAnsi="Consolas" w:cs="Times New Roman"/>
+          <w:color w:val="800000"/>
+          <w:sz w:val="16"/>
+          <w:szCs w:val="16"/>
+          <w:lang w:val="en-US" w:eastAsia="de-DE"/>
+        </w:rPr>
+        <w:t>&gt;</w:t>
+      </w:r>
+    </w:p>
+    <w:p>
+      <w:pPr>
+        <w:shd w:val="clear" w:color="auto" w:fill="FFFFFF"/>
+        <w:spacing w:after="0" w:line="285" w:lineRule="atLeast"/>
+        <w:rPr>
+          <w:rFonts w:ascii="Consolas" w:eastAsia="Times New Roman" w:hAnsi="Consolas" w:cs="Times New Roman"/>
+          <w:color w:val="000000"/>
+          <w:sz w:val="16"/>
+          <w:szCs w:val="16"/>
+          <w:lang w:val="en-US" w:eastAsia="de-DE"/>
+        </w:rPr>
+      </w:pPr>
+      <w:r>
+        <w:rPr>
+          <w:rFonts w:ascii="Consolas" w:eastAsia="Times New Roman" w:hAnsi="Consolas" w:cs="Times New Roman"/>
+          <w:color w:val="000000"/>
+          <w:sz w:val="16"/>
+          <w:szCs w:val="16"/>
+          <w:lang w:val="en-US" w:eastAsia="de-DE"/>
+        </w:rPr>
+        <w:t>    </w:t>
+      </w:r>
+      <w:r>
+        <w:rPr>
+          <w:rFonts w:ascii="Consolas" w:eastAsia="Times New Roman" w:hAnsi="Consolas" w:cs="Times New Roman"/>
+          <w:color w:val="800000"/>
+          <w:sz w:val="16"/>
+          <w:szCs w:val="16"/>
+          <w:lang w:val="en-US" w:eastAsia="de-DE"/>
+        </w:rPr>
+        <w:t>&lt;</w:t>
+      </w:r>
+      <w:proofErr w:type="spellStart"/>
+      <w:r>
+        <w:rPr>
+          <w:rFonts w:ascii="Consolas" w:eastAsia="Times New Roman" w:hAnsi="Consolas" w:cs="Times New Roman"/>
+          <w:color w:val="800000"/>
+          <w:sz w:val="16"/>
+          <w:szCs w:val="16"/>
+          <w:lang w:val="en-US" w:eastAsia="de-DE"/>
+        </w:rPr>
+        <w:t>th</w:t>
+      </w:r>
+      <w:proofErr w:type="spellEnd"/>
+      <w:r>
+        <w:rPr>
+          <w:rFonts w:ascii="Consolas" w:eastAsia="Times New Roman" w:hAnsi="Consolas" w:cs="Times New Roman"/>
+          <w:color w:val="000000"/>
+          <w:sz w:val="16"/>
+          <w:szCs w:val="16"/>
+          <w:lang w:val="en-US" w:eastAsia="de-DE"/>
+        </w:rPr>
+        <w:t> </w:t>
+      </w:r>
+      <w:r>
+        <w:rPr>
+          <w:rFonts w:ascii="Consolas" w:eastAsia="Times New Roman" w:hAnsi="Consolas" w:cs="Times New Roman"/>
+          <w:color w:val="FF0000"/>
+          <w:sz w:val="16"/>
+          <w:szCs w:val="16"/>
+          <w:lang w:val="en-US" w:eastAsia="de-DE"/>
+        </w:rPr>
+        <w:t>class</w:t>
+      </w:r>
+      <w:r>
+        <w:rPr>
+          <w:rFonts w:ascii="Consolas" w:eastAsia="Times New Roman" w:hAnsi="Consolas" w:cs="Times New Roman"/>
+          <w:color w:val="000000"/>
+          <w:sz w:val="16"/>
+          <w:szCs w:val="16"/>
+          <w:lang w:val="en-US" w:eastAsia="de-DE"/>
+        </w:rPr>
+        <w:t>=</w:t>
+      </w:r>
+      <w:r>
+        <w:rPr>
+          <w:rFonts w:ascii="Consolas" w:eastAsia="Times New Roman" w:hAnsi="Consolas" w:cs="Times New Roman"/>
+          <w:color w:val="0000FF"/>
+          <w:sz w:val="16"/>
+          <w:szCs w:val="16"/>
+          <w:lang w:val="en-US" w:eastAsia="de-DE"/>
+        </w:rPr>
+        <w:t>"col-4"</w:t>
+      </w:r>
+      <w:r>
+        <w:rPr>
+          <w:rFonts w:ascii="Consolas" w:eastAsia="Times New Roman" w:hAnsi="Consolas" w:cs="Times New Roman"/>
+          <w:color w:val="800000"/>
+          <w:sz w:val="16"/>
+          <w:szCs w:val="16"/>
+          <w:lang w:val="en-US" w:eastAsia="de-DE"/>
+        </w:rPr>
+        <w:t>&gt;</w:t>
+      </w:r>
+      <w:r>
+        <w:rPr>
+          <w:rFonts w:ascii="Consolas" w:eastAsia="Times New Roman" w:hAnsi="Consolas" w:cs="Times New Roman"/>
+          <w:color w:val="000000"/>
+          <w:sz w:val="16"/>
+          <w:szCs w:val="16"/>
+          <w:lang w:val="en-US" w:eastAsia="de-DE"/>
+        </w:rPr>
+        <w:t>GSM Data</w:t>
+      </w:r>
+      <w:r>
+        <w:rPr>
+          <w:rFonts w:ascii="Consolas" w:eastAsia="Times New Roman" w:hAnsi="Consolas" w:cs="Times New Roman"/>
+          <w:color w:val="800000"/>
+          <w:sz w:val="16"/>
+          <w:szCs w:val="16"/>
+          <w:lang w:val="en-US" w:eastAsia="de-DE"/>
+        </w:rPr>
+        <w:t>&lt;/</w:t>
+      </w:r>
+      <w:proofErr w:type="spellStart"/>
+      <w:r>
+        <w:rPr>
+          <w:rFonts w:ascii="Consolas" w:eastAsia="Times New Roman" w:hAnsi="Consolas" w:cs="Times New Roman"/>
+          <w:color w:val="800000"/>
+          <w:sz w:val="16"/>
+          <w:szCs w:val="16"/>
+          <w:lang w:val="en-US" w:eastAsia="de-DE"/>
+        </w:rPr>
+        <w:t>th</w:t>
+      </w:r>
+      <w:proofErr w:type="spellEnd"/>
+      <w:r>
+        <w:rPr>
+          <w:rFonts w:ascii="Consolas" w:eastAsia="Times New Roman" w:hAnsi="Consolas" w:cs="Times New Roman"/>
+          <w:color w:val="800000"/>
+          <w:sz w:val="16"/>
+          <w:szCs w:val="16"/>
+          <w:lang w:val="en-US" w:eastAsia="de-DE"/>
+        </w:rPr>
+        <w:t>&gt;</w:t>
+      </w:r>
+    </w:p>
+    <w:p>
+      <w:pPr>
+        <w:shd w:val="clear" w:color="auto" w:fill="FFFFFF"/>
+        <w:spacing w:after="0" w:line="285" w:lineRule="atLeast"/>
+        <w:rPr>
+          <w:rFonts w:ascii="Consolas" w:eastAsia="Times New Roman" w:hAnsi="Consolas" w:cs="Times New Roman"/>
+          <w:color w:val="000000"/>
+          <w:sz w:val="16"/>
+          <w:szCs w:val="16"/>
+          <w:lang w:val="en-US" w:eastAsia="de-DE"/>
+        </w:rPr>
+      </w:pPr>
+      <w:r>
+        <w:rPr>
+          <w:rFonts w:ascii="Consolas" w:eastAsia="Times New Roman" w:hAnsi="Consolas" w:cs="Times New Roman"/>
+          <w:color w:val="000000"/>
+          <w:sz w:val="16"/>
+          <w:szCs w:val="16"/>
+          <w:lang w:val="en-US" w:eastAsia="de-DE"/>
+        </w:rPr>
+        <w:t>   </w:t>
+      </w:r>
+      <w:r>
+        <w:rPr>
+          <w:rFonts w:ascii="Consolas" w:eastAsia="Times New Roman" w:hAnsi="Consolas" w:cs="Times New Roman"/>
+          <w:color w:val="800000"/>
+          <w:sz w:val="16"/>
+          <w:szCs w:val="16"/>
+          <w:lang w:val="en-US" w:eastAsia="de-DE"/>
+        </w:rPr>
+        <w:t>&lt;/tr&gt;</w:t>
+      </w:r>
+    </w:p>
+    <w:p>
+      <w:pPr>
+        <w:shd w:val="clear" w:color="auto" w:fill="FFFFFF"/>
+        <w:spacing w:after="0" w:line="285" w:lineRule="atLeast"/>
+        <w:rPr>
+          <w:rFonts w:ascii="Consolas" w:eastAsia="Times New Roman" w:hAnsi="Consolas" w:cs="Times New Roman"/>
+          <w:color w:val="000000"/>
+          <w:sz w:val="16"/>
+          <w:szCs w:val="16"/>
+          <w:lang w:val="en-US" w:eastAsia="de-DE"/>
+        </w:rPr>
+      </w:pPr>
+      <w:r>
+        <w:rPr>
+          <w:rFonts w:ascii="Consolas" w:eastAsia="Times New Roman" w:hAnsi="Consolas" w:cs="Times New Roman"/>
+          <w:color w:val="000000"/>
+          <w:sz w:val="16"/>
+          <w:szCs w:val="16"/>
+          <w:lang w:val="en-US" w:eastAsia="de-DE"/>
+        </w:rPr>
+        <w:t>    </w:t>
+      </w:r>
+      <w:r>
+        <w:rPr>
+          <w:rFonts w:ascii="Consolas" w:eastAsia="Times New Roman" w:hAnsi="Consolas" w:cs="Times New Roman"/>
+          <w:color w:val="800000"/>
+          <w:sz w:val="16"/>
+          <w:szCs w:val="16"/>
+          <w:lang w:val="en-US" w:eastAsia="de-DE"/>
+        </w:rPr>
+        <w:t>&lt;/</w:t>
+      </w:r>
+      <w:proofErr w:type="spellStart"/>
+      <w:r>
+        <w:rPr>
+          <w:rFonts w:ascii="Consolas" w:eastAsia="Times New Roman" w:hAnsi="Consolas" w:cs="Times New Roman"/>
+          <w:color w:val="800000"/>
+          <w:sz w:val="16"/>
+          <w:szCs w:val="16"/>
+          <w:lang w:val="en-US" w:eastAsia="de-DE"/>
+        </w:rPr>
+        <w:t>thead</w:t>
+      </w:r>
+      <w:proofErr w:type="spellEnd"/>
+      <w:r>
+        <w:rPr>
+          <w:rFonts w:ascii="Consolas" w:eastAsia="Times New Roman" w:hAnsi="Consolas" w:cs="Times New Roman"/>
+          <w:color w:val="800000"/>
+          <w:sz w:val="16"/>
+          <w:szCs w:val="16"/>
+          <w:lang w:val="en-US" w:eastAsia="de-DE"/>
+        </w:rPr>
+        <w:t>&gt;</w:t>
+      </w:r>
+    </w:p>
+    <w:p>
+      <w:pPr>
+        <w:shd w:val="clear" w:color="auto" w:fill="FFFFFF"/>
+        <w:spacing w:after="0" w:line="285" w:lineRule="atLeast"/>
+        <w:rPr>
+          <w:rFonts w:ascii="Consolas" w:eastAsia="Times New Roman" w:hAnsi="Consolas" w:cs="Times New Roman"/>
+          <w:color w:val="000000"/>
+          <w:sz w:val="16"/>
+          <w:szCs w:val="16"/>
+          <w:lang w:val="en-US" w:eastAsia="de-DE"/>
+        </w:rPr>
+      </w:pPr>
+      <w:r>
+        <w:rPr>
+          <w:rFonts w:ascii="Consolas" w:eastAsia="Times New Roman" w:hAnsi="Consolas" w:cs="Times New Roman"/>
+          <w:color w:val="000000"/>
+          <w:sz w:val="16"/>
+          <w:szCs w:val="16"/>
+          <w:lang w:val="en-US" w:eastAsia="de-DE"/>
+        </w:rPr>
+        <w:t>    </w:t>
+      </w:r>
+      <w:r>
+        <w:rPr>
+          <w:rFonts w:ascii="Consolas" w:eastAsia="Times New Roman" w:hAnsi="Consolas" w:cs="Times New Roman"/>
+          <w:color w:val="800000"/>
+          <w:sz w:val="16"/>
+          <w:szCs w:val="16"/>
+          <w:lang w:val="en-US" w:eastAsia="de-DE"/>
+        </w:rPr>
+        <w:t>&lt;</w:t>
+      </w:r>
+      <w:proofErr w:type="spellStart"/>
+      <w:r>
+        <w:rPr>
+          <w:rFonts w:ascii="Consolas" w:eastAsia="Times New Roman" w:hAnsi="Consolas" w:cs="Times New Roman"/>
+          <w:color w:val="800000"/>
+          <w:sz w:val="16"/>
+          <w:szCs w:val="16"/>
+          <w:lang w:val="en-US" w:eastAsia="de-DE"/>
+        </w:rPr>
+        <w:t>tbody</w:t>
+      </w:r>
+      <w:proofErr w:type="spellEnd"/>
+      <w:r>
+        <w:rPr>
+          <w:rFonts w:ascii="Consolas" w:eastAsia="Times New Roman" w:hAnsi="Consolas" w:cs="Times New Roman"/>
+          <w:color w:val="000000"/>
+          <w:sz w:val="16"/>
+          <w:szCs w:val="16"/>
+          <w:lang w:val="en-US" w:eastAsia="de-DE"/>
+        </w:rPr>
+        <w:t> </w:t>
+      </w:r>
+      <w:r>
+        <w:rPr>
+          <w:rFonts w:ascii="Consolas" w:eastAsia="Times New Roman" w:hAnsi="Consolas" w:cs="Times New Roman"/>
+          <w:color w:val="FF0000"/>
+          <w:sz w:val="16"/>
+          <w:szCs w:val="16"/>
+          <w:lang w:val="en-US" w:eastAsia="de-DE"/>
+        </w:rPr>
+        <w:t>id</w:t>
+      </w:r>
+      <w:r>
+        <w:rPr>
+          <w:rFonts w:ascii="Consolas" w:eastAsia="Times New Roman" w:hAnsi="Consolas" w:cs="Times New Roman"/>
+          <w:color w:val="000000"/>
+          <w:sz w:val="16"/>
+          <w:szCs w:val="16"/>
+          <w:lang w:val="en-US" w:eastAsia="de-DE"/>
+        </w:rPr>
+        <w:t>=</w:t>
+      </w:r>
+      <w:r>
+        <w:rPr>
+          <w:rFonts w:ascii="Consolas" w:eastAsia="Times New Roman" w:hAnsi="Consolas" w:cs="Times New Roman"/>
+          <w:color w:val="0000FF"/>
+          <w:sz w:val="16"/>
+          <w:szCs w:val="16"/>
+          <w:lang w:val="en-US" w:eastAsia="de-DE"/>
+        </w:rPr>
+        <w:t>"</w:t>
+      </w:r>
+      <w:proofErr w:type="spellStart"/>
+      <w:r>
+        <w:rPr>
+          <w:rFonts w:ascii="Consolas" w:eastAsia="Times New Roman" w:hAnsi="Consolas" w:cs="Times New Roman"/>
+          <w:color w:val="0000FF"/>
+          <w:sz w:val="16"/>
+          <w:szCs w:val="16"/>
+          <w:lang w:val="en-US" w:eastAsia="de-DE"/>
+        </w:rPr>
+        <w:t>data_items</w:t>
+      </w:r>
+      <w:proofErr w:type="spellEnd"/>
+      <w:r>
+        <w:rPr>
+          <w:rFonts w:ascii="Consolas" w:eastAsia="Times New Roman" w:hAnsi="Consolas" w:cs="Times New Roman"/>
+          <w:color w:val="0000FF"/>
+          <w:sz w:val="16"/>
+          <w:szCs w:val="16"/>
+          <w:lang w:val="en-US" w:eastAsia="de-DE"/>
+        </w:rPr>
+        <w:t>"</w:t>
+      </w:r>
+      <w:r>
+        <w:rPr>
+          <w:rFonts w:ascii="Consolas" w:eastAsia="Times New Roman" w:hAnsi="Consolas" w:cs="Times New Roman"/>
+          <w:color w:val="800000"/>
+          <w:sz w:val="16"/>
+          <w:szCs w:val="16"/>
+          <w:lang w:val="en-US" w:eastAsia="de-DE"/>
+        </w:rPr>
+        <w:t>&gt;</w:t>
+      </w:r>
+    </w:p>
+    <w:p>
+      <w:pPr>
+        <w:shd w:val="clear" w:color="auto" w:fill="FFFFFF"/>
+        <w:spacing w:after="0" w:line="285" w:lineRule="atLeast"/>
+        <w:rPr>
+          <w:rFonts w:ascii="Consolas" w:eastAsia="Times New Roman" w:hAnsi="Consolas" w:cs="Times New Roman"/>
+          <w:color w:val="000000"/>
+          <w:sz w:val="16"/>
+          <w:szCs w:val="16"/>
+          <w:lang w:val="en-US" w:eastAsia="de-DE"/>
+        </w:rPr>
+      </w:pPr>
+      <w:r>
+        <w:rPr>
+          <w:rFonts w:ascii="Consolas" w:eastAsia="Times New Roman" w:hAnsi="Consolas" w:cs="Times New Roman"/>
+          <w:color w:val="000000"/>
+          <w:sz w:val="16"/>
+          <w:szCs w:val="16"/>
+          <w:lang w:val="en-US" w:eastAsia="de-DE"/>
+        </w:rPr>
+        <w:t>    </w:t>
+      </w:r>
       <w:r>
         <w:rPr>
           <w:rFonts w:ascii="Consolas" w:eastAsia="Times New Roman" w:hAnsi="Consolas" w:cs="Times New Roman"/>
@@ -5356,18 +6174,7 @@
           <w:szCs w:val="16"/>
           <w:lang w:val="en-US" w:eastAsia="de-DE"/>
         </w:rPr>
-        <w:t>&lt;!--</w:t>
-      </w:r>
-      <w:proofErr w:type="gramEnd"/>
-      <w:r>
-        <w:rPr>
-          <w:rFonts w:ascii="Consolas" w:eastAsia="Times New Roman" w:hAnsi="Consolas" w:cs="Times New Roman"/>
-          <w:color w:val="008000"/>
-          <w:sz w:val="16"/>
-          <w:szCs w:val="16"/>
-          <w:lang w:val="en-US" w:eastAsia="de-DE"/>
-        </w:rPr>
-        <w:t> sample item --&gt;</w:t>
+        <w:t>&lt;!-- sample item --&gt;</w:t>
       </w:r>
     </w:p>
     <w:p>
@@ -6340,7 +7147,19 @@
         <w:rPr>
           <w:lang w:val="en-US"/>
         </w:rPr>
-        <w:t xml:space="preserve"> on the site</w:t>
+        <w:t xml:space="preserve"> on the </w:t>
+      </w:r>
+      <w:r>
+        <w:rPr>
+          <w:lang w:val="en-US"/>
+        </w:rPr>
+        <w:t>web</w:t>
+      </w:r>
+      <w:r>
+        <w:rPr>
+          <w:lang w:val="en-US"/>
+        </w:rPr>
+        <w:t>site</w:t>
       </w:r>
       <w:r>
         <w:rPr>
@@ -6352,13 +7171,87 @@
         <w:rPr>
           <w:lang w:val="en-US"/>
         </w:rPr>
+        <w:t xml:space="preserve"> with the use of the library jQuery</w:t>
+      </w:r>
+      <w:r>
+        <w:rPr>
+          <w:lang w:val="en-US"/>
+        </w:rPr>
+        <w:t xml:space="preserve"> [13]</w:t>
+      </w:r>
+      <w:r>
+        <w:rPr>
+          <w:lang w:val="en-US"/>
+        </w:rPr>
         <w:t>.</w:t>
       </w:r>
       <w:r>
         <w:rPr>
           <w:lang w:val="en-US"/>
         </w:rPr>
-        <w:t xml:space="preserve"> It calls the data provider</w:t>
+        <w:t xml:space="preserve"> </w:t>
+      </w:r>
+      <w:r>
+        <w:rPr>
+          <w:lang w:val="en-US"/>
+        </w:rPr>
+        <w:t xml:space="preserve">This library </w:t>
+      </w:r>
+      <w:r>
+        <w:rPr>
+          <w:lang w:val="en-US"/>
+        </w:rPr>
+        <w:t>is lightweight with a “write less, do more” approach. Its purpose is to make it much easier to use JavaScript by offering simple methods, which normally require many lines of code. [12]</w:t>
+      </w:r>
+    </w:p>
+    <w:p>
+      <w:pPr>
+        <w:jc w:val="both"/>
+        <w:rPr>
+          <w:lang w:val="en-US"/>
+        </w:rPr>
+      </w:pPr>
+      <w:r>
+        <w:rPr>
+          <w:lang w:val="en-US"/>
+        </w:rPr>
+        <w:t xml:space="preserve">To fetch tracker data from the server the button </w:t>
+      </w:r>
+      <w:r>
+        <w:rPr>
+          <w:lang w:val="en-US"/>
+        </w:rPr>
+        <w:t>‘Fetch Tracker Data’</w:t>
+      </w:r>
+      <w:r>
+        <w:rPr>
+          <w:lang w:val="en-US"/>
+        </w:rPr>
+        <w:t xml:space="preserve"> </w:t>
+      </w:r>
+      <w:r>
+        <w:rPr>
+          <w:lang w:val="en-US"/>
+        </w:rPr>
+        <w:t>must</w:t>
+      </w:r>
+      <w:r>
+        <w:rPr>
+          <w:lang w:val="en-US"/>
+        </w:rPr>
+        <w:t xml:space="preserve"> be pressed. I</w:t>
+      </w:r>
+      <w:r>
+        <w:rPr>
+          <w:lang w:val="en-US"/>
+        </w:rPr>
+        <w:t xml:space="preserve">t </w:t>
+      </w:r>
+      <w:r>
+        <w:rPr>
+          <w:lang w:val="en-US"/>
+        </w:rPr>
+        <w:t>calls the data provider</w:t>
       </w:r>
       <w:r>
         <w:rPr>
@@ -6371,7 +7264,13 @@
         <w:rPr>
           <w:lang w:val="en-US"/>
         </w:rPr>
-        <w:t>data_bridge.php?key</w:t>
+        <w:t>data_bridge.php?</w:t>
+      </w:r>
+      <w:r>
+        <w:rPr>
+          <w:lang w:val="en-US"/>
+        </w:rPr>
+        <w:t>serial</w:t>
       </w:r>
       <w:proofErr w:type="spellEnd"/>
       <w:r>
@@ -6390,7 +7289,25 @@
         <w:rPr>
           <w:lang w:val="en-US"/>
         </w:rPr>
-        <w:t xml:space="preserve"> and fetches the Json encoded data</w:t>
+        <w:t xml:space="preserve"> and </w:t>
+      </w:r>
+      <w:r>
+        <w:rPr>
+          <w:lang w:val="en-US"/>
+        </w:rPr>
+        <w:t>receives</w:t>
+      </w:r>
+      <w:r>
+        <w:rPr>
+          <w:lang w:val="en-US"/>
+        </w:rPr>
+        <w:t xml:space="preserve"> the Json encoded data</w:t>
+      </w:r>
+      <w:r>
+        <w:rPr>
+          <w:lang w:val="en-US"/>
+        </w:rPr>
+        <w:t xml:space="preserve"> of the tracker with stated serial number</w:t>
       </w:r>
       <w:r>
         <w:rPr>
@@ -6450,7 +7367,19 @@
         <w:rPr>
           <w:lang w:val="en-US"/>
         </w:rPr>
-        <w:t>` must be removed first. Afterwards all the other code is being added by iterating over the acquired data of the backend</w:t>
+        <w:t xml:space="preserve">` must be </w:t>
+      </w:r>
+      <w:r>
+        <w:rPr>
+          <w:lang w:val="en-US"/>
+        </w:rPr>
+        <w:t>hidden</w:t>
+      </w:r>
+      <w:r>
+        <w:rPr>
+          <w:lang w:val="en-US"/>
+        </w:rPr>
+        <w:t xml:space="preserve"> first. Afterwards all the other code is being added by iterating over the acquired data of the backend</w:t>
       </w:r>
       <w:r>
         <w:rPr>
@@ -6482,6 +7411,12 @@
         </w:rPr>
         <w:t>.</w:t>
       </w:r>
+      <w:r>
+        <w:rPr>
+          <w:lang w:val="en-US"/>
+        </w:rPr>
+        <w:t xml:space="preserve"> </w:t>
+      </w:r>
     </w:p>
     <w:p>
       <w:pPr>
@@ -6501,6 +7436,20 @@
           <w:lang w:val="en-US"/>
         </w:rPr>
         <w:t xml:space="preserve"> the selection of the shown position markers on the Google maps map is being managed by a JavaScript function, which gets triggered when clicked onto an element in the table.</w:t>
+      </w:r>
+    </w:p>
+    <w:p>
+      <w:pPr>
+        <w:jc w:val="both"/>
+        <w:rPr>
+          <w:lang w:val="en-US"/>
+        </w:rPr>
+      </w:pPr>
+      <w:r>
+        <w:rPr>
+          <w:lang w:val="en-US"/>
+        </w:rPr>
+        <w:t>When data of a tracker with another serial number is requested, then the map as well as the table is cleared and set into the initial state.</w:t>
       </w:r>
     </w:p>
     <w:p>
@@ -6574,45 +7523,69 @@
       </w:r>
       <w:r>
         <w:rPr>
-          <w:highlight w:val="yellow"/>
-          <w:lang w:val="en-US"/>
-        </w:rPr>
-        <w:t xml:space="preserve">For security reasons the API </w:t>
-      </w:r>
-      <w:r>
-        <w:rPr>
-          <w:highlight w:val="yellow"/>
-          <w:lang w:val="en-US"/>
-        </w:rPr>
-        <w:t>key is stored in</w:t>
-      </w:r>
-      <w:r>
-        <w:rPr>
-          <w:highlight w:val="yellow"/>
+          <w:lang w:val="en-US"/>
+        </w:rPr>
+        <w:t>For security reasons the</w:t>
+      </w:r>
+      <w:r>
+        <w:rPr>
+          <w:lang w:val="en-US"/>
+        </w:rPr>
+        <w:t xml:space="preserve"> request </w:t>
+      </w:r>
+      <w:r>
+        <w:rPr>
+          <w:lang w:val="en-US"/>
+        </w:rPr>
+        <w:t>(contains the API key)</w:t>
+      </w:r>
+      <w:r>
+        <w:rPr>
+          <w:lang w:val="en-US"/>
+        </w:rPr>
+        <w:t xml:space="preserve"> to load the Google maps script</w:t>
+      </w:r>
+      <w:r>
+        <w:rPr>
+          <w:lang w:val="en-US"/>
+        </w:rPr>
+        <w:t xml:space="preserve"> is stored in</w:t>
+      </w:r>
+      <w:r>
+        <w:rPr>
           <w:lang w:val="en-US"/>
         </w:rPr>
         <w:t xml:space="preserve"> the</w:t>
       </w:r>
       <w:r>
         <w:rPr>
-          <w:highlight w:val="yellow"/>
-          <w:lang w:val="en-US"/>
-        </w:rPr>
-        <w:t xml:space="preserve"> `mapsconfig.js`</w:t>
-      </w:r>
-      <w:r>
-        <w:rPr>
-          <w:highlight w:val="yellow"/>
-          <w:lang w:val="en-US"/>
-        </w:rPr>
-        <w:t xml:space="preserve"> file</w:t>
-      </w:r>
-      <w:r>
-        <w:rPr>
-          <w:highlight w:val="yellow"/>
-          <w:lang w:val="en-US"/>
-        </w:rPr>
-        <w:t xml:space="preserve"> and is loaded with the help of jQuery</w:t>
+          <w:lang w:val="en-US"/>
+        </w:rPr>
+        <w:t xml:space="preserve"> separate</w:t>
+      </w:r>
+      <w:r>
+        <w:rPr>
+          <w:lang w:val="en-US"/>
+        </w:rPr>
+        <w:t xml:space="preserve"> </w:t>
+      </w:r>
+      <w:r>
+        <w:rPr>
+          <w:lang w:val="en-US"/>
+        </w:rPr>
+        <w:t>file</w:t>
+      </w:r>
+      <w:r>
+        <w:rPr>
+          <w:lang w:val="en-US"/>
+        </w:rPr>
+        <w:t xml:space="preserve"> </w:t>
+      </w:r>
+      <w:r>
+        <w:rPr>
+          <w:lang w:val="en-US"/>
+        </w:rPr>
+        <w:t>`mapsconfig.js`</w:t>
       </w:r>
       <w:r>
         <w:rPr>
@@ -6624,10 +7597,63 @@
         <w:rPr>
           <w:lang w:val="en-US"/>
         </w:rPr>
-        <w:t xml:space="preserve"> The necessary JavaScript function to implement Google maps is `</w:t>
+        <w:t xml:space="preserve"> </w:t>
+      </w:r>
+      <w:r>
+        <w:rPr>
+          <w:lang w:val="en-US"/>
+        </w:rPr>
+        <w:t xml:space="preserve">To have </w:t>
+      </w:r>
+      <w:r>
+        <w:rPr>
+          <w:lang w:val="en-US"/>
+        </w:rPr>
+        <w:t>Google maps</w:t>
+      </w:r>
+      <w:r>
+        <w:rPr>
+          <w:lang w:val="en-US"/>
+        </w:rPr>
+        <w:t xml:space="preserve"> on the website it is</w:t>
+      </w:r>
+      <w:r>
+        <w:rPr>
+          <w:lang w:val="en-US"/>
+        </w:rPr>
+        <w:t xml:space="preserve"> necessary</w:t>
+      </w:r>
+      <w:r>
+        <w:rPr>
+          <w:lang w:val="en-US"/>
+        </w:rPr>
+        <w:t xml:space="preserve"> to not only load the Google maps script, but also implement the</w:t>
+      </w:r>
+      <w:r>
+        <w:rPr>
+          <w:lang w:val="en-US"/>
+        </w:rPr>
+        <w:t xml:space="preserve"> </w:t>
+      </w:r>
+      <w:r>
+        <w:rPr>
+          <w:lang w:val="en-US"/>
+        </w:rPr>
+        <w:t xml:space="preserve">mandatory </w:t>
+      </w:r>
+      <w:r>
+        <w:rPr>
+          <w:lang w:val="en-US"/>
+        </w:rPr>
+        <w:t xml:space="preserve">JavaScript function </w:t>
+      </w:r>
+      <w:r>
+        <w:rPr>
+          <w:lang w:val="en-US"/>
+        </w:rPr>
+        <w:t>`</w:t>
       </w:r>
       <w:proofErr w:type="spellStart"/>
-      <w:proofErr w:type="gramStart"/>
       <w:r>
         <w:rPr>
           <w:lang w:val="en-US"/>
@@ -6639,14 +7665,7 @@
         <w:rPr>
           <w:lang w:val="en-US"/>
         </w:rPr>
-        <w:t>(</w:t>
-      </w:r>
-      <w:proofErr w:type="gramEnd"/>
-      <w:r>
-        <w:rPr>
-          <w:lang w:val="en-US"/>
-        </w:rPr>
-        <w:t>)`</w:t>
+        <w:t>()`</w:t>
       </w:r>
       <w:r>
         <w:rPr>
@@ -6664,13 +7683,7 @@
         <w:rPr>
           <w:lang w:val="en-US"/>
         </w:rPr>
-        <w:t xml:space="preserve"> like the element name (in our case the name is `map`), </w:t>
-      </w:r>
-      <w:r>
-        <w:rPr>
-          <w:lang w:val="en-US"/>
-        </w:rPr>
-        <w:t>where the map should be implemented on the site</w:t>
+        <w:t xml:space="preserve"> like the element name (in our case the name is `map`), where the map should be implemented on the site</w:t>
       </w:r>
       <w:r>
         <w:rPr>
@@ -6690,21 +7703,7 @@
         <w:rPr>
           <w:lang w:val="en-US"/>
         </w:rPr>
-        <w:t xml:space="preserve">Position marker on the Google maps map (pin) are stored in an array and can have the following parameters: latitude, </w:t>
-      </w:r>
-      <w:proofErr w:type="gramStart"/>
-      <w:r>
-        <w:rPr>
-          <w:lang w:val="en-US"/>
-        </w:rPr>
-        <w:t>longitude</w:t>
-      </w:r>
-      <w:proofErr w:type="gramEnd"/>
-      <w:r>
-        <w:rPr>
-          <w:lang w:val="en-US"/>
-        </w:rPr>
-        <w:t xml:space="preserve"> and title.</w:t>
+        <w:t>Position marker on the Google maps map (pin) are stored in an array and can have the following parameters: latitude, longitude and title.</w:t>
       </w:r>
     </w:p>
     <w:p>
@@ -6776,6 +7775,7 @@
         <w:rPr>
           <w:lang w:val="en-US"/>
         </w:rPr>
+        <w:lastRenderedPageBreak/>
         <w:t xml:space="preserve">Further </w:t>
       </w:r>
       <w:r>
@@ -7005,7 +8005,6 @@
           <w:lang w:eastAsia="de-DE"/>
         </w:rPr>
       </w:pPr>
-      <w:proofErr w:type="gramStart"/>
       <w:r>
         <w:rPr>
           <w:rFonts w:ascii="Consolas" w:eastAsia="Times New Roman" w:hAnsi="Consolas" w:cs="Times New Roman"/>
@@ -7026,7 +8025,6 @@
         </w:rPr>
         <w:t>(</w:t>
       </w:r>
-      <w:proofErr w:type="gramEnd"/>
       <w:r>
         <w:rPr>
           <w:rFonts w:ascii="Consolas" w:eastAsia="Times New Roman" w:hAnsi="Consolas" w:cs="Times New Roman"/>
@@ -7241,7 +8239,6 @@
         <w:rPr>
           <w:lang w:val="en-US"/>
         </w:rPr>
-        <w:lastRenderedPageBreak/>
         <w:t>Figure 6. Result of</w:t>
       </w:r>
       <w:r>
@@ -7433,7 +8430,6 @@
         <w:t>"</w:t>
       </w:r>
       <w:proofErr w:type="spellStart"/>
-      <w:proofErr w:type="gramStart"/>
       <w:r>
         <w:rPr>
           <w:rFonts w:ascii="Consolas" w:eastAsia="Times New Roman" w:hAnsi="Consolas" w:cs="Times New Roman"/>
@@ -7442,18 +8438,7 @@
           <w:szCs w:val="16"/>
           <w:lang w:val="en-US" w:eastAsia="de-DE"/>
         </w:rPr>
-        <w:t>Location:provider.php</w:t>
-      </w:r>
-      <w:proofErr w:type="gramEnd"/>
-      <w:r>
-        <w:rPr>
-          <w:rFonts w:ascii="Consolas" w:eastAsia="Times New Roman" w:hAnsi="Consolas" w:cs="Times New Roman"/>
-          <w:color w:val="A31515"/>
-          <w:sz w:val="16"/>
-          <w:szCs w:val="16"/>
-          <w:lang w:val="en-US" w:eastAsia="de-DE"/>
-        </w:rPr>
-        <w:t>?</w:t>
+        <w:t>Location:provider.php?</w:t>
       </w:r>
       <w:r>
         <w:rPr>
@@ -7749,29 +8734,7 @@
           <w:szCs w:val="16"/>
           <w:lang w:val="en-US" w:eastAsia="de-DE"/>
         </w:rPr>
-        <w:t>"</w:t>
-      </w:r>
-      <w:proofErr w:type="gramStart"/>
-      <w:r>
-        <w:rPr>
-          <w:rFonts w:ascii="Consolas" w:eastAsia="Times New Roman" w:hAnsi="Consolas" w:cs="Times New Roman"/>
-          <w:color w:val="A31515"/>
-          <w:sz w:val="16"/>
-          <w:szCs w:val="16"/>
-          <w:lang w:val="en-US" w:eastAsia="de-DE"/>
-        </w:rPr>
-        <w:t>Location:map.html</w:t>
-      </w:r>
-      <w:proofErr w:type="gramEnd"/>
-      <w:r>
-        <w:rPr>
-          <w:rFonts w:ascii="Consolas" w:eastAsia="Times New Roman" w:hAnsi="Consolas" w:cs="Times New Roman"/>
-          <w:color w:val="A31515"/>
-          <w:sz w:val="16"/>
-          <w:szCs w:val="16"/>
-          <w:lang w:val="en-US" w:eastAsia="de-DE"/>
-        </w:rPr>
-        <w:t>"</w:t>
+        <w:t>"Location:map.html"</w:t>
       </w:r>
       <w:r>
         <w:rPr>
@@ -7856,6 +8819,7 @@
       </w:pPr>
       <w:r>
         <w:rPr>
+          <w:noProof/>
           <w:lang w:val="en-US"/>
         </w:rPr>
         <w:drawing>
@@ -8034,7 +8998,14 @@
         <w:rPr>
           <w:lang w:val="en-US"/>
         </w:rPr>
-        <w:t xml:space="preserve"> Because the Frontend could become a target of individuals/organizations trying to access the Backend, hence the Databases they contain. A design pattern focused on security most be approach to protect the valuable data. This could be achieved by understanding the risks and taking them into account while designing the system, this means implementing design mechanism against them.</w:t>
+        <w:t xml:space="preserve"> Because the Frontend could become a target of individuals/organizations trying to access the </w:t>
+      </w:r>
+      <w:r>
+        <w:rPr>
+          <w:lang w:val="en-US"/>
+        </w:rPr>
+        <w:lastRenderedPageBreak/>
+        <w:t>Backend, hence the Databases they contain. A design pattern focused on security most be approach to protect the valuable data. This could be achieved by understanding the risks and taking them into account while designing the system, this means implementing design mechanism against them.</w:t>
       </w:r>
     </w:p>
     <w:p>
@@ -8289,14 +9260,7 @@
         <w:rPr>
           <w:lang w:val="en-US"/>
         </w:rPr>
-        <w:t>G. Benz, and A. Siggelkow</w:t>
-      </w:r>
-      <w:proofErr w:type="gramStart"/>
-      <w:r>
-        <w:rPr>
-          <w:lang w:val="en-US"/>
-        </w:rPr>
-        <w:t>,</w:t>
+        <w:t>G. Benz, and A. Siggelkow,</w:t>
       </w:r>
       <w:r>
         <w:rPr>
@@ -8308,14 +9272,7 @@
         <w:rPr>
           <w:lang w:val="en-US"/>
         </w:rPr>
-        <w:t>”Implementation</w:t>
-      </w:r>
-      <w:proofErr w:type="gramEnd"/>
-      <w:r>
-        <w:rPr>
-          <w:lang w:val="en-US"/>
-        </w:rPr>
-        <w:t xml:space="preserve"> of a GPS and GSM module into a Zynq Z7 SoC based emulator tracking </w:t>
+        <w:t xml:space="preserve">”Implementation of a GPS and GSM module into a Zynq Z7 SoC based emulator tracking </w:t>
       </w:r>
       <w:r>
         <w:rPr>
@@ -8521,11 +9478,53 @@
           <w:lang w:val="en-US"/>
         </w:rPr>
       </w:pPr>
-      <w:r>
-        <w:rPr>
-          <w:lang w:val="en-US"/>
-        </w:rPr>
-        <w:t>https://github.com/maxux/gps-server</w:t>
+      <w:hyperlink r:id="rId19" w:history="1">
+        <w:r>
+          <w:rPr>
+            <w:rStyle w:val="Hyperlink"/>
+            <w:lang w:val="en-US"/>
+          </w:rPr>
+          <w:t>https://github.com/maxux/gps-server</w:t>
+        </w:r>
+      </w:hyperlink>
+    </w:p>
+    <w:p>
+      <w:pPr>
+        <w:pStyle w:val="Listenabsatz"/>
+        <w:numPr>
+          <w:ilvl w:val="0"/>
+          <w:numId w:val="1"/>
+        </w:numPr>
+        <w:rPr>
+          <w:lang w:val="en-US"/>
+        </w:rPr>
+      </w:pPr>
+      <w:hyperlink r:id="rId20" w:history="1">
+        <w:r>
+          <w:rPr>
+            <w:rStyle w:val="Hyperlink"/>
+            <w:lang w:val="en-US"/>
+          </w:rPr>
+          <w:t>https://www.w3schools.com/jquery/jquery_intro.asp</w:t>
+        </w:r>
+      </w:hyperlink>
+    </w:p>
+    <w:p>
+      <w:pPr>
+        <w:pStyle w:val="Listenabsatz"/>
+        <w:numPr>
+          <w:ilvl w:val="0"/>
+          <w:numId w:val="1"/>
+        </w:numPr>
+        <w:rPr>
+          <w:lang w:val="en-US"/>
+        </w:rPr>
+      </w:pPr>
+      <w:r>
+        <w:rPr>
+          <w:lang w:val="en-US"/>
+        </w:rPr>
+        <w:t>https://jquery.com</w:t>
       </w:r>
     </w:p>
     <w:sectPr>

</xml_diff>

<commit_message>
added more stuff and sources
</commit_message>
<xml_diff>
--- a/doc/Implementation of a Server for a GPS.docx
+++ b/doc/Implementation of a Server for a GPS.docx
@@ -4,7 +4,7 @@
   <w:body>
     <w:p>
       <w:pPr>
-        <w:pStyle w:val="Titel"/>
+        <w:pStyle w:val="Title"/>
         <w:rPr>
           <w:lang w:val="en-US"/>
         </w:rPr>
@@ -25,7 +25,7 @@
     </w:p>
     <w:p>
       <w:pPr>
-        <w:pStyle w:val="Untertitel"/>
+        <w:pStyle w:val="Subtitle"/>
         <w:rPr>
           <w:lang w:val="en-US"/>
         </w:rPr>
@@ -150,7 +150,7 @@
     </w:p>
     <w:p>
       <w:pPr>
-        <w:pStyle w:val="berschrift1"/>
+        <w:pStyle w:val="Heading1"/>
         <w:rPr>
           <w:lang w:val="en-US"/>
         </w:rPr>
@@ -250,7 +250,21 @@
         <w:rPr>
           <w:lang w:val="en-US"/>
         </w:rPr>
-        <w:t xml:space="preserve">Such a system relays onto some kind of server in order to be able to access the location data from anywhere if needed. </w:t>
+        <w:t xml:space="preserve">Such a system relays onto </w:t>
+      </w:r>
+      <w:proofErr w:type="gramStart"/>
+      <w:r>
+        <w:rPr>
+          <w:lang w:val="en-US"/>
+        </w:rPr>
+        <w:t>some kind of server</w:t>
+      </w:r>
+      <w:proofErr w:type="gramEnd"/>
+      <w:r>
+        <w:rPr>
+          <w:lang w:val="en-US"/>
+        </w:rPr>
+        <w:t xml:space="preserve"> in order to be able to access the location data from anywhere if needed. </w:t>
       </w:r>
       <w:r>
         <w:rPr>
@@ -565,12 +579,26 @@
         <w:rPr>
           <w:lang w:val="en-US"/>
         </w:rPr>
-        <w:t>The remainder of this paper is structured as follows: Section 2 gives an overview of the localization system that is used. Section 3 outlines the structure and implementation of the server in PHP and SQL as well as the visualization of the data with HTML, CSS and JavaScript. The functionality of the server is also demonstrated here. Finally, Section 4 concludes the work and gives perspective on future topics.</w:t>
-      </w:r>
-    </w:p>
-    <w:p>
-      <w:pPr>
-        <w:pStyle w:val="berschrift1"/>
+        <w:t xml:space="preserve">The remainder of this paper is structured as follows: Section 2 gives an overview of the localization system that is used. Section 3 outlines the structure and implementation of the server in PHP and SQL as well as the visualization of the data with HTML, </w:t>
+      </w:r>
+      <w:proofErr w:type="gramStart"/>
+      <w:r>
+        <w:rPr>
+          <w:lang w:val="en-US"/>
+        </w:rPr>
+        <w:t>CSS</w:t>
+      </w:r>
+      <w:proofErr w:type="gramEnd"/>
+      <w:r>
+        <w:rPr>
+          <w:lang w:val="en-US"/>
+        </w:rPr>
+        <w:t xml:space="preserve"> and JavaScript. The functionality of the server is also demonstrated here. Finally, Section 4 concludes the work and gives perspective on future topics.</w:t>
+      </w:r>
+    </w:p>
+    <w:p>
+      <w:pPr>
+        <w:pStyle w:val="Heading1"/>
         <w:rPr>
           <w:lang w:val="en-US"/>
         </w:rPr>
@@ -591,7 +619,19 @@
         <w:rPr>
           <w:lang w:val="en-US"/>
         </w:rPr>
-        <w:t>LOCALIZATION SYSTEM OVERVIEW</w:t>
+        <w:t xml:space="preserve">LOCALIZATION SYSTEM </w:t>
+      </w:r>
+      <w:r>
+        <w:rPr>
+          <w:lang w:val="en-US"/>
+        </w:rPr>
+        <w:t xml:space="preserve">AND SERVER </w:t>
+      </w:r>
+      <w:r>
+        <w:rPr>
+          <w:lang w:val="en-US"/>
+        </w:rPr>
+        <w:t>OVERVIEW</w:t>
       </w:r>
     </w:p>
     <w:p>
@@ -684,7 +724,7 @@
     </w:p>
     <w:p>
       <w:pPr>
-        <w:pStyle w:val="Beschriftung"/>
+        <w:pStyle w:val="Caption"/>
         <w:jc w:val="both"/>
         <w:rPr>
           <w:i w:val="0"/>
@@ -731,54 +771,110 @@
       <w:pPr>
         <w:jc w:val="both"/>
         <w:rPr>
-          <w:i/>
-          <w:iCs/>
-          <w:lang w:val="en-US"/>
-        </w:rPr>
-      </w:pPr>
-      <w:r>
-        <w:rPr>
-          <w:i/>
-          <w:iCs/>
-          <w:lang w:val="en-US"/>
-        </w:rPr>
-        <w:t xml:space="preserve">The microprocessor used in the tracker is equipped with an in-circuit- emulator (ICE) to be able to perform debugging. The memory needs a means to be able to make an SW update over-the-air (OTA). This is also some kind of debugging and a back door. The bus needs a </w:t>
-      </w:r>
-      <w:proofErr w:type="spellStart"/>
-      <w:r>
-        <w:rPr>
-          <w:i/>
-          <w:iCs/>
-          <w:lang w:val="en-US"/>
-        </w:rPr>
-        <w:t>BusWatcher</w:t>
-      </w:r>
-      <w:proofErr w:type="spellEnd"/>
-      <w:r>
-        <w:rPr>
-          <w:i/>
-          <w:iCs/>
-          <w:lang w:val="en-US"/>
-        </w:rPr>
-        <w:t>. GPS and modem need debug capabilities. So, all the blocks indicated with “</w:t>
-      </w:r>
-      <w:proofErr w:type="spellStart"/>
-      <w:r>
-        <w:rPr>
-          <w:i/>
-          <w:iCs/>
-          <w:lang w:val="en-US"/>
-        </w:rPr>
-        <w:t>Dbg</w:t>
-      </w:r>
-      <w:proofErr w:type="spellEnd"/>
-      <w:r>
-        <w:rPr>
-          <w:i/>
-          <w:iCs/>
-          <w:lang w:val="en-US"/>
-        </w:rPr>
-        <w:t xml:space="preserve">”, “OTA” or “ICE” are connected via the debug bus and needs to be secured. The system </w:t>
+          <w:lang w:val="en-US"/>
+        </w:rPr>
+      </w:pPr>
+      <w:r>
+        <w:rPr>
+          <w:lang w:val="en-US"/>
+        </w:rPr>
+        <w:t>“[1]</w:t>
+      </w:r>
+    </w:p>
+    <w:p>
+      <w:pPr>
+        <w:jc w:val="both"/>
+        <w:rPr>
+          <w:lang w:val="en-US"/>
+        </w:rPr>
+      </w:pPr>
+      <w:r>
+        <w:rPr>
+          <w:lang w:val="en-US"/>
+        </w:rPr>
+        <w:t>B. Server</w:t>
+      </w:r>
+    </w:p>
+    <w:p>
+      <w:pPr>
+        <w:jc w:val="both"/>
+        <w:rPr>
+          <w:lang w:val="en-US"/>
+        </w:rPr>
+      </w:pPr>
+      <w:r>
+        <w:rPr>
+          <w:lang w:val="en-US"/>
+        </w:rPr>
+        <w:t>A</w:t>
+      </w:r>
+      <w:r>
+        <w:rPr>
+          <w:lang w:val="en-US"/>
+        </w:rPr>
+        <w:t xml:space="preserve"> server is a piece of computer hardware or software (computer program) that provides functionality for other programs or devices, called "clients". This architecture is called the client–server model. Servers can provide various functionalities, often called "services", such as sharing data or resources among multiple clients, or performing computation for a client. A single server can serve multiple clients, and a single client can use multiple servers. A client process may run on the same device or may connect over a network to a server on a different device.</w:t>
+      </w:r>
+      <w:r>
+        <w:rPr>
+          <w:lang w:val="en-US"/>
+        </w:rPr>
+        <w:t xml:space="preserve"> [16]</w:t>
+      </w:r>
+    </w:p>
+    <w:p>
+      <w:pPr>
+        <w:jc w:val="both"/>
+        <w:rPr>
+          <w:lang w:val="en-US"/>
+        </w:rPr>
+      </w:pPr>
+      <w:r>
+        <w:rPr>
+          <w:lang w:val="en-US"/>
+        </w:rPr>
+        <w:t>A database server is a server which uses a database application that provides database services to other computer programs or to computers, as defined by the client–server model.[</w:t>
+      </w:r>
+      <w:r>
+        <w:rPr>
+          <w:lang w:val="en-US"/>
+        </w:rPr>
+        <w:t>14</w:t>
+      </w:r>
+      <w:r>
+        <w:rPr>
+          <w:lang w:val="en-US"/>
+        </w:rPr>
+        <w:t>] MySQL</w:t>
+      </w:r>
+      <w:r>
+        <w:rPr>
+          <w:lang w:val="en-US"/>
+        </w:rPr>
+        <w:t xml:space="preserve"> </w:t>
+      </w:r>
+      <w:r>
+        <w:rPr>
+          <w:lang w:val="en-US"/>
+        </w:rPr>
+        <w:t>rel</w:t>
+      </w:r>
+      <w:r>
+        <w:rPr>
+          <w:lang w:val="en-US"/>
+        </w:rPr>
+        <w:t>ies</w:t>
+      </w:r>
+      <w:r>
+        <w:rPr>
+          <w:lang w:val="en-US"/>
+        </w:rPr>
+        <w:t xml:space="preserve"> exclusively on the client–server model for database access</w:t>
+      </w:r>
+      <w:r>
+        <w:rPr>
+          <w:lang w:val="en-US"/>
+        </w:rPr>
+        <w:t>.</w:t>
       </w:r>
     </w:p>
     <w:p>
@@ -788,15 +884,13 @@
       </w:pPr>
       <w:r>
         <w:rPr>
-          <w:i/>
           <w:noProof/>
-          <w:lang w:val="en-US"/>
         </w:rPr>
         <w:drawing>
-          <wp:inline distT="0" distB="0" distL="0" distR="0" wp14:anchorId="20399DDD" wp14:editId="759509BB">
-            <wp:extent cx="2640965" cy="1726565"/>
-            <wp:effectExtent l="0" t="0" r="6985" b="6985"/>
-            <wp:docPr id="10" name="Grafik 10"/>
+          <wp:inline distT="0" distB="0" distL="0" distR="0" wp14:anchorId="02C27576" wp14:editId="192C6642">
+            <wp:extent cx="2640965" cy="1584325"/>
+            <wp:effectExtent l="0" t="0" r="0" b="0"/>
+            <wp:docPr id="1" name="Picture 1"/>
             <wp:cNvGraphicFramePr>
               <a:graphicFrameLocks xmlns:a="http://schemas.openxmlformats.org/drawingml/2006/main" noChangeAspect="1"/>
             </wp:cNvGraphicFramePr>
@@ -804,7 +898,7 @@
               <a:graphicData uri="http://schemas.openxmlformats.org/drawingml/2006/picture">
                 <pic:pic xmlns:pic="http://schemas.openxmlformats.org/drawingml/2006/picture">
                   <pic:nvPicPr>
-                    <pic:cNvPr id="0" name="Picture 2"/>
+                    <pic:cNvPr id="0" name="Picture 1"/>
                     <pic:cNvPicPr>
                       <a:picLocks noChangeAspect="1" noChangeArrowheads="1"/>
                     </pic:cNvPicPr>
@@ -825,7 +919,7 @@
                   <pic:spPr bwMode="auto">
                     <a:xfrm>
                       <a:off x="0" y="0"/>
-                      <a:ext cx="2640965" cy="1726565"/>
+                      <a:ext cx="2640965" cy="1584325"/>
                     </a:xfrm>
                     <a:prstGeom prst="rect">
                       <a:avLst/>
@@ -844,27 +938,19 @@
     </w:p>
     <w:p>
       <w:pPr>
-        <w:pStyle w:val="Beschriftung"/>
+        <w:pStyle w:val="Caption"/>
         <w:jc w:val="both"/>
         <w:rPr>
-          <w:i w:val="0"/>
-          <w:iCs w:val="0"/>
-          <w:lang w:val="en-US"/>
-        </w:rPr>
-      </w:pPr>
-      <w:r>
-        <w:rPr>
-          <w:lang w:val="en-US"/>
-        </w:rPr>
+          <w:lang w:val="en-US"/>
+        </w:rPr>
+      </w:pPr>
+      <w:r>
         <w:t xml:space="preserve">Figure </w:t>
       </w:r>
       <w:r>
         <w:fldChar w:fldCharType="begin"/>
       </w:r>
       <w:r>
-        <w:rPr>
-          <w:lang w:val="en-US"/>
-        </w:rPr>
         <w:instrText xml:space="preserve"> SEQ Figure \* ARABIC </w:instrText>
       </w:r>
       <w:r>
@@ -873,7 +959,6 @@
       <w:r>
         <w:rPr>
           <w:noProof/>
-          <w:lang w:val="en-US"/>
         </w:rPr>
         <w:t>2</w:t>
       </w:r>
@@ -881,153 +966,65 @@
         <w:fldChar w:fldCharType="end"/>
       </w:r>
       <w:r>
-        <w:rPr>
-          <w:lang w:val="en-US"/>
-        </w:rPr>
-        <w:t>. Tracking system with implementation details</w:t>
-      </w:r>
+        <w:t xml:space="preserve">: Client </w:t>
+      </w:r>
+      <w:proofErr w:type="spellStart"/>
+      <w:r>
+        <w:t>server</w:t>
+      </w:r>
+      <w:proofErr w:type="spellEnd"/>
+      <w:r>
+        <w:t xml:space="preserve"> </w:t>
+      </w:r>
+      <w:proofErr w:type="spellStart"/>
+      <w:r>
+        <w:t>computer</w:t>
+      </w:r>
+      <w:proofErr w:type="spellEnd"/>
+      <w:r>
+        <w:t xml:space="preserve"> </w:t>
+      </w:r>
+      <w:proofErr w:type="spellStart"/>
+      <w:r>
+        <w:t>module</w:t>
+      </w:r>
+      <w:proofErr w:type="spellEnd"/>
     </w:p>
     <w:p>
       <w:pPr>
         <w:jc w:val="both"/>
         <w:rPr>
-          <w:i/>
-          <w:iCs/>
-          <w:lang w:val="en-US"/>
-        </w:rPr>
-      </w:pPr>
-      <w:r>
-        <w:rPr>
-          <w:i/>
-          <w:iCs/>
-          <w:lang w:val="en-US"/>
-        </w:rPr>
-        <w:t xml:space="preserve">emulator has been finished, until now without the debug capabilities, and is shown in figure 3. </w:t>
-      </w:r>
-      <w:r>
-        <w:rPr>
-          <w:i/>
-          <w:iCs/>
-          <w:lang w:val="en-US"/>
-        </w:rPr>
-        <w:t>With the emulator it is possible to implement different debug elements and the corresponding cypher hardware to evaluate the security strategy. Here, only the functional elements have been implemented.</w:t>
-      </w:r>
-    </w:p>
-    <w:p>
-      <w:pPr>
-        <w:keepNext/>
+          <w:lang w:val="en-US"/>
+        </w:rPr>
+      </w:pPr>
+    </w:p>
+    <w:p>
+      <w:pPr>
         <w:jc w:val="both"/>
-      </w:pPr>
-      <w:r>
-        <w:rPr>
-          <w:noProof/>
-        </w:rPr>
-        <w:drawing>
-          <wp:inline distT="0" distB="0" distL="0" distR="0" wp14:anchorId="5D69DC8F" wp14:editId="2FB1CF00">
-            <wp:extent cx="2640965" cy="1985010"/>
-            <wp:effectExtent l="0" t="0" r="6985" b="0"/>
-            <wp:docPr id="7" name="Grafik 7" descr="Ein Bild, das Elektronik enthält.&#10;&#10;Automatisch generierte Beschreibung"/>
-            <wp:cNvGraphicFramePr>
-              <a:graphicFrameLocks xmlns:a="http://schemas.openxmlformats.org/drawingml/2006/main" noChangeAspect="1"/>
-            </wp:cNvGraphicFramePr>
-            <a:graphic xmlns:a="http://schemas.openxmlformats.org/drawingml/2006/main">
-              <a:graphicData uri="http://schemas.openxmlformats.org/drawingml/2006/picture">
-                <pic:pic xmlns:pic="http://schemas.openxmlformats.org/drawingml/2006/picture">
-                  <pic:nvPicPr>
-                    <pic:cNvPr id="7" name="Grafik 7" descr="Ein Bild, das Elektronik enthält.&#10;&#10;Automatisch generierte Beschreibung"/>
-                    <pic:cNvPicPr>
-                      <a:picLocks noChangeAspect="1" noChangeArrowheads="1"/>
-                    </pic:cNvPicPr>
-                  </pic:nvPicPr>
-                  <pic:blipFill>
-                    <a:blip r:embed="rId10" cstate="print">
-                      <a:extLst>
-                        <a:ext uri="{28A0092B-C50C-407E-A947-70E740481C1C}">
-                          <a14:useLocalDpi xmlns:a14="http://schemas.microsoft.com/office/drawing/2010/main" val="0"/>
-                        </a:ext>
-                      </a:extLst>
-                    </a:blip>
-                    <a:srcRect/>
-                    <a:stretch>
-                      <a:fillRect/>
-                    </a:stretch>
-                  </pic:blipFill>
-                  <pic:spPr bwMode="auto">
-                    <a:xfrm>
-                      <a:off x="0" y="0"/>
-                      <a:ext cx="2640965" cy="1985010"/>
-                    </a:xfrm>
-                    <a:prstGeom prst="rect">
-                      <a:avLst/>
-                    </a:prstGeom>
-                    <a:noFill/>
-                    <a:ln>
-                      <a:noFill/>
-                    </a:ln>
-                  </pic:spPr>
-                </pic:pic>
-              </a:graphicData>
-            </a:graphic>
-          </wp:inline>
-        </w:drawing>
-      </w:r>
-    </w:p>
-    <w:p>
-      <w:pPr>
-        <w:pStyle w:val="Beschriftung"/>
+        <w:rPr>
+          <w:lang w:val="en-US"/>
+        </w:rPr>
+      </w:pPr>
+      <w:r>
+        <w:rPr>
+          <w:lang w:val="en-US"/>
+        </w:rPr>
+        <w:t>Users access a database server either through a "front end" running on the user's computer – which displays requested data – or through the "back end", which runs on the server and handles tasks such as data analysis and storage.</w:t>
+      </w:r>
+      <w:r>
+        <w:rPr>
+          <w:lang w:val="en-US"/>
+        </w:rPr>
+        <w:t>[15]</w:t>
+      </w:r>
+    </w:p>
+    <w:p>
+      <w:pPr>
         <w:jc w:val="both"/>
         <w:rPr>
           <w:lang w:val="en-US"/>
         </w:rPr>
       </w:pPr>
-      <w:r>
-        <w:rPr>
-          <w:lang w:val="en-US"/>
-        </w:rPr>
-        <w:t xml:space="preserve">Figure </w:t>
-      </w:r>
-      <w:r>
-        <w:fldChar w:fldCharType="begin"/>
-      </w:r>
-      <w:r>
-        <w:rPr>
-          <w:lang w:val="en-US"/>
-        </w:rPr>
-        <w:instrText xml:space="preserve"> SEQ Figure \* ARABIC </w:instrText>
-      </w:r>
-      <w:r>
-        <w:fldChar w:fldCharType="separate"/>
-      </w:r>
-      <w:r>
-        <w:rPr>
-          <w:noProof/>
-          <w:lang w:val="en-US"/>
-        </w:rPr>
-        <w:t>3</w:t>
-      </w:r>
-      <w:r>
-        <w:fldChar w:fldCharType="end"/>
-      </w:r>
-      <w:r>
-        <w:rPr>
-          <w:lang w:val="en-US"/>
-        </w:rPr>
-        <w:t>. Tracking System on the emulator (</w:t>
-      </w:r>
-      <w:proofErr w:type="spellStart"/>
-      <w:r>
-        <w:rPr>
-          <w:lang w:val="en-US"/>
-        </w:rPr>
-        <w:t>Zybo</w:t>
-      </w:r>
-      <w:proofErr w:type="spellEnd"/>
-      <w:r>
-        <w:rPr>
-          <w:lang w:val="en-US"/>
-        </w:rPr>
-        <w:t>)</w:t>
-      </w:r>
     </w:p>
     <w:p>
       <w:pPr>
@@ -1036,16 +1033,10 @@
           <w:lang w:val="en-US"/>
         </w:rPr>
       </w:pPr>
-      <w:r>
-        <w:rPr>
-          <w:lang w:val="en-US"/>
-        </w:rPr>
-        <w:t>“[1]</w:t>
-      </w:r>
-    </w:p>
-    <w:p>
-      <w:pPr>
-        <w:pStyle w:val="berschrift1"/>
+    </w:p>
+    <w:p>
+      <w:pPr>
+        <w:pStyle w:val="Heading1"/>
         <w:rPr>
           <w:lang w:val="en-US"/>
         </w:rPr>
@@ -1122,7 +1113,7 @@
                     </pic:cNvPicPr>
                   </pic:nvPicPr>
                   <pic:blipFill>
-                    <a:blip r:embed="rId11">
+                    <a:blip r:embed="rId10">
                       <a:extLst>
                         <a:ext uri="{28A0092B-C50C-407E-A947-70E740481C1C}">
                           <a14:useLocalDpi xmlns:a14="http://schemas.microsoft.com/office/drawing/2010/main" val="0"/>
@@ -1156,7 +1147,7 @@
     </w:p>
     <w:p>
       <w:pPr>
-        <w:pStyle w:val="Beschriftung"/>
+        <w:pStyle w:val="Caption"/>
         <w:rPr>
           <w:lang w:val="en-US"/>
         </w:rPr>
@@ -1303,7 +1294,21 @@
         <w:rPr>
           <w:lang w:val="en-US"/>
         </w:rPr>
-        <w:t xml:space="preserve">Due to the small amount of files used in this project all source files </w:t>
+        <w:t xml:space="preserve">Due to the small </w:t>
+      </w:r>
+      <w:proofErr w:type="gramStart"/>
+      <w:r>
+        <w:rPr>
+          <w:lang w:val="en-US"/>
+        </w:rPr>
+        <w:t>amount</w:t>
+      </w:r>
+      <w:proofErr w:type="gramEnd"/>
+      <w:r>
+        <w:rPr>
+          <w:lang w:val="en-US"/>
+        </w:rPr>
+        <w:t xml:space="preserve"> of files used in this project all source files </w:t>
       </w:r>
       <w:r>
         <w:rPr>
@@ -1494,7 +1499,7 @@
     </w:p>
     <w:p>
       <w:pPr>
-        <w:pStyle w:val="Listenabsatz"/>
+        <w:pStyle w:val="ListParagraph"/>
         <w:numPr>
           <w:ilvl w:val="0"/>
           <w:numId w:val="5"/>
@@ -1755,6 +1760,7 @@
         </w:rPr>
         <w:t> </w:t>
       </w:r>
+      <w:proofErr w:type="gramStart"/>
       <w:r>
         <w:rPr>
           <w:rFonts w:ascii="Consolas" w:eastAsia="Times New Roman" w:hAnsi="Consolas" w:cs="Times New Roman"/>
@@ -1775,6 +1781,7 @@
         </w:rPr>
         <w:t>(</w:t>
       </w:r>
+      <w:proofErr w:type="gramEnd"/>
       <w:r>
         <w:rPr>
           <w:rFonts w:ascii="Consolas" w:eastAsia="Times New Roman" w:hAnsi="Consolas" w:cs="Times New Roman"/>
@@ -2505,6 +2512,7 @@
         <w:t>) ENGINE = </w:t>
       </w:r>
       <w:proofErr w:type="spellStart"/>
+      <w:proofErr w:type="gramStart"/>
       <w:r>
         <w:rPr>
           <w:rFonts w:ascii="Consolas" w:eastAsia="Times New Roman" w:hAnsi="Consolas" w:cs="Times New Roman"/>
@@ -2526,6 +2534,7 @@
         </w:rPr>
         <w:t>;</w:t>
       </w:r>
+      <w:proofErr w:type="gramEnd"/>
     </w:p>
     <w:p>
       <w:pPr>
@@ -2725,7 +2734,7 @@
     </w:p>
     <w:p>
       <w:pPr>
-        <w:pStyle w:val="Listenabsatz"/>
+        <w:pStyle w:val="ListParagraph"/>
         <w:numPr>
           <w:ilvl w:val="0"/>
           <w:numId w:val="5"/>
@@ -3026,7 +3035,21 @@
         <w:rPr>
           <w:lang w:val="en-US"/>
         </w:rPr>
-        <w:t>');`)</w:t>
+        <w:t>'</w:t>
+      </w:r>
+      <w:proofErr w:type="gramStart"/>
+      <w:r>
+        <w:rPr>
+          <w:lang w:val="en-US"/>
+        </w:rPr>
+        <w:t>);`</w:t>
+      </w:r>
+      <w:proofErr w:type="gramEnd"/>
+      <w:r>
+        <w:rPr>
+          <w:lang w:val="en-US"/>
+        </w:rPr>
+        <w:t>)</w:t>
       </w:r>
       <w:r>
         <w:rPr>
@@ -3083,7 +3106,7 @@
                     </pic:cNvPicPr>
                   </pic:nvPicPr>
                   <pic:blipFill>
-                    <a:blip r:embed="rId12">
+                    <a:blip r:embed="rId11">
                       <a:extLst>
                         <a:ext uri="{28A0092B-C50C-407E-A947-70E740481C1C}">
                           <a14:useLocalDpi xmlns:a14="http://schemas.microsoft.com/office/drawing/2010/main" val="0"/>
@@ -3117,7 +3140,7 @@
     </w:p>
     <w:p>
       <w:pPr>
-        <w:pStyle w:val="Beschriftung"/>
+        <w:pStyle w:val="Caption"/>
         <w:rPr>
           <w:lang w:val="en-US"/>
         </w:rPr>
@@ -3329,7 +3352,7 @@
     </w:p>
     <w:p>
       <w:pPr>
-        <w:pStyle w:val="Listenabsatz"/>
+        <w:pStyle w:val="ListParagraph"/>
         <w:numPr>
           <w:ilvl w:val="0"/>
           <w:numId w:val="5"/>
@@ -3530,7 +3553,7 @@
     </w:p>
     <w:p>
       <w:pPr>
-        <w:pStyle w:val="Listenabsatz"/>
+        <w:pStyle w:val="ListParagraph"/>
         <w:numPr>
           <w:ilvl w:val="0"/>
           <w:numId w:val="7"/>
@@ -3726,6 +3749,7 @@
           <w:lang w:val="en-US" w:eastAsia="de-DE"/>
         </w:rPr>
       </w:pPr>
+      <w:proofErr w:type="gramStart"/>
       <w:r>
         <w:rPr>
           <w:rFonts w:ascii="Consolas" w:eastAsia="Times New Roman" w:hAnsi="Consolas" w:cs="Times New Roman"/>
@@ -3734,7 +3758,18 @@
           <w:szCs w:val="16"/>
           <w:lang w:val="en-US" w:eastAsia="de-DE"/>
         </w:rPr>
-        <w:t>&lt;!-- google maps --&gt;</w:t>
+        <w:t>&lt;!--</w:t>
+      </w:r>
+      <w:proofErr w:type="gramEnd"/>
+      <w:r>
+        <w:rPr>
+          <w:rFonts w:ascii="Consolas" w:eastAsia="Times New Roman" w:hAnsi="Consolas" w:cs="Times New Roman"/>
+          <w:color w:val="008000"/>
+          <w:sz w:val="16"/>
+          <w:szCs w:val="16"/>
+          <w:lang w:val="en-US" w:eastAsia="de-DE"/>
+        </w:rPr>
+        <w:t> google maps --&gt;</w:t>
       </w:r>
     </w:p>
     <w:p>
@@ -3913,6 +3948,7 @@
           <w:lang w:val="en-US" w:eastAsia="de-DE"/>
         </w:rPr>
       </w:pPr>
+      <w:proofErr w:type="gramStart"/>
       <w:r>
         <w:rPr>
           <w:rFonts w:ascii="Consolas" w:eastAsia="Times New Roman" w:hAnsi="Consolas" w:cs="Times New Roman"/>
@@ -3921,7 +3957,18 @@
           <w:szCs w:val="16"/>
           <w:lang w:val="en-US" w:eastAsia="de-DE"/>
         </w:rPr>
-        <w:t>&lt;!-- serial number --&gt;</w:t>
+        <w:t>&lt;!--</w:t>
+      </w:r>
+      <w:proofErr w:type="gramEnd"/>
+      <w:r>
+        <w:rPr>
+          <w:rFonts w:ascii="Consolas" w:eastAsia="Times New Roman" w:hAnsi="Consolas" w:cs="Times New Roman"/>
+          <w:color w:val="008000"/>
+          <w:sz w:val="16"/>
+          <w:szCs w:val="16"/>
+          <w:lang w:val="en-US" w:eastAsia="de-DE"/>
+        </w:rPr>
+        <w:t> serial number --&gt;</w:t>
       </w:r>
     </w:p>
     <w:p>
@@ -4616,6 +4663,7 @@
         </w:rPr>
         <w:t>"</w:t>
       </w:r>
+      <w:proofErr w:type="gramStart"/>
       <w:r>
         <w:rPr>
           <w:rFonts w:ascii="Consolas" w:eastAsia="Times New Roman" w:hAnsi="Consolas" w:cs="Times New Roman"/>
@@ -4634,7 +4682,18 @@
           <w:szCs w:val="16"/>
           <w:lang w:val="en-US" w:eastAsia="de-DE"/>
         </w:rPr>
-        <w:t>()"</w:t>
+        <w:t>(</w:t>
+      </w:r>
+      <w:proofErr w:type="gramEnd"/>
+      <w:r>
+        <w:rPr>
+          <w:rFonts w:ascii="Consolas" w:eastAsia="Times New Roman" w:hAnsi="Consolas" w:cs="Times New Roman"/>
+          <w:color w:val="0000FF"/>
+          <w:sz w:val="16"/>
+          <w:szCs w:val="16"/>
+          <w:lang w:val="en-US" w:eastAsia="de-DE"/>
+        </w:rPr>
+        <w:t>)"</w:t>
       </w:r>
       <w:r>
         <w:rPr>
@@ -4777,6 +4836,7 @@
           <w:lang w:val="en-US" w:eastAsia="de-DE"/>
         </w:rPr>
       </w:pPr>
+      <w:proofErr w:type="gramStart"/>
       <w:r>
         <w:rPr>
           <w:rFonts w:ascii="Consolas" w:eastAsia="Times New Roman" w:hAnsi="Consolas" w:cs="Times New Roman"/>
@@ -4785,7 +4845,18 @@
           <w:szCs w:val="16"/>
           <w:lang w:val="en-US" w:eastAsia="de-DE"/>
         </w:rPr>
-        <w:t>&lt;!-- table for data --&gt;</w:t>
+        <w:t>&lt;!--</w:t>
+      </w:r>
+      <w:proofErr w:type="gramEnd"/>
+      <w:r>
+        <w:rPr>
+          <w:rFonts w:ascii="Consolas" w:eastAsia="Times New Roman" w:hAnsi="Consolas" w:cs="Times New Roman"/>
+          <w:color w:val="008000"/>
+          <w:sz w:val="16"/>
+          <w:szCs w:val="16"/>
+          <w:lang w:val="en-US" w:eastAsia="de-DE"/>
+        </w:rPr>
+        <w:t> table for data --&gt;</w:t>
       </w:r>
     </w:p>
     <w:p>
@@ -5116,6 +5187,7 @@
         </w:rPr>
         <w:t>    </w:t>
       </w:r>
+      <w:proofErr w:type="gramStart"/>
       <w:r>
         <w:rPr>
           <w:rFonts w:ascii="Consolas" w:eastAsia="Times New Roman" w:hAnsi="Consolas" w:cs="Times New Roman"/>
@@ -5124,7 +5196,18 @@
           <w:szCs w:val="16"/>
           <w:lang w:val="en-US" w:eastAsia="de-DE"/>
         </w:rPr>
-        <w:t>&lt;!-- column description --&gt;</w:t>
+        <w:t>&lt;!--</w:t>
+      </w:r>
+      <w:proofErr w:type="gramEnd"/>
+      <w:r>
+        <w:rPr>
+          <w:rFonts w:ascii="Consolas" w:eastAsia="Times New Roman" w:hAnsi="Consolas" w:cs="Times New Roman"/>
+          <w:color w:val="008000"/>
+          <w:sz w:val="16"/>
+          <w:szCs w:val="16"/>
+          <w:lang w:val="en-US" w:eastAsia="de-DE"/>
+        </w:rPr>
+        <w:t> column description --&gt;</w:t>
       </w:r>
     </w:p>
     <w:p>
@@ -6166,6 +6249,7 @@
         </w:rPr>
         <w:t>    </w:t>
       </w:r>
+      <w:proofErr w:type="gramStart"/>
       <w:r>
         <w:rPr>
           <w:rFonts w:ascii="Consolas" w:eastAsia="Times New Roman" w:hAnsi="Consolas" w:cs="Times New Roman"/>
@@ -6174,7 +6258,18 @@
           <w:szCs w:val="16"/>
           <w:lang w:val="en-US" w:eastAsia="de-DE"/>
         </w:rPr>
-        <w:t>&lt;!-- sample item --&gt;</w:t>
+        <w:t>&lt;!--</w:t>
+      </w:r>
+      <w:proofErr w:type="gramEnd"/>
+      <w:r>
+        <w:rPr>
+          <w:rFonts w:ascii="Consolas" w:eastAsia="Times New Roman" w:hAnsi="Consolas" w:cs="Times New Roman"/>
+          <w:color w:val="008000"/>
+          <w:sz w:val="16"/>
+          <w:szCs w:val="16"/>
+          <w:lang w:val="en-US" w:eastAsia="de-DE"/>
+        </w:rPr>
+        <w:t> sample item --&gt;</w:t>
       </w:r>
     </w:p>
     <w:p>
@@ -7099,7 +7194,7 @@
     </w:p>
     <w:p>
       <w:pPr>
-        <w:pStyle w:val="Listenabsatz"/>
+        <w:pStyle w:val="ListParagraph"/>
         <w:numPr>
           <w:ilvl w:val="0"/>
           <w:numId w:val="7"/>
@@ -7215,13 +7310,189 @@
         <w:rPr>
           <w:lang w:val="en-US"/>
         </w:rPr>
-        <w:t xml:space="preserve">To fetch tracker data from the server the button </w:t>
-      </w:r>
-      <w:r>
-        <w:rPr>
-          <w:lang w:val="en-US"/>
-        </w:rPr>
-        <w:t>‘Fetch Tracker Data’</w:t>
+        <w:t xml:space="preserve">To fetch tracker data from the server the button ‘Fetch Tracker Data’ </w:t>
+      </w:r>
+      <w:r>
+        <w:rPr>
+          <w:lang w:val="en-US"/>
+        </w:rPr>
+        <w:t>must</w:t>
+      </w:r>
+      <w:r>
+        <w:rPr>
+          <w:lang w:val="en-US"/>
+        </w:rPr>
+        <w:t xml:space="preserve"> be pressed. I</w:t>
+      </w:r>
+      <w:r>
+        <w:rPr>
+          <w:lang w:val="en-US"/>
+        </w:rPr>
+        <w:t xml:space="preserve">t </w:t>
+      </w:r>
+      <w:r>
+        <w:rPr>
+          <w:lang w:val="en-US"/>
+        </w:rPr>
+        <w:t>calls the data provider</w:t>
+      </w:r>
+      <w:r>
+        <w:rPr>
+          <w:lang w:val="en-US"/>
+        </w:rPr>
+        <w:t xml:space="preserve"> `/</w:t>
+      </w:r>
+      <w:proofErr w:type="spellStart"/>
+      <w:r>
+        <w:rPr>
+          <w:lang w:val="en-US"/>
+        </w:rPr>
+        <w:t>data_bridge.php?</w:t>
+      </w:r>
+      <w:r>
+        <w:rPr>
+          <w:lang w:val="en-US"/>
+        </w:rPr>
+        <w:t>serial</w:t>
+      </w:r>
+      <w:proofErr w:type="spellEnd"/>
+      <w:r>
+        <w:rPr>
+          <w:lang w:val="en-US"/>
+        </w:rPr>
+        <w:t>=`</w:t>
+      </w:r>
+      <w:r>
+        <w:rPr>
+          <w:lang w:val="en-US"/>
+        </w:rPr>
+        <w:t xml:space="preserve"> of the backend</w:t>
+      </w:r>
+      <w:r>
+        <w:rPr>
+          <w:lang w:val="en-US"/>
+        </w:rPr>
+        <w:t xml:space="preserve"> and </w:t>
+      </w:r>
+      <w:r>
+        <w:rPr>
+          <w:lang w:val="en-US"/>
+        </w:rPr>
+        <w:t>receives</w:t>
+      </w:r>
+      <w:r>
+        <w:rPr>
+          <w:lang w:val="en-US"/>
+        </w:rPr>
+        <w:t xml:space="preserve"> the Json encoded data</w:t>
+      </w:r>
+      <w:r>
+        <w:rPr>
+          <w:lang w:val="en-US"/>
+        </w:rPr>
+        <w:t xml:space="preserve"> of the tracker with stated serial number</w:t>
+      </w:r>
+      <w:r>
+        <w:rPr>
+          <w:lang w:val="en-US"/>
+        </w:rPr>
+        <w:t>.</w:t>
+      </w:r>
+    </w:p>
+    <w:p>
+      <w:pPr>
+        <w:jc w:val="both"/>
+        <w:rPr>
+          <w:lang w:val="en-US"/>
+        </w:rPr>
+      </w:pPr>
+      <w:r>
+        <w:rPr>
+          <w:lang w:val="en-US"/>
+        </w:rPr>
+        <w:t>When adding the data to the HTML table</w:t>
+      </w:r>
+      <w:r>
+        <w:rPr>
+          <w:lang w:val="en-US"/>
+        </w:rPr>
+        <w:t xml:space="preserve"> `</w:t>
+      </w:r>
+      <w:proofErr w:type="spellStart"/>
+      <w:r>
+        <w:rPr>
+          <w:lang w:val="en-US"/>
+        </w:rPr>
+        <w:t>datatable</w:t>
+      </w:r>
+      <w:proofErr w:type="spellEnd"/>
+      <w:r>
+        <w:rPr>
+          <w:lang w:val="en-US"/>
+        </w:rPr>
+        <w:t>`</w:t>
+      </w:r>
+      <w:r>
+        <w:rPr>
+          <w:lang w:val="en-US"/>
+        </w:rPr>
+        <w:t xml:space="preserve"> the placeholder item `</w:t>
+      </w:r>
+      <w:proofErr w:type="spellStart"/>
+      <w:r>
+        <w:rPr>
+          <w:lang w:val="en-US"/>
+        </w:rPr>
+        <w:t>proto_item</w:t>
+      </w:r>
+      <w:proofErr w:type="spellEnd"/>
+      <w:r>
+        <w:rPr>
+          <w:lang w:val="en-US"/>
+        </w:rPr>
+        <w:t xml:space="preserve">` must be </w:t>
+      </w:r>
+      <w:r>
+        <w:rPr>
+          <w:lang w:val="en-US"/>
+        </w:rPr>
+        <w:t>hidden</w:t>
+      </w:r>
+      <w:r>
+        <w:rPr>
+          <w:lang w:val="en-US"/>
+        </w:rPr>
+        <w:t xml:space="preserve"> first. Afterwards all the other code is being added by iterating over the acquired data of the backend</w:t>
+      </w:r>
+      <w:r>
+        <w:rPr>
+          <w:lang w:val="en-US"/>
+        </w:rPr>
+        <w:t xml:space="preserve"> and inserting it into</w:t>
+      </w:r>
+      <w:r>
+        <w:rPr>
+          <w:lang w:val="en-US"/>
+        </w:rPr>
+        <w:t xml:space="preserve"> the</w:t>
+      </w:r>
+      <w:r>
+        <w:rPr>
+          <w:lang w:val="en-US"/>
+        </w:rPr>
+        <w:t xml:space="preserve"> HTML</w:t>
+      </w:r>
+      <w:r>
+        <w:rPr>
+          <w:lang w:val="en-US"/>
+        </w:rPr>
+        <w:t xml:space="preserve"> table</w:t>
+      </w:r>
+      <w:r>
+        <w:rPr>
+          <w:lang w:val="en-US"/>
+        </w:rPr>
+        <w:t>.</w:t>
       </w:r>
       <w:r>
         <w:rPr>
@@ -7229,92 +7500,6 @@
         </w:rPr>
         <w:t xml:space="preserve"> </w:t>
       </w:r>
-      <w:r>
-        <w:rPr>
-          <w:lang w:val="en-US"/>
-        </w:rPr>
-        <w:t>must</w:t>
-      </w:r>
-      <w:r>
-        <w:rPr>
-          <w:lang w:val="en-US"/>
-        </w:rPr>
-        <w:t xml:space="preserve"> be pressed. I</w:t>
-      </w:r>
-      <w:r>
-        <w:rPr>
-          <w:lang w:val="en-US"/>
-        </w:rPr>
-        <w:t xml:space="preserve">t </w:t>
-      </w:r>
-      <w:r>
-        <w:rPr>
-          <w:lang w:val="en-US"/>
-        </w:rPr>
-        <w:t>calls the data provider</w:t>
-      </w:r>
-      <w:r>
-        <w:rPr>
-          <w:lang w:val="en-US"/>
-        </w:rPr>
-        <w:t xml:space="preserve"> `/</w:t>
-      </w:r>
-      <w:proofErr w:type="spellStart"/>
-      <w:r>
-        <w:rPr>
-          <w:lang w:val="en-US"/>
-        </w:rPr>
-        <w:t>data_bridge.php?</w:t>
-      </w:r>
-      <w:r>
-        <w:rPr>
-          <w:lang w:val="en-US"/>
-        </w:rPr>
-        <w:t>serial</w:t>
-      </w:r>
-      <w:proofErr w:type="spellEnd"/>
-      <w:r>
-        <w:rPr>
-          <w:lang w:val="en-US"/>
-        </w:rPr>
-        <w:t>=`</w:t>
-      </w:r>
-      <w:r>
-        <w:rPr>
-          <w:lang w:val="en-US"/>
-        </w:rPr>
-        <w:t xml:space="preserve"> of the backend</w:t>
-      </w:r>
-      <w:r>
-        <w:rPr>
-          <w:lang w:val="en-US"/>
-        </w:rPr>
-        <w:t xml:space="preserve"> and </w:t>
-      </w:r>
-      <w:r>
-        <w:rPr>
-          <w:lang w:val="en-US"/>
-        </w:rPr>
-        <w:t>receives</w:t>
-      </w:r>
-      <w:r>
-        <w:rPr>
-          <w:lang w:val="en-US"/>
-        </w:rPr>
-        <w:t xml:space="preserve"> the Json encoded data</w:t>
-      </w:r>
-      <w:r>
-        <w:rPr>
-          <w:lang w:val="en-US"/>
-        </w:rPr>
-        <w:t xml:space="preserve"> of the tracker with stated serial number</w:t>
-      </w:r>
-      <w:r>
-        <w:rPr>
-          <w:lang w:val="en-US"/>
-        </w:rPr>
-        <w:t>.</w:t>
-      </w:r>
     </w:p>
     <w:p>
       <w:pPr>
@@ -7327,95 +7512,13 @@
         <w:rPr>
           <w:lang w:val="en-US"/>
         </w:rPr>
-        <w:t>When adding the data to the HTML table</w:t>
-      </w:r>
-      <w:r>
-        <w:rPr>
-          <w:lang w:val="en-US"/>
-        </w:rPr>
-        <w:t xml:space="preserve"> `</w:t>
-      </w:r>
-      <w:proofErr w:type="spellStart"/>
-      <w:r>
-        <w:rPr>
-          <w:lang w:val="en-US"/>
-        </w:rPr>
-        <w:t>datatable</w:t>
-      </w:r>
-      <w:proofErr w:type="spellEnd"/>
-      <w:r>
-        <w:rPr>
-          <w:lang w:val="en-US"/>
-        </w:rPr>
-        <w:t>`</w:t>
-      </w:r>
-      <w:r>
-        <w:rPr>
-          <w:lang w:val="en-US"/>
-        </w:rPr>
-        <w:t xml:space="preserve"> the placeholder item `</w:t>
-      </w:r>
-      <w:proofErr w:type="spellStart"/>
-      <w:r>
-        <w:rPr>
-          <w:lang w:val="en-US"/>
-        </w:rPr>
-        <w:t>proto_item</w:t>
-      </w:r>
-      <w:proofErr w:type="spellEnd"/>
-      <w:r>
-        <w:rPr>
-          <w:lang w:val="en-US"/>
-        </w:rPr>
-        <w:t xml:space="preserve">` must be </w:t>
-      </w:r>
-      <w:r>
-        <w:rPr>
-          <w:lang w:val="en-US"/>
-        </w:rPr>
-        <w:t>hidden</w:t>
-      </w:r>
-      <w:r>
-        <w:rPr>
-          <w:lang w:val="en-US"/>
-        </w:rPr>
-        <w:t xml:space="preserve"> first. Afterwards all the other code is being added by iterating over the acquired data of the backend</w:t>
-      </w:r>
-      <w:r>
-        <w:rPr>
-          <w:lang w:val="en-US"/>
-        </w:rPr>
-        <w:t xml:space="preserve"> and inserting it into</w:t>
-      </w:r>
-      <w:r>
-        <w:rPr>
-          <w:lang w:val="en-US"/>
-        </w:rPr>
-        <w:t xml:space="preserve"> the</w:t>
-      </w:r>
-      <w:r>
-        <w:rPr>
-          <w:lang w:val="en-US"/>
-        </w:rPr>
-        <w:t xml:space="preserve"> HTML</w:t>
-      </w:r>
-      <w:r>
-        <w:rPr>
-          <w:lang w:val="en-US"/>
-        </w:rPr>
-        <w:t xml:space="preserve"> table</w:t>
-      </w:r>
-      <w:r>
-        <w:rPr>
-          <w:lang w:val="en-US"/>
-        </w:rPr>
-        <w:t>.</w:t>
-      </w:r>
-      <w:r>
-        <w:rPr>
-          <w:lang w:val="en-US"/>
-        </w:rPr>
-        <w:t xml:space="preserve"> </w:t>
+        <w:t>Also,</w:t>
+      </w:r>
+      <w:r>
+        <w:rPr>
+          <w:lang w:val="en-US"/>
+        </w:rPr>
+        <w:t xml:space="preserve"> the selection of the shown position markers on the Google maps map is being managed by a JavaScript function, which gets triggered when clicked onto an element in the table.</w:t>
       </w:r>
     </w:p>
     <w:p>
@@ -7429,32 +7532,12 @@
         <w:rPr>
           <w:lang w:val="en-US"/>
         </w:rPr>
-        <w:t>Also,</w:t>
-      </w:r>
-      <w:r>
-        <w:rPr>
-          <w:lang w:val="en-US"/>
-        </w:rPr>
-        <w:t xml:space="preserve"> the selection of the shown position markers on the Google maps map is being managed by a JavaScript function, which gets triggered when clicked onto an element in the table.</w:t>
-      </w:r>
-    </w:p>
-    <w:p>
-      <w:pPr>
-        <w:jc w:val="both"/>
-        <w:rPr>
-          <w:lang w:val="en-US"/>
-        </w:rPr>
-      </w:pPr>
-      <w:r>
-        <w:rPr>
-          <w:lang w:val="en-US"/>
-        </w:rPr>
         <w:t>When data of a tracker with another serial number is requested, then the map as well as the table is cleared and set into the initial state.</w:t>
       </w:r>
     </w:p>
     <w:p>
       <w:pPr>
-        <w:pStyle w:val="Listenabsatz"/>
+        <w:pStyle w:val="ListParagraph"/>
         <w:numPr>
           <w:ilvl w:val="0"/>
           <w:numId w:val="7"/>
@@ -7531,19 +7614,7 @@
         <w:rPr>
           <w:lang w:val="en-US"/>
         </w:rPr>
-        <w:t xml:space="preserve"> request </w:t>
-      </w:r>
-      <w:r>
-        <w:rPr>
-          <w:lang w:val="en-US"/>
-        </w:rPr>
-        <w:t>(contains the API key)</w:t>
-      </w:r>
-      <w:r>
-        <w:rPr>
-          <w:lang w:val="en-US"/>
-        </w:rPr>
-        <w:t xml:space="preserve"> to load the Google maps script</w:t>
+        <w:t xml:space="preserve"> request (contains the API key) to load the Google maps script</w:t>
       </w:r>
       <w:r>
         <w:rPr>
@@ -7579,13 +7650,113 @@
         <w:rPr>
           <w:lang w:val="en-US"/>
         </w:rPr>
+        <w:t xml:space="preserve"> `mapsconfig.js`</w:t>
+      </w:r>
+      <w:r>
+        <w:rPr>
+          <w:lang w:val="en-US"/>
+        </w:rPr>
+        <w:t>.</w:t>
+      </w:r>
+      <w:r>
+        <w:rPr>
+          <w:lang w:val="en-US"/>
+        </w:rPr>
         <w:t xml:space="preserve"> </w:t>
       </w:r>
       <w:r>
         <w:rPr>
           <w:lang w:val="en-US"/>
         </w:rPr>
-        <w:t>`mapsconfig.js`</w:t>
+        <w:t xml:space="preserve">To have </w:t>
+      </w:r>
+      <w:r>
+        <w:rPr>
+          <w:lang w:val="en-US"/>
+        </w:rPr>
+        <w:t>Google maps</w:t>
+      </w:r>
+      <w:r>
+        <w:rPr>
+          <w:lang w:val="en-US"/>
+        </w:rPr>
+        <w:t xml:space="preserve"> on the website it is</w:t>
+      </w:r>
+      <w:r>
+        <w:rPr>
+          <w:lang w:val="en-US"/>
+        </w:rPr>
+        <w:t xml:space="preserve"> necessary</w:t>
+      </w:r>
+      <w:r>
+        <w:rPr>
+          <w:lang w:val="en-US"/>
+        </w:rPr>
+        <w:t xml:space="preserve"> to not only load the Google maps script, but also implement the</w:t>
+      </w:r>
+      <w:r>
+        <w:rPr>
+          <w:lang w:val="en-US"/>
+        </w:rPr>
+        <w:t xml:space="preserve"> </w:t>
+      </w:r>
+      <w:r>
+        <w:rPr>
+          <w:lang w:val="en-US"/>
+        </w:rPr>
+        <w:t xml:space="preserve">mandatory </w:t>
+      </w:r>
+      <w:r>
+        <w:rPr>
+          <w:lang w:val="en-US"/>
+        </w:rPr>
+        <w:t xml:space="preserve">JavaScript function </w:t>
+      </w:r>
+      <w:r>
+        <w:rPr>
+          <w:lang w:val="en-US"/>
+        </w:rPr>
+        <w:t>`</w:t>
+      </w:r>
+      <w:proofErr w:type="spellStart"/>
+      <w:proofErr w:type="gramStart"/>
+      <w:r>
+        <w:rPr>
+          <w:lang w:val="en-US"/>
+        </w:rPr>
+        <w:t>initMap</w:t>
+      </w:r>
+      <w:proofErr w:type="spellEnd"/>
+      <w:r>
+        <w:rPr>
+          <w:lang w:val="en-US"/>
+        </w:rPr>
+        <w:t>(</w:t>
+      </w:r>
+      <w:proofErr w:type="gramEnd"/>
+      <w:r>
+        <w:rPr>
+          <w:lang w:val="en-US"/>
+        </w:rPr>
+        <w:t>)`</w:t>
+      </w:r>
+      <w:r>
+        <w:rPr>
+          <w:lang w:val="en-US"/>
+        </w:rPr>
+        <w:t xml:space="preserve">. </w:t>
+      </w:r>
+      <w:r>
+        <w:rPr>
+          <w:lang w:val="en-US"/>
+        </w:rPr>
+        <w:t>It contains the basic options for displaying the map</w:t>
+      </w:r>
+      <w:r>
+        <w:rPr>
+          <w:lang w:val="en-US"/>
+        </w:rPr>
+        <w:t xml:space="preserve"> like the element name (in our case the name is `map`), where the map should be implemented on the site</w:t>
       </w:r>
       <w:r>
         <w:rPr>
@@ -7593,104 +7764,6 @@
         </w:rPr>
         <w:t>.</w:t>
       </w:r>
-      <w:r>
-        <w:rPr>
-          <w:lang w:val="en-US"/>
-        </w:rPr>
-        <w:t xml:space="preserve"> </w:t>
-      </w:r>
-      <w:r>
-        <w:rPr>
-          <w:lang w:val="en-US"/>
-        </w:rPr>
-        <w:t xml:space="preserve">To have </w:t>
-      </w:r>
-      <w:r>
-        <w:rPr>
-          <w:lang w:val="en-US"/>
-        </w:rPr>
-        <w:t>Google maps</w:t>
-      </w:r>
-      <w:r>
-        <w:rPr>
-          <w:lang w:val="en-US"/>
-        </w:rPr>
-        <w:t xml:space="preserve"> on the website it is</w:t>
-      </w:r>
-      <w:r>
-        <w:rPr>
-          <w:lang w:val="en-US"/>
-        </w:rPr>
-        <w:t xml:space="preserve"> necessary</w:t>
-      </w:r>
-      <w:r>
-        <w:rPr>
-          <w:lang w:val="en-US"/>
-        </w:rPr>
-        <w:t xml:space="preserve"> to not only load the Google maps script, but also implement the</w:t>
-      </w:r>
-      <w:r>
-        <w:rPr>
-          <w:lang w:val="en-US"/>
-        </w:rPr>
-        <w:t xml:space="preserve"> </w:t>
-      </w:r>
-      <w:r>
-        <w:rPr>
-          <w:lang w:val="en-US"/>
-        </w:rPr>
-        <w:t xml:space="preserve">mandatory </w:t>
-      </w:r>
-      <w:r>
-        <w:rPr>
-          <w:lang w:val="en-US"/>
-        </w:rPr>
-        <w:t xml:space="preserve">JavaScript function </w:t>
-      </w:r>
-      <w:r>
-        <w:rPr>
-          <w:lang w:val="en-US"/>
-        </w:rPr>
-        <w:t>`</w:t>
-      </w:r>
-      <w:proofErr w:type="spellStart"/>
-      <w:r>
-        <w:rPr>
-          <w:lang w:val="en-US"/>
-        </w:rPr>
-        <w:t>initMap</w:t>
-      </w:r>
-      <w:proofErr w:type="spellEnd"/>
-      <w:r>
-        <w:rPr>
-          <w:lang w:val="en-US"/>
-        </w:rPr>
-        <w:t>()`</w:t>
-      </w:r>
-      <w:r>
-        <w:rPr>
-          <w:lang w:val="en-US"/>
-        </w:rPr>
-        <w:t xml:space="preserve">. </w:t>
-      </w:r>
-      <w:r>
-        <w:rPr>
-          <w:lang w:val="en-US"/>
-        </w:rPr>
-        <w:t>It contains the basic options for displaying the map</w:t>
-      </w:r>
-      <w:r>
-        <w:rPr>
-          <w:lang w:val="en-US"/>
-        </w:rPr>
-        <w:t xml:space="preserve"> like the element name (in our case the name is `map`), where the map should be implemented on the site</w:t>
-      </w:r>
-      <w:r>
-        <w:rPr>
-          <w:lang w:val="en-US"/>
-        </w:rPr>
-        <w:t>.</w:t>
-      </w:r>
     </w:p>
     <w:p>
       <w:pPr>
@@ -7703,7 +7776,21 @@
         <w:rPr>
           <w:lang w:val="en-US"/>
         </w:rPr>
-        <w:t>Position marker on the Google maps map (pin) are stored in an array and can have the following parameters: latitude, longitude and title.</w:t>
+        <w:t xml:space="preserve">Position marker on the Google maps map (pin) are stored in an array and can have the following parameters: latitude, </w:t>
+      </w:r>
+      <w:proofErr w:type="gramStart"/>
+      <w:r>
+        <w:rPr>
+          <w:lang w:val="en-US"/>
+        </w:rPr>
+        <w:t>longitude</w:t>
+      </w:r>
+      <w:proofErr w:type="gramEnd"/>
+      <w:r>
+        <w:rPr>
+          <w:lang w:val="en-US"/>
+        </w:rPr>
+        <w:t xml:space="preserve"> and title.</w:t>
       </w:r>
     </w:p>
     <w:p>
@@ -7951,7 +8038,7 @@
     </w:p>
     <w:p>
       <w:pPr>
-        <w:pStyle w:val="Listenabsatz"/>
+        <w:pStyle w:val="ListParagraph"/>
         <w:numPr>
           <w:ilvl w:val="0"/>
           <w:numId w:val="8"/>
@@ -8005,6 +8092,7 @@
           <w:lang w:eastAsia="de-DE"/>
         </w:rPr>
       </w:pPr>
+      <w:proofErr w:type="gramStart"/>
       <w:r>
         <w:rPr>
           <w:rFonts w:ascii="Consolas" w:eastAsia="Times New Roman" w:hAnsi="Consolas" w:cs="Times New Roman"/>
@@ -8025,6 +8113,7 @@
         </w:rPr>
         <w:t>(</w:t>
       </w:r>
+      <w:proofErr w:type="gramEnd"/>
       <w:r>
         <w:rPr>
           <w:rFonts w:ascii="Consolas" w:eastAsia="Times New Roman" w:hAnsi="Consolas" w:cs="Times New Roman"/>
@@ -8196,6 +8285,101 @@
             <wp:extent cx="1581371" cy="314369"/>
             <wp:effectExtent l="0" t="0" r="0" b="9525"/>
             <wp:docPr id="5" name="Grafik 5"/>
+            <wp:cNvGraphicFramePr>
+              <a:graphicFrameLocks xmlns:a="http://schemas.openxmlformats.org/drawingml/2006/main" noChangeAspect="1"/>
+            </wp:cNvGraphicFramePr>
+            <a:graphic xmlns:a="http://schemas.openxmlformats.org/drawingml/2006/main">
+              <a:graphicData uri="http://schemas.openxmlformats.org/drawingml/2006/picture">
+                <pic:pic xmlns:pic="http://schemas.openxmlformats.org/drawingml/2006/picture">
+                  <pic:nvPicPr>
+                    <pic:cNvPr id="1" name=""/>
+                    <pic:cNvPicPr/>
+                  </pic:nvPicPr>
+                  <pic:blipFill>
+                    <a:blip r:embed="rId12"/>
+                    <a:stretch>
+                      <a:fillRect/>
+                    </a:stretch>
+                  </pic:blipFill>
+                  <pic:spPr>
+                    <a:xfrm>
+                      <a:off x="0" y="0"/>
+                      <a:ext cx="1581371" cy="314369"/>
+                    </a:xfrm>
+                    <a:prstGeom prst="rect">
+                      <a:avLst/>
+                    </a:prstGeom>
+                  </pic:spPr>
+                </pic:pic>
+              </a:graphicData>
+            </a:graphic>
+          </wp:inline>
+        </w:drawing>
+      </w:r>
+    </w:p>
+    <w:p>
+      <w:pPr>
+        <w:pStyle w:val="Caption"/>
+        <w:rPr>
+          <w:lang w:val="en-US"/>
+        </w:rPr>
+      </w:pPr>
+      <w:r>
+        <w:rPr>
+          <w:lang w:val="en-US"/>
+        </w:rPr>
+        <w:t>Figure 6. Result of</w:t>
+      </w:r>
+      <w:r>
+        <w:rPr>
+          <w:lang w:val="en-US"/>
+        </w:rPr>
+        <w:t xml:space="preserve"> the requested</w:t>
+      </w:r>
+      <w:r>
+        <w:rPr>
+          <w:lang w:val="en-US"/>
+        </w:rPr>
+        <w:t xml:space="preserve"> </w:t>
+      </w:r>
+      <w:r>
+        <w:rPr>
+          <w:lang w:val="en-US"/>
+        </w:rPr>
+        <w:t>`</w:t>
+      </w:r>
+      <w:proofErr w:type="spellStart"/>
+      <w:r>
+        <w:rPr>
+          <w:lang w:val="en-US"/>
+        </w:rPr>
+        <w:t>receiver.php</w:t>
+      </w:r>
+      <w:proofErr w:type="spellEnd"/>
+      <w:r>
+        <w:rPr>
+          <w:lang w:val="en-US"/>
+        </w:rPr>
+        <w:t>`</w:t>
+      </w:r>
+    </w:p>
+    <w:p>
+      <w:pPr>
+        <w:jc w:val="center"/>
+        <w:rPr>
+          <w:lang w:val="en-US"/>
+        </w:rPr>
+      </w:pPr>
+      <w:r>
+        <w:rPr>
+          <w:noProof/>
+          <w:lang w:val="en-US"/>
+        </w:rPr>
+        <w:drawing>
+          <wp:inline distT="0" distB="0" distL="0" distR="0" wp14:anchorId="16AE4233" wp14:editId="0975C975">
+            <wp:extent cx="2640965" cy="271145"/>
+            <wp:effectExtent l="0" t="0" r="6985" b="0"/>
+            <wp:docPr id="8" name="Grafik 8"/>
             <wp:cNvGraphicFramePr>
               <a:graphicFrameLocks xmlns:a="http://schemas.openxmlformats.org/drawingml/2006/main" noChangeAspect="1"/>
             </wp:cNvGraphicFramePr>
@@ -8215,101 +8399,6 @@
                   <pic:spPr>
                     <a:xfrm>
                       <a:off x="0" y="0"/>
-                      <a:ext cx="1581371" cy="314369"/>
-                    </a:xfrm>
-                    <a:prstGeom prst="rect">
-                      <a:avLst/>
-                    </a:prstGeom>
-                  </pic:spPr>
-                </pic:pic>
-              </a:graphicData>
-            </a:graphic>
-          </wp:inline>
-        </w:drawing>
-      </w:r>
-    </w:p>
-    <w:p>
-      <w:pPr>
-        <w:pStyle w:val="Beschriftung"/>
-        <w:rPr>
-          <w:lang w:val="en-US"/>
-        </w:rPr>
-      </w:pPr>
-      <w:r>
-        <w:rPr>
-          <w:lang w:val="en-US"/>
-        </w:rPr>
-        <w:t>Figure 6. Result of</w:t>
-      </w:r>
-      <w:r>
-        <w:rPr>
-          <w:lang w:val="en-US"/>
-        </w:rPr>
-        <w:t xml:space="preserve"> the requested</w:t>
-      </w:r>
-      <w:r>
-        <w:rPr>
-          <w:lang w:val="en-US"/>
-        </w:rPr>
-        <w:t xml:space="preserve"> </w:t>
-      </w:r>
-      <w:r>
-        <w:rPr>
-          <w:lang w:val="en-US"/>
-        </w:rPr>
-        <w:t>`</w:t>
-      </w:r>
-      <w:proofErr w:type="spellStart"/>
-      <w:r>
-        <w:rPr>
-          <w:lang w:val="en-US"/>
-        </w:rPr>
-        <w:t>receiver.php</w:t>
-      </w:r>
-      <w:proofErr w:type="spellEnd"/>
-      <w:r>
-        <w:rPr>
-          <w:lang w:val="en-US"/>
-        </w:rPr>
-        <w:t>`</w:t>
-      </w:r>
-    </w:p>
-    <w:p>
-      <w:pPr>
-        <w:jc w:val="center"/>
-        <w:rPr>
-          <w:lang w:val="en-US"/>
-        </w:rPr>
-      </w:pPr>
-      <w:r>
-        <w:rPr>
-          <w:noProof/>
-          <w:lang w:val="en-US"/>
-        </w:rPr>
-        <w:drawing>
-          <wp:inline distT="0" distB="0" distL="0" distR="0" wp14:anchorId="16AE4233" wp14:editId="0975C975">
-            <wp:extent cx="2640965" cy="271145"/>
-            <wp:effectExtent l="0" t="0" r="6985" b="0"/>
-            <wp:docPr id="8" name="Grafik 8"/>
-            <wp:cNvGraphicFramePr>
-              <a:graphicFrameLocks xmlns:a="http://schemas.openxmlformats.org/drawingml/2006/main" noChangeAspect="1"/>
-            </wp:cNvGraphicFramePr>
-            <a:graphic xmlns:a="http://schemas.openxmlformats.org/drawingml/2006/main">
-              <a:graphicData uri="http://schemas.openxmlformats.org/drawingml/2006/picture">
-                <pic:pic xmlns:pic="http://schemas.openxmlformats.org/drawingml/2006/picture">
-                  <pic:nvPicPr>
-                    <pic:cNvPr id="1" name=""/>
-                    <pic:cNvPicPr/>
-                  </pic:nvPicPr>
-                  <pic:blipFill>
-                    <a:blip r:embed="rId14"/>
-                    <a:stretch>
-                      <a:fillRect/>
-                    </a:stretch>
-                  </pic:blipFill>
-                  <pic:spPr>
-                    <a:xfrm>
-                      <a:off x="0" y="0"/>
                       <a:ext cx="2640965" cy="271145"/>
                     </a:xfrm>
                     <a:prstGeom prst="rect">
@@ -8325,7 +8414,7 @@
     </w:p>
     <w:p>
       <w:pPr>
-        <w:pStyle w:val="Beschriftung"/>
+        <w:pStyle w:val="Caption"/>
         <w:rPr>
           <w:lang w:val="en-US"/>
         </w:rPr>
@@ -8345,7 +8434,7 @@
     </w:p>
     <w:p>
       <w:pPr>
-        <w:pStyle w:val="Listenabsatz"/>
+        <w:pStyle w:val="ListParagraph"/>
         <w:numPr>
           <w:ilvl w:val="0"/>
           <w:numId w:val="8"/>
@@ -8430,6 +8519,7 @@
         <w:t>"</w:t>
       </w:r>
       <w:proofErr w:type="spellStart"/>
+      <w:proofErr w:type="gramStart"/>
       <w:r>
         <w:rPr>
           <w:rFonts w:ascii="Consolas" w:eastAsia="Times New Roman" w:hAnsi="Consolas" w:cs="Times New Roman"/>
@@ -8438,7 +8528,18 @@
           <w:szCs w:val="16"/>
           <w:lang w:val="en-US" w:eastAsia="de-DE"/>
         </w:rPr>
-        <w:t>Location:provider.php?</w:t>
+        <w:t>Location:provider.php</w:t>
+      </w:r>
+      <w:proofErr w:type="gramEnd"/>
+      <w:r>
+        <w:rPr>
+          <w:rFonts w:ascii="Consolas" w:eastAsia="Times New Roman" w:hAnsi="Consolas" w:cs="Times New Roman"/>
+          <w:color w:val="A31515"/>
+          <w:sz w:val="16"/>
+          <w:szCs w:val="16"/>
+          <w:lang w:val="en-US" w:eastAsia="de-DE"/>
+        </w:rPr>
+        <w:t>?</w:t>
       </w:r>
       <w:r>
         <w:rPr>
@@ -8577,7 +8678,7 @@
                     <pic:cNvPicPr/>
                   </pic:nvPicPr>
                   <pic:blipFill>
-                    <a:blip r:embed="rId15"/>
+                    <a:blip r:embed="rId14"/>
                     <a:stretch>
                       <a:fillRect/>
                     </a:stretch>
@@ -8600,7 +8701,7 @@
     </w:p>
     <w:p>
       <w:pPr>
-        <w:pStyle w:val="Beschriftung"/>
+        <w:pStyle w:val="Caption"/>
         <w:rPr>
           <w:lang w:val="en-US"/>
         </w:rPr>
@@ -8652,7 +8753,7 @@
     </w:p>
     <w:p>
       <w:pPr>
-        <w:pStyle w:val="Listenabsatz"/>
+        <w:pStyle w:val="ListParagraph"/>
         <w:numPr>
           <w:ilvl w:val="0"/>
           <w:numId w:val="8"/>
@@ -8734,7 +8835,29 @@
           <w:szCs w:val="16"/>
           <w:lang w:val="en-US" w:eastAsia="de-DE"/>
         </w:rPr>
-        <w:t>"Location:map.html"</w:t>
+        <w:t>"</w:t>
+      </w:r>
+      <w:proofErr w:type="gramStart"/>
+      <w:r>
+        <w:rPr>
+          <w:rFonts w:ascii="Consolas" w:eastAsia="Times New Roman" w:hAnsi="Consolas" w:cs="Times New Roman"/>
+          <w:color w:val="A31515"/>
+          <w:sz w:val="16"/>
+          <w:szCs w:val="16"/>
+          <w:lang w:val="en-US" w:eastAsia="de-DE"/>
+        </w:rPr>
+        <w:t>Location:map.html</w:t>
+      </w:r>
+      <w:proofErr w:type="gramEnd"/>
+      <w:r>
+        <w:rPr>
+          <w:rFonts w:ascii="Consolas" w:eastAsia="Times New Roman" w:hAnsi="Consolas" w:cs="Times New Roman"/>
+          <w:color w:val="A31515"/>
+          <w:sz w:val="16"/>
+          <w:szCs w:val="16"/>
+          <w:lang w:val="en-US" w:eastAsia="de-DE"/>
+        </w:rPr>
+        <w:t>"</w:t>
       </w:r>
       <w:r>
         <w:rPr>
@@ -8838,7 +8961,7 @@
                     <pic:cNvPicPr/>
                   </pic:nvPicPr>
                   <pic:blipFill>
-                    <a:blip r:embed="rId16"/>
+                    <a:blip r:embed="rId15"/>
                     <a:stretch>
                       <a:fillRect/>
                     </a:stretch>
@@ -8861,7 +8984,7 @@
     </w:p>
     <w:p>
       <w:pPr>
-        <w:pStyle w:val="Beschriftung"/>
+        <w:pStyle w:val="Caption"/>
         <w:rPr>
           <w:lang w:val="en-US"/>
         </w:rPr>
@@ -8875,7 +8998,7 @@
     </w:p>
     <w:p>
       <w:pPr>
-        <w:pStyle w:val="berschrift1"/>
+        <w:pStyle w:val="Heading1"/>
         <w:rPr>
           <w:lang w:val="en-US"/>
         </w:rPr>
@@ -9247,7 +9370,7 @@
     </w:p>
     <w:p>
       <w:pPr>
-        <w:pStyle w:val="Listenabsatz"/>
+        <w:pStyle w:val="ListParagraph"/>
         <w:numPr>
           <w:ilvl w:val="0"/>
           <w:numId w:val="1"/>
@@ -9260,7 +9383,14 @@
         <w:rPr>
           <w:lang w:val="en-US"/>
         </w:rPr>
-        <w:t>G. Benz, and A. Siggelkow,</w:t>
+        <w:t>G. Benz, and A. Siggelkow</w:t>
+      </w:r>
+      <w:proofErr w:type="gramStart"/>
+      <w:r>
+        <w:rPr>
+          <w:lang w:val="en-US"/>
+        </w:rPr>
+        <w:t>,</w:t>
       </w:r>
       <w:r>
         <w:rPr>
@@ -9272,7 +9402,14 @@
         <w:rPr>
           <w:lang w:val="en-US"/>
         </w:rPr>
-        <w:t xml:space="preserve">”Implementation of a GPS and GSM module into a Zynq Z7 SoC based emulator tracking </w:t>
+        <w:t>”Implementation</w:t>
+      </w:r>
+      <w:proofErr w:type="gramEnd"/>
+      <w:r>
+        <w:rPr>
+          <w:lang w:val="en-US"/>
+        </w:rPr>
+        <w:t xml:space="preserve"> of a GPS and GSM module into a Zynq Z7 SoC based emulator tracking </w:t>
       </w:r>
       <w:r>
         <w:rPr>
@@ -9295,7 +9432,7 @@
     </w:p>
     <w:p>
       <w:pPr>
-        <w:pStyle w:val="Listenabsatz"/>
+        <w:pStyle w:val="ListParagraph"/>
         <w:numPr>
           <w:ilvl w:val="0"/>
           <w:numId w:val="1"/>
@@ -9313,7 +9450,7 @@
     </w:p>
     <w:p>
       <w:pPr>
-        <w:pStyle w:val="Listenabsatz"/>
+        <w:pStyle w:val="ListParagraph"/>
         <w:numPr>
           <w:ilvl w:val="0"/>
           <w:numId w:val="1"/>
@@ -9331,7 +9468,7 @@
     </w:p>
     <w:p>
       <w:pPr>
-        <w:pStyle w:val="Listenabsatz"/>
+        <w:pStyle w:val="ListParagraph"/>
         <w:numPr>
           <w:ilvl w:val="0"/>
           <w:numId w:val="1"/>
@@ -9355,7 +9492,7 @@
     </w:p>
     <w:p>
       <w:pPr>
-        <w:pStyle w:val="Listenabsatz"/>
+        <w:pStyle w:val="ListParagraph"/>
         <w:numPr>
           <w:ilvl w:val="0"/>
           <w:numId w:val="1"/>
@@ -9373,7 +9510,7 @@
     </w:p>
     <w:p>
       <w:pPr>
-        <w:pStyle w:val="Listenabsatz"/>
+        <w:pStyle w:val="ListParagraph"/>
         <w:numPr>
           <w:ilvl w:val="0"/>
           <w:numId w:val="1"/>
@@ -9391,7 +9528,7 @@
     </w:p>
     <w:p>
       <w:pPr>
-        <w:pStyle w:val="Listenabsatz"/>
+        <w:pStyle w:val="ListParagraph"/>
         <w:numPr>
           <w:ilvl w:val="0"/>
           <w:numId w:val="1"/>
@@ -9409,7 +9546,7 @@
     </w:p>
     <w:p>
       <w:pPr>
-        <w:pStyle w:val="Listenabsatz"/>
+        <w:pStyle w:val="ListParagraph"/>
         <w:numPr>
           <w:ilvl w:val="0"/>
           <w:numId w:val="1"/>
@@ -9427,7 +9564,7 @@
     </w:p>
     <w:p>
       <w:pPr>
-        <w:pStyle w:val="Listenabsatz"/>
+        <w:pStyle w:val="ListParagraph"/>
         <w:numPr>
           <w:ilvl w:val="0"/>
           <w:numId w:val="1"/>
@@ -9436,7 +9573,7 @@
           <w:lang w:val="en-US"/>
         </w:rPr>
       </w:pPr>
-      <w:hyperlink r:id="rId17" w:history="1">
+      <w:hyperlink r:id="rId16" w:history="1">
         <w:r>
           <w:rPr>
             <w:rStyle w:val="Hyperlink"/>
@@ -9448,7 +9585,7 @@
     </w:p>
     <w:p>
       <w:pPr>
-        <w:pStyle w:val="Listenabsatz"/>
+        <w:pStyle w:val="ListParagraph"/>
         <w:numPr>
           <w:ilvl w:val="0"/>
           <w:numId w:val="1"/>
@@ -9457,7 +9594,7 @@
           <w:lang w:val="en-US"/>
         </w:rPr>
       </w:pPr>
-      <w:hyperlink r:id="rId18" w:history="1">
+      <w:hyperlink r:id="rId17" w:history="1">
         <w:r>
           <w:rPr>
             <w:rStyle w:val="Hyperlink"/>
@@ -9469,7 +9606,7 @@
     </w:p>
     <w:p>
       <w:pPr>
-        <w:pStyle w:val="Listenabsatz"/>
+        <w:pStyle w:val="ListParagraph"/>
         <w:numPr>
           <w:ilvl w:val="0"/>
           <w:numId w:val="1"/>
@@ -9478,7 +9615,7 @@
           <w:lang w:val="en-US"/>
         </w:rPr>
       </w:pPr>
-      <w:hyperlink r:id="rId19" w:history="1">
+      <w:hyperlink r:id="rId18" w:history="1">
         <w:r>
           <w:rPr>
             <w:rStyle w:val="Hyperlink"/>
@@ -9490,7 +9627,7 @@
     </w:p>
     <w:p>
       <w:pPr>
-        <w:pStyle w:val="Listenabsatz"/>
+        <w:pStyle w:val="ListParagraph"/>
         <w:numPr>
           <w:ilvl w:val="0"/>
           <w:numId w:val="1"/>
@@ -9499,7 +9636,7 @@
           <w:lang w:val="en-US"/>
         </w:rPr>
       </w:pPr>
-      <w:hyperlink r:id="rId20" w:history="1">
+      <w:hyperlink r:id="rId19" w:history="1">
         <w:r>
           <w:rPr>
             <w:rStyle w:val="Hyperlink"/>
@@ -9511,7 +9648,7 @@
     </w:p>
     <w:p>
       <w:pPr>
-        <w:pStyle w:val="Listenabsatz"/>
+        <w:pStyle w:val="ListParagraph"/>
         <w:numPr>
           <w:ilvl w:val="0"/>
           <w:numId w:val="1"/>
@@ -9520,11 +9657,158 @@
           <w:lang w:val="en-US"/>
         </w:rPr>
       </w:pPr>
-      <w:r>
-        <w:rPr>
-          <w:lang w:val="en-US"/>
-        </w:rPr>
-        <w:t>https://jquery.com</w:t>
+      <w:hyperlink r:id="rId20" w:history="1">
+        <w:r>
+          <w:rPr>
+            <w:rStyle w:val="Hyperlink"/>
+            <w:lang w:val="en-US"/>
+          </w:rPr>
+          <w:t>https://jquery.com</w:t>
+        </w:r>
+      </w:hyperlink>
+    </w:p>
+    <w:p>
+      <w:pPr>
+        <w:pStyle w:val="ListParagraph"/>
+        <w:numPr>
+          <w:ilvl w:val="0"/>
+          <w:numId w:val="1"/>
+        </w:numPr>
+        <w:rPr>
+          <w:rFonts w:cstheme="minorHAnsi"/>
+          <w:lang w:val="en-US"/>
+        </w:rPr>
+      </w:pPr>
+      <w:r>
+        <w:rPr>
+          <w:rFonts w:eastAsia="Times New Roman" w:cstheme="minorHAnsi"/>
+          <w:sz w:val="24"/>
+          <w:szCs w:val="24"/>
+          <w:lang w:val="en-DE" w:eastAsia="en-DE"/>
+        </w:rPr>
+        <w:t xml:space="preserve">Thakur, Dinesh. </w:t>
+      </w:r>
+      <w:r>
+        <w:rPr>
+          <w:rFonts w:eastAsia="Times New Roman" w:cstheme="minorHAnsi"/>
+          <w:sz w:val="24"/>
+          <w:szCs w:val="24"/>
+          <w:lang w:eastAsia="en-DE"/>
+        </w:rPr>
+        <w:t>„</w:t>
+      </w:r>
+      <w:r>
+        <w:rPr>
+          <w:rFonts w:eastAsia="Times New Roman" w:cstheme="minorHAnsi"/>
+          <w:sz w:val="24"/>
+          <w:szCs w:val="24"/>
+          <w:lang w:val="en-DE" w:eastAsia="en-DE"/>
+        </w:rPr>
+        <w:t xml:space="preserve">What is a Database </w:t>
+      </w:r>
+      <w:r>
+        <w:rPr>
+          <w:rFonts w:eastAsia="Times New Roman" w:cstheme="minorHAnsi"/>
+          <w:sz w:val="24"/>
+          <w:szCs w:val="24"/>
+          <w:lang w:val="en-DE" w:eastAsia="en-DE"/>
+        </w:rPr>
+        <w:t>Server</w:t>
+      </w:r>
+      <w:r>
+        <w:rPr>
+          <w:rFonts w:eastAsia="Times New Roman" w:cstheme="minorHAnsi"/>
+          <w:sz w:val="24"/>
+          <w:szCs w:val="24"/>
+          <w:lang w:eastAsia="en-DE"/>
+        </w:rPr>
+        <w:t>“.</w:t>
+      </w:r>
+      <w:r>
+        <w:rPr>
+          <w:rFonts w:eastAsia="Times New Roman" w:cstheme="minorHAnsi"/>
+          <w:sz w:val="24"/>
+          <w:szCs w:val="24"/>
+          <w:lang w:eastAsia="en-DE"/>
+        </w:rPr>
+        <w:t xml:space="preserve"> </w:t>
+      </w:r>
+      <w:r>
+        <w:rPr>
+          <w:rFonts w:eastAsia="Times New Roman" w:cstheme="minorHAnsi"/>
+          <w:sz w:val="24"/>
+          <w:szCs w:val="24"/>
+          <w:lang w:val="en-DE" w:eastAsia="en-DE"/>
+        </w:rPr>
+        <w:t xml:space="preserve">ecomputernotes.com. </w:t>
+      </w:r>
+      <w:hyperlink r:id="rId21" w:history="1">
+        <w:r>
+          <w:rPr>
+            <w:rStyle w:val="Hyperlink"/>
+            <w:rFonts w:eastAsia="Times New Roman" w:cstheme="minorHAnsi"/>
+            <w:sz w:val="24"/>
+            <w:szCs w:val="24"/>
+            <w:lang w:val="en-DE" w:eastAsia="en-DE"/>
+          </w:rPr>
+          <w:t>https://ecomputernotes.com/fundamental/what-is-a-database/what-is-a-database-server</w:t>
+        </w:r>
+      </w:hyperlink>
+    </w:p>
+    <w:p>
+      <w:pPr>
+        <w:pStyle w:val="ListParagraph"/>
+        <w:numPr>
+          <w:ilvl w:val="0"/>
+          <w:numId w:val="1"/>
+        </w:numPr>
+        <w:rPr>
+          <w:rFonts w:cstheme="minorHAnsi"/>
+          <w:lang w:val="en-US"/>
+        </w:rPr>
+      </w:pPr>
+      <w:r>
+        <w:rPr>
+          <w:rFonts w:cstheme="minorHAnsi"/>
+          <w:lang w:val="en-US"/>
+        </w:rPr>
+        <w:t xml:space="preserve">Database server, Wikipedia.org, </w:t>
+      </w:r>
+      <w:r>
+        <w:rPr>
+          <w:rFonts w:cstheme="minorHAnsi"/>
+          <w:lang w:val="en-US"/>
+        </w:rPr>
+        <w:t>https://en.wikipedia.org/wiki/Database_server</w:t>
+      </w:r>
+    </w:p>
+    <w:p>
+      <w:pPr>
+        <w:pStyle w:val="ListParagraph"/>
+        <w:numPr>
+          <w:ilvl w:val="0"/>
+          <w:numId w:val="1"/>
+        </w:numPr>
+        <w:rPr>
+          <w:rFonts w:cstheme="minorHAnsi"/>
+          <w:lang w:val="en-US"/>
+        </w:rPr>
+      </w:pPr>
+      <w:r>
+        <w:rPr>
+          <w:rFonts w:cstheme="minorHAnsi"/>
+          <w:i/>
+          <w:iCs/>
+          <w:lang w:val="en-US"/>
+        </w:rPr>
+        <w:t>Windows Server Administration Fundamentals.</w:t>
+      </w:r>
+      <w:r>
+        <w:rPr>
+          <w:rFonts w:cstheme="minorHAnsi"/>
+          <w:lang w:val="en-US"/>
+        </w:rPr>
+        <w:t xml:space="preserve"> Microsoft Official Academic Course. 111 River Street, Hoboken, NJ 07030: John Wiley &amp; Sons. 2011. pp. 2–3. ISBN 978-0-470-90182-3.</w:t>
       </w:r>
     </w:p>
     <w:sectPr>
@@ -10724,15 +11008,15 @@
     <w:lsdException w:name="Unresolved Mention" w:semiHidden="1" w:unhideWhenUsed="1"/>
     <w:lsdException w:name="Smart Link" w:semiHidden="1" w:unhideWhenUsed="1"/>
   </w:latentStyles>
-  <w:style w:type="paragraph" w:default="1" w:styleId="Standard">
+  <w:style w:type="paragraph" w:default="1" w:styleId="Normal">
     <w:name w:val="Normal"/>
     <w:qFormat/>
   </w:style>
-  <w:style w:type="paragraph" w:styleId="berschrift1">
+  <w:style w:type="paragraph" w:styleId="Heading1">
     <w:name w:val="heading 1"/>
-    <w:basedOn w:val="Standard"/>
-    <w:next w:val="Standard"/>
-    <w:link w:val="berschrift1Zchn"/>
+    <w:basedOn w:val="Normal"/>
+    <w:next w:val="Normal"/>
+    <w:link w:val="Heading1Char"/>
     <w:uiPriority w:val="9"/>
     <w:qFormat/>
     <w:rsid w:val="00464BDA"/>
@@ -10749,13 +11033,13 @@
       <w:szCs w:val="32"/>
     </w:rPr>
   </w:style>
-  <w:style w:type="character" w:default="1" w:styleId="Absatz-Standardschriftart">
+  <w:style w:type="character" w:default="1" w:styleId="DefaultParagraphFont">
     <w:name w:val="Default Paragraph Font"/>
     <w:uiPriority w:val="1"/>
     <w:semiHidden/>
     <w:unhideWhenUsed/>
   </w:style>
-  <w:style w:type="table" w:default="1" w:styleId="NormaleTabelle">
+  <w:style w:type="table" w:default="1" w:styleId="TableNormal">
     <w:name w:val="Normal Table"/>
     <w:uiPriority w:val="99"/>
     <w:semiHidden/>
@@ -10770,17 +11054,17 @@
       </w:tblCellMar>
     </w:tblPr>
   </w:style>
-  <w:style w:type="numbering" w:default="1" w:styleId="KeineListe">
+  <w:style w:type="numbering" w:default="1" w:styleId="NoList">
     <w:name w:val="No List"/>
     <w:uiPriority w:val="99"/>
     <w:semiHidden/>
     <w:unhideWhenUsed/>
   </w:style>
-  <w:style w:type="paragraph" w:styleId="Titel">
+  <w:style w:type="paragraph" w:styleId="Title">
     <w:name w:val="Title"/>
-    <w:basedOn w:val="Standard"/>
-    <w:next w:val="Standard"/>
-    <w:link w:val="TitelZchn"/>
+    <w:basedOn w:val="Normal"/>
+    <w:next w:val="Normal"/>
+    <w:link w:val="TitleChar"/>
     <w:uiPriority w:val="10"/>
     <w:qFormat/>
     <w:rsid w:val="0090053E"/>
@@ -10796,10 +11080,10 @@
       <w:szCs w:val="56"/>
     </w:rPr>
   </w:style>
-  <w:style w:type="character" w:customStyle="1" w:styleId="TitelZchn">
-    <w:name w:val="Titel Zchn"/>
-    <w:basedOn w:val="Absatz-Standardschriftart"/>
-    <w:link w:val="Titel"/>
+  <w:style w:type="character" w:customStyle="1" w:styleId="TitleChar">
+    <w:name w:val="Title Char"/>
+    <w:basedOn w:val="DefaultParagraphFont"/>
+    <w:link w:val="Title"/>
     <w:uiPriority w:val="10"/>
     <w:rsid w:val="0090053E"/>
     <w:rPr>
@@ -10811,11 +11095,11 @@
       <w:lang w:val="de-DE"/>
     </w:rPr>
   </w:style>
-  <w:style w:type="paragraph" w:styleId="Untertitel">
+  <w:style w:type="paragraph" w:styleId="Subtitle">
     <w:name w:val="Subtitle"/>
-    <w:basedOn w:val="Standard"/>
-    <w:next w:val="Standard"/>
-    <w:link w:val="UntertitelZchn"/>
+    <w:basedOn w:val="Normal"/>
+    <w:next w:val="Normal"/>
+    <w:link w:val="SubtitleChar"/>
     <w:uiPriority w:val="11"/>
     <w:qFormat/>
     <w:rsid w:val="0090053E"/>
@@ -10830,10 +11114,10 @@
       <w:spacing w:val="15"/>
     </w:rPr>
   </w:style>
-  <w:style w:type="character" w:customStyle="1" w:styleId="UntertitelZchn">
-    <w:name w:val="Untertitel Zchn"/>
-    <w:basedOn w:val="Absatz-Standardschriftart"/>
-    <w:link w:val="Untertitel"/>
+  <w:style w:type="character" w:customStyle="1" w:styleId="SubtitleChar">
+    <w:name w:val="Subtitle Char"/>
+    <w:basedOn w:val="DefaultParagraphFont"/>
+    <w:link w:val="Subtitle"/>
     <w:uiPriority w:val="11"/>
     <w:rsid w:val="0090053E"/>
     <w:rPr>
@@ -10843,10 +11127,10 @@
       <w:lang w:val="de-DE"/>
     </w:rPr>
   </w:style>
-  <w:style w:type="paragraph" w:styleId="Beschriftung">
+  <w:style w:type="paragraph" w:styleId="Caption">
     <w:name w:val="caption"/>
-    <w:basedOn w:val="Standard"/>
-    <w:next w:val="Standard"/>
+    <w:basedOn w:val="Normal"/>
+    <w:next w:val="Normal"/>
     <w:uiPriority w:val="35"/>
     <w:unhideWhenUsed/>
     <w:qFormat/>
@@ -10862,10 +11146,10 @@
       <w:szCs w:val="18"/>
     </w:rPr>
   </w:style>
-  <w:style w:type="character" w:customStyle="1" w:styleId="berschrift1Zchn">
-    <w:name w:val="Überschrift 1 Zchn"/>
-    <w:basedOn w:val="Absatz-Standardschriftart"/>
-    <w:link w:val="berschrift1"/>
+  <w:style w:type="character" w:customStyle="1" w:styleId="Heading1Char">
+    <w:name w:val="Heading 1 Char"/>
+    <w:basedOn w:val="DefaultParagraphFont"/>
+    <w:link w:val="Heading1"/>
     <w:uiPriority w:val="9"/>
     <w:rsid w:val="00464BDA"/>
     <w:rPr>
@@ -10876,9 +11160,9 @@
       <w:lang w:val="de-DE"/>
     </w:rPr>
   </w:style>
-  <w:style w:type="paragraph" w:styleId="Listenabsatz">
+  <w:style w:type="paragraph" w:styleId="ListParagraph">
     <w:name w:val="List Paragraph"/>
-    <w:basedOn w:val="Standard"/>
+    <w:basedOn w:val="Normal"/>
     <w:uiPriority w:val="34"/>
     <w:qFormat/>
     <w:rsid w:val="00464BDA"/>
@@ -10889,7 +11173,7 @@
   </w:style>
   <w:style w:type="character" w:styleId="Hyperlink">
     <w:name w:val="Hyperlink"/>
-    <w:basedOn w:val="Absatz-Standardschriftart"/>
+    <w:basedOn w:val="DefaultParagraphFont"/>
     <w:uiPriority w:val="99"/>
     <w:unhideWhenUsed/>
     <w:rsid w:val="00B65664"/>
@@ -10898,9 +11182,9 @@
       <w:u w:val="single"/>
     </w:rPr>
   </w:style>
-  <w:style w:type="character" w:styleId="NichtaufgelsteErwhnung">
+  <w:style w:type="character" w:styleId="UnresolvedMention">
     <w:name w:val="Unresolved Mention"/>
-    <w:basedOn w:val="Absatz-Standardschriftart"/>
+    <w:basedOn w:val="DefaultParagraphFont"/>
     <w:uiPriority w:val="99"/>
     <w:semiHidden/>
     <w:unhideWhenUsed/>
@@ -10910,10 +11194,10 @@
       <w:shd w:val="clear" w:color="auto" w:fill="E1DFDD"/>
     </w:rPr>
   </w:style>
-  <w:style w:type="paragraph" w:styleId="Endnotentext">
+  <w:style w:type="paragraph" w:styleId="EndnoteText">
     <w:name w:val="endnote text"/>
-    <w:basedOn w:val="Standard"/>
-    <w:link w:val="EndnotentextZchn"/>
+    <w:basedOn w:val="Normal"/>
+    <w:link w:val="EndnoteTextChar"/>
     <w:uiPriority w:val="99"/>
     <w:semiHidden/>
     <w:unhideWhenUsed/>
@@ -10926,10 +11210,10 @@
       <w:szCs w:val="20"/>
     </w:rPr>
   </w:style>
-  <w:style w:type="character" w:customStyle="1" w:styleId="EndnotentextZchn">
-    <w:name w:val="Endnotentext Zchn"/>
-    <w:basedOn w:val="Absatz-Standardschriftart"/>
-    <w:link w:val="Endnotentext"/>
+  <w:style w:type="character" w:customStyle="1" w:styleId="EndnoteTextChar">
+    <w:name w:val="Endnote Text Char"/>
+    <w:basedOn w:val="DefaultParagraphFont"/>
+    <w:link w:val="EndnoteText"/>
     <w:uiPriority w:val="99"/>
     <w:semiHidden/>
     <w:rsid w:val="005857D4"/>
@@ -10938,15 +11222,32 @@
       <w:szCs w:val="20"/>
     </w:rPr>
   </w:style>
-  <w:style w:type="character" w:styleId="Endnotenzeichen">
+  <w:style w:type="character" w:styleId="EndnoteReference">
     <w:name w:val="endnote reference"/>
-    <w:basedOn w:val="Absatz-Standardschriftart"/>
+    <w:basedOn w:val="DefaultParagraphFont"/>
     <w:uiPriority w:val="99"/>
     <w:semiHidden/>
     <w:unhideWhenUsed/>
     <w:rsid w:val="005857D4"/>
     <w:rPr>
       <w:vertAlign w:val="superscript"/>
+    </w:rPr>
+  </w:style>
+  <w:style w:type="paragraph" w:styleId="NormalWeb">
+    <w:name w:val="Normal (Web)"/>
+    <w:basedOn w:val="Normal"/>
+    <w:uiPriority w:val="99"/>
+    <w:semiHidden/>
+    <w:unhideWhenUsed/>
+    <w:rsid w:val="006E0999"/>
+    <w:pPr>
+      <w:spacing w:before="100" w:beforeAutospacing="1" w:after="100" w:afterAutospacing="1" w:line="240" w:lineRule="auto"/>
+    </w:pPr>
+    <w:rPr>
+      <w:rFonts w:ascii="Times New Roman" w:eastAsia="Times New Roman" w:hAnsi="Times New Roman" w:cs="Times New Roman"/>
+      <w:sz w:val="24"/>
+      <w:szCs w:val="24"/>
+      <w:lang w:val="en-DE" w:eastAsia="en-DE"/>
     </w:rPr>
   </w:style>
 </w:styles>

</xml_diff>

<commit_message>
fixed numbers of sources and figures
</commit_message>
<xml_diff>
--- a/doc/Implementation of a Server for a GPS.docx
+++ b/doc/Implementation of a Server for a GPS.docx
@@ -422,7 +422,19 @@
         <w:rPr>
           <w:lang w:val="en-US"/>
         </w:rPr>
-        <w:t xml:space="preserve"> []</w:t>
+        <w:t xml:space="preserve"> [</w:t>
+      </w:r>
+      <w:r>
+        <w:rPr>
+          <w:lang w:val="en-US"/>
+        </w:rPr>
+        <w:t>2-3</w:t>
+      </w:r>
+      <w:r>
+        <w:rPr>
+          <w:lang w:val="en-US"/>
+        </w:rPr>
+        <w:t>]</w:t>
       </w:r>
       <w:r>
         <w:rPr>
@@ -496,7 +508,19 @@
         <w:rPr>
           <w:lang w:val="en-US"/>
         </w:rPr>
-        <w:t xml:space="preserve"> solutions [11] available online but</w:t>
+        <w:t xml:space="preserve"> solutions [</w:t>
+      </w:r>
+      <w:r>
+        <w:rPr>
+          <w:lang w:val="en-US"/>
+        </w:rPr>
+        <w:t>4</w:t>
+      </w:r>
+      <w:r>
+        <w:rPr>
+          <w:lang w:val="en-US"/>
+        </w:rPr>
+        <w:t>] available online but</w:t>
       </w:r>
       <w:r>
         <w:rPr>
@@ -818,7 +842,19 @@
         <w:rPr>
           <w:lang w:val="en-US"/>
         </w:rPr>
-        <w:t xml:space="preserve"> [16]</w:t>
+        <w:t xml:space="preserve"> [</w:t>
+      </w:r>
+      <w:r>
+        <w:rPr>
+          <w:lang w:val="en-US"/>
+        </w:rPr>
+        <w:t>5</w:t>
+      </w:r>
+      <w:r>
+        <w:rPr>
+          <w:lang w:val="en-US"/>
+        </w:rPr>
+        <w:t>]</w:t>
       </w:r>
     </w:p>
     <w:p>
@@ -838,7 +874,7 @@
         <w:rPr>
           <w:lang w:val="en-US"/>
         </w:rPr>
-        <w:t>14</w:t>
+        <w:t>6</w:t>
       </w:r>
       <w:r>
         <w:rPr>
@@ -947,24 +983,14 @@
       <w:r>
         <w:t xml:space="preserve">Figure </w:t>
       </w:r>
-      <w:r>
-        <w:fldChar w:fldCharType="begin"/>
-      </w:r>
-      <w:r>
-        <w:instrText xml:space="preserve"> SEQ Figure \* ARABIC </w:instrText>
-      </w:r>
-      <w:r>
-        <w:fldChar w:fldCharType="separate"/>
-      </w:r>
-      <w:r>
-        <w:rPr>
-          <w:noProof/>
-        </w:rPr>
-        <w:t>2</w:t>
-      </w:r>
-      <w:r>
-        <w:fldChar w:fldCharType="end"/>
-      </w:r>
+      <w:fldSimple w:instr=" SEQ Figure \* ARABIC ">
+        <w:r>
+          <w:rPr>
+            <w:noProof/>
+          </w:rPr>
+          <w:t>2</w:t>
+        </w:r>
+      </w:fldSimple>
       <w:r>
         <w:t xml:space="preserve">: Client </w:t>
       </w:r>
@@ -1015,24 +1041,20 @@
         <w:rPr>
           <w:lang w:val="en-US"/>
         </w:rPr>
-        <w:t>[15]</w:t>
-      </w:r>
-    </w:p>
-    <w:p>
-      <w:pPr>
-        <w:jc w:val="both"/>
-        <w:rPr>
-          <w:lang w:val="en-US"/>
-        </w:rPr>
-      </w:pPr>
-    </w:p>
-    <w:p>
-      <w:pPr>
-        <w:jc w:val="both"/>
-        <w:rPr>
-          <w:lang w:val="en-US"/>
-        </w:rPr>
-      </w:pPr>
+        <w:t>[</w:t>
+      </w:r>
+      <w:r>
+        <w:rPr>
+          <w:lang w:val="en-US"/>
+        </w:rPr>
+        <w:t>7</w:t>
+      </w:r>
+      <w:r>
+        <w:rPr>
+          <w:lang w:val="en-US"/>
+        </w:rPr>
+        <w:t>]</w:t>
+      </w:r>
     </w:p>
     <w:p>
       <w:pPr>
@@ -1156,7 +1178,19 @@
         <w:rPr>
           <w:lang w:val="en-US"/>
         </w:rPr>
-        <w:t xml:space="preserve">Figure 4. </w:t>
+        <w:t xml:space="preserve">Figure </w:t>
+      </w:r>
+      <w:r>
+        <w:rPr>
+          <w:lang w:val="en-US"/>
+        </w:rPr>
+        <w:t>3</w:t>
+      </w:r>
+      <w:r>
+        <w:rPr>
+          <w:lang w:val="en-US"/>
+        </w:rPr>
+        <w:t xml:space="preserve">. </w:t>
       </w:r>
       <w:r>
         <w:rPr>
@@ -1183,7 +1217,21 @@
           <w:bCs/>
           <w:lang w:val="en-US"/>
         </w:rPr>
-        <w:t>As seen in Figure 4 t</w:t>
+        <w:t xml:space="preserve">As seen in Figure </w:t>
+      </w:r>
+      <w:r>
+        <w:rPr>
+          <w:bCs/>
+          <w:lang w:val="en-US"/>
+        </w:rPr>
+        <w:t>3</w:t>
+      </w:r>
+      <w:r>
+        <w:rPr>
+          <w:bCs/>
+          <w:lang w:val="en-US"/>
+        </w:rPr>
+        <w:t xml:space="preserve"> t</w:t>
       </w:r>
       <w:r>
         <w:rPr>
@@ -3067,7 +3115,7 @@
         <w:rPr>
           <w:lang w:val="en-US"/>
         </w:rPr>
-        <w:t>2</w:t>
+        <w:t>8</w:t>
       </w:r>
       <w:r>
         <w:rPr>
@@ -3149,7 +3197,19 @@
         <w:rPr>
           <w:lang w:val="en-US"/>
         </w:rPr>
-        <w:t xml:space="preserve">Figure 5. </w:t>
+        <w:t xml:space="preserve">Figure </w:t>
+      </w:r>
+      <w:r>
+        <w:rPr>
+          <w:lang w:val="en-US"/>
+        </w:rPr>
+        <w:t>4</w:t>
+      </w:r>
+      <w:r>
+        <w:rPr>
+          <w:lang w:val="en-US"/>
+        </w:rPr>
+        <w:t xml:space="preserve">. </w:t>
       </w:r>
       <w:r>
         <w:rPr>
@@ -3460,7 +3520,7 @@
         <w:rPr>
           <w:lang w:val="en-US"/>
         </w:rPr>
-        <w:t>3</w:t>
+        <w:t>9</w:t>
       </w:r>
       <w:r>
         <w:rPr>
@@ -3672,7 +3732,7 @@
         <w:rPr>
           <w:lang w:val="en-US"/>
         </w:rPr>
-        <w:t>4</w:t>
+        <w:t>10</w:t>
       </w:r>
       <w:r>
         <w:rPr>
@@ -7272,7 +7332,19 @@
         <w:rPr>
           <w:lang w:val="en-US"/>
         </w:rPr>
-        <w:t xml:space="preserve"> [13]</w:t>
+        <w:t xml:space="preserve"> [</w:t>
+      </w:r>
+      <w:r>
+        <w:rPr>
+          <w:lang w:val="en-US"/>
+        </w:rPr>
+        <w:t>11</w:t>
+      </w:r>
+      <w:r>
+        <w:rPr>
+          <w:lang w:val="en-US"/>
+        </w:rPr>
+        <w:t>]</w:t>
       </w:r>
       <w:r>
         <w:rPr>
@@ -7596,7 +7668,19 @@
         <w:rPr>
           <w:lang w:val="en-US"/>
         </w:rPr>
-        <w:t xml:space="preserve"> [5]</w:t>
+        <w:t xml:space="preserve"> [</w:t>
+      </w:r>
+      <w:r>
+        <w:rPr>
+          <w:lang w:val="en-US"/>
+        </w:rPr>
+        <w:t>13</w:t>
+      </w:r>
+      <w:r>
+        <w:rPr>
+          <w:lang w:val="en-US"/>
+        </w:rPr>
+        <w:t>]</w:t>
       </w:r>
       <w:r>
         <w:rPr>
@@ -7887,7 +7971,19 @@
         <w:rPr>
           <w:lang w:val="en-US"/>
         </w:rPr>
-        <w:t xml:space="preserve"> [6]</w:t>
+        <w:t xml:space="preserve"> [</w:t>
+      </w:r>
+      <w:r>
+        <w:rPr>
+          <w:lang w:val="en-US"/>
+        </w:rPr>
+        <w:t>14</w:t>
+      </w:r>
+      <w:r>
+        <w:rPr>
+          <w:lang w:val="en-US"/>
+        </w:rPr>
+        <w:t>]</w:t>
       </w:r>
     </w:p>
     <w:p>
@@ -8247,7 +8343,13 @@
         <w:rPr>
           <w:lang w:val="en-US"/>
         </w:rPr>
-        <w:t xml:space="preserve"> (Figure 6</w:t>
+        <w:t xml:space="preserve"> (Figure </w:t>
+      </w:r>
+      <w:r>
+        <w:rPr>
+          <w:lang w:val="en-US"/>
+        </w:rPr>
+        <w:t>5</w:t>
       </w:r>
       <w:r>
         <w:rPr>
@@ -8259,7 +8361,19 @@
         <w:rPr>
           <w:lang w:val="en-US"/>
         </w:rPr>
-        <w:t xml:space="preserve"> 7)</w:t>
+        <w:t xml:space="preserve"> </w:t>
+      </w:r>
+      <w:r>
+        <w:rPr>
+          <w:lang w:val="en-US"/>
+        </w:rPr>
+        <w:t>6</w:t>
+      </w:r>
+      <w:r>
+        <w:rPr>
+          <w:lang w:val="en-US"/>
+        </w:rPr>
+        <w:t>)</w:t>
       </w:r>
       <w:r>
         <w:rPr>
@@ -8328,7 +8442,19 @@
         <w:rPr>
           <w:lang w:val="en-US"/>
         </w:rPr>
-        <w:t>Figure 6. Result of</w:t>
+        <w:t xml:space="preserve">Figure </w:t>
+      </w:r>
+      <w:r>
+        <w:rPr>
+          <w:lang w:val="en-US"/>
+        </w:rPr>
+        <w:t>5</w:t>
+      </w:r>
+      <w:r>
+        <w:rPr>
+          <w:lang w:val="en-US"/>
+        </w:rPr>
+        <w:t>. Result of</w:t>
       </w:r>
       <w:r>
         <w:rPr>
@@ -8423,7 +8549,19 @@
         <w:rPr>
           <w:lang w:val="en-US"/>
         </w:rPr>
-        <w:t>Figure 7. Database</w:t>
+        <w:t xml:space="preserve">Figure </w:t>
+      </w:r>
+      <w:r>
+        <w:rPr>
+          <w:lang w:val="en-US"/>
+        </w:rPr>
+        <w:t>6</w:t>
+      </w:r>
+      <w:r>
+        <w:rPr>
+          <w:lang w:val="en-US"/>
+        </w:rPr>
+        <w:t>. Database</w:t>
       </w:r>
       <w:r>
         <w:rPr>
@@ -8641,7 +8779,19 @@
         <w:rPr>
           <w:lang w:val="en-US"/>
         </w:rPr>
-        <w:t xml:space="preserve"> (Figure 8)</w:t>
+        <w:t xml:space="preserve"> (Figure </w:t>
+      </w:r>
+      <w:r>
+        <w:rPr>
+          <w:lang w:val="en-US"/>
+        </w:rPr>
+        <w:t>7</w:t>
+      </w:r>
+      <w:r>
+        <w:rPr>
+          <w:lang w:val="en-US"/>
+        </w:rPr>
+        <w:t>)</w:t>
       </w:r>
       <w:r>
         <w:rPr>
@@ -8710,7 +8860,25 @@
         <w:rPr>
           <w:lang w:val="en-US"/>
         </w:rPr>
-        <w:t xml:space="preserve">Figure 8. </w:t>
+        <w:t>Figure</w:t>
+      </w:r>
+      <w:r>
+        <w:rPr>
+          <w:lang w:val="en-US"/>
+        </w:rPr>
+        <w:t xml:space="preserve"> </w:t>
+      </w:r>
+      <w:r>
+        <w:rPr>
+          <w:lang w:val="en-US"/>
+        </w:rPr>
+        <w:t>7</w:t>
+      </w:r>
+      <w:r>
+        <w:rPr>
+          <w:lang w:val="en-US"/>
+        </w:rPr>
+        <w:t xml:space="preserve">. </w:t>
       </w:r>
       <w:r>
         <w:rPr>
@@ -8924,7 +9092,19 @@
         <w:rPr>
           <w:lang w:val="en-US"/>
         </w:rPr>
-        <w:t xml:space="preserve"> (Figure 9)</w:t>
+        <w:t xml:space="preserve"> (Figure </w:t>
+      </w:r>
+      <w:r>
+        <w:rPr>
+          <w:lang w:val="en-US"/>
+        </w:rPr>
+        <w:t>8</w:t>
+      </w:r>
+      <w:r>
+        <w:rPr>
+          <w:lang w:val="en-US"/>
+        </w:rPr>
+        <w:t>)</w:t>
       </w:r>
       <w:r>
         <w:rPr>
@@ -8993,7 +9173,19 @@
         <w:rPr>
           <w:lang w:val="en-US"/>
         </w:rPr>
-        <w:t>Figure 9. Website `map.html` with fetched data (here serial number = NULL) shown on the map</w:t>
+        <w:t xml:space="preserve">Figure </w:t>
+      </w:r>
+      <w:r>
+        <w:rPr>
+          <w:lang w:val="en-US"/>
+        </w:rPr>
+        <w:t>8</w:t>
+      </w:r>
+      <w:r>
+        <w:rPr>
+          <w:lang w:val="en-US"/>
+        </w:rPr>
+        <w:t>. Website `map.html` with fetched data (here serial number = NULL) shown on the map</w:t>
       </w:r>
     </w:p>
     <w:p>
@@ -9345,7 +9537,31 @@
         <w:rPr>
           <w:lang w:val="en-US"/>
         </w:rPr>
-        <w:t xml:space="preserve"> [6,7]</w:t>
+        <w:t xml:space="preserve"> [</w:t>
+      </w:r>
+      <w:r>
+        <w:rPr>
+          <w:lang w:val="en-US"/>
+        </w:rPr>
+        <w:t>15</w:t>
+      </w:r>
+      <w:r>
+        <w:rPr>
+          <w:lang w:val="en-US"/>
+        </w:rPr>
+        <w:t>,</w:t>
+      </w:r>
+      <w:r>
+        <w:rPr>
+          <w:lang w:val="en-US"/>
+        </w:rPr>
+        <w:t>16</w:t>
+      </w:r>
+      <w:r>
+        <w:rPr>
+          <w:lang w:val="en-US"/>
+        </w:rPr>
+        <w:t>]</w:t>
       </w:r>
     </w:p>
     <w:p>
@@ -9428,138 +9644,6 @@
           <w:lang w:val="en-US"/>
         </w:rPr>
         <w:t>.</w:t>
-      </w:r>
-    </w:p>
-    <w:p>
-      <w:pPr>
-        <w:pStyle w:val="ListParagraph"/>
-        <w:numPr>
-          <w:ilvl w:val="0"/>
-          <w:numId w:val="1"/>
-        </w:numPr>
-        <w:rPr>
-          <w:lang w:val="en-US"/>
-        </w:rPr>
-      </w:pPr>
-      <w:r>
-        <w:rPr>
-          <w:lang w:val="en-US"/>
-        </w:rPr>
-        <w:t xml:space="preserve">https://www.educative.io/blog/object-oriented-programming </w:t>
-      </w:r>
-    </w:p>
-    <w:p>
-      <w:pPr>
-        <w:pStyle w:val="ListParagraph"/>
-        <w:numPr>
-          <w:ilvl w:val="0"/>
-          <w:numId w:val="1"/>
-        </w:numPr>
-        <w:rPr>
-          <w:lang w:val="en-US"/>
-        </w:rPr>
-      </w:pPr>
-      <w:r>
-        <w:rPr>
-          <w:lang w:val="en-US"/>
-        </w:rPr>
-        <w:t xml:space="preserve">https://en.wikipedia.org/wiki/JSON </w:t>
-      </w:r>
-    </w:p>
-    <w:p>
-      <w:pPr>
-        <w:pStyle w:val="ListParagraph"/>
-        <w:numPr>
-          <w:ilvl w:val="0"/>
-          <w:numId w:val="1"/>
-        </w:numPr>
-        <w:rPr>
-          <w:lang w:val="en-US"/>
-        </w:rPr>
-      </w:pPr>
-      <w:r>
-        <w:rPr>
-          <w:lang w:val="en-US"/>
-        </w:rPr>
-        <w:t>https://getbootstrap.com</w:t>
-      </w:r>
-      <w:r>
-        <w:rPr>
-          <w:lang w:val="en-US"/>
-        </w:rPr>
-        <w:t xml:space="preserve"> </w:t>
-      </w:r>
-    </w:p>
-    <w:p>
-      <w:pPr>
-        <w:pStyle w:val="ListParagraph"/>
-        <w:numPr>
-          <w:ilvl w:val="0"/>
-          <w:numId w:val="1"/>
-        </w:numPr>
-        <w:rPr>
-          <w:lang w:val="en-US"/>
-        </w:rPr>
-      </w:pPr>
-      <w:r>
-        <w:rPr>
-          <w:lang w:val="en-US"/>
-        </w:rPr>
-        <w:t xml:space="preserve">https://developers.google.com/maps/documentation/javascript/get-api-key </w:t>
-      </w:r>
-    </w:p>
-    <w:p>
-      <w:pPr>
-        <w:pStyle w:val="ListParagraph"/>
-        <w:numPr>
-          <w:ilvl w:val="0"/>
-          <w:numId w:val="1"/>
-        </w:numPr>
-        <w:rPr>
-          <w:lang w:val="en-US"/>
-        </w:rPr>
-      </w:pPr>
-      <w:r>
-        <w:rPr>
-          <w:lang w:val="en-US"/>
-        </w:rPr>
-        <w:t xml:space="preserve">https://developers.google.com/maps/documentation/javascript/overview </w:t>
-      </w:r>
-    </w:p>
-    <w:p>
-      <w:pPr>
-        <w:pStyle w:val="ListParagraph"/>
-        <w:numPr>
-          <w:ilvl w:val="0"/>
-          <w:numId w:val="1"/>
-        </w:numPr>
-        <w:rPr>
-          <w:lang w:val="en-US"/>
-        </w:rPr>
-      </w:pPr>
-      <w:r>
-        <w:rPr>
-          <w:lang w:val="en-US"/>
-        </w:rPr>
-        <w:t xml:space="preserve">https://opencellid.org </w:t>
-      </w:r>
-    </w:p>
-    <w:p>
-      <w:pPr>
-        <w:pStyle w:val="ListParagraph"/>
-        <w:numPr>
-          <w:ilvl w:val="0"/>
-          <w:numId w:val="1"/>
-        </w:numPr>
-        <w:rPr>
-          <w:lang w:val="en-US"/>
-        </w:rPr>
-      </w:pPr>
-      <w:r>
-        <w:rPr>
-          <w:lang w:val="en-US"/>
-        </w:rPr>
-        <w:t xml:space="preserve">http://wiki.opencellid.org/wiki/API#Getting_cell_position </w:t>
       </w:r>
     </w:p>
     <w:p>
@@ -9591,6 +9675,9 @@
           <w:numId w:val="1"/>
         </w:numPr>
         <w:rPr>
+          <w:rStyle w:val="Hyperlink"/>
+          <w:color w:val="auto"/>
+          <w:u w:val="none"/>
           <w:lang w:val="en-US"/>
         </w:rPr>
       </w:pPr>
@@ -9612,6 +9699,9 @@
           <w:numId w:val="1"/>
         </w:numPr>
         <w:rPr>
+          <w:rStyle w:val="Hyperlink"/>
+          <w:color w:val="auto"/>
+          <w:u w:val="none"/>
           <w:lang w:val="en-US"/>
         </w:rPr>
       </w:pPr>
@@ -9633,18 +9723,33 @@
           <w:numId w:val="1"/>
         </w:numPr>
         <w:rPr>
-          <w:lang w:val="en-US"/>
-        </w:rPr>
-      </w:pPr>
-      <w:hyperlink r:id="rId19" w:history="1">
-        <w:r>
-          <w:rPr>
-            <w:rStyle w:val="Hyperlink"/>
-            <w:lang w:val="en-US"/>
-          </w:rPr>
-          <w:t>https://www.w3schools.com/jquery/jquery_intro.asp</w:t>
-        </w:r>
-      </w:hyperlink>
+          <w:rFonts w:cstheme="minorHAnsi"/>
+          <w:lang w:val="en-US"/>
+        </w:rPr>
+      </w:pPr>
+      <w:r>
+        <w:rPr>
+          <w:rFonts w:cstheme="minorHAnsi"/>
+          <w:i/>
+          <w:iCs/>
+          <w:lang w:val="en-US"/>
+        </w:rPr>
+        <w:t>Windows Server Administration Fundamentals.</w:t>
+      </w:r>
+      <w:r>
+        <w:rPr>
+          <w:rFonts w:cstheme="minorHAnsi"/>
+          <w:lang w:val="en-US"/>
+        </w:rPr>
+        <w:t xml:space="preserve"> Microsoft Official Academic Course. 111 River Street, </w:t>
+      </w:r>
+      <w:r>
+        <w:rPr>
+          <w:rFonts w:cstheme="minorHAnsi"/>
+          <w:lang w:val="en-US"/>
+        </w:rPr>
+        <w:t>Hoboken, NJ 07030: John Wiley &amp; Sons. 2011. pp. 2–3. ISBN 978-0-470-90182-3.</w:t>
+      </w:r>
     </w:p>
     <w:p>
       <w:pPr>
@@ -9654,28 +9759,10 @@
           <w:numId w:val="1"/>
         </w:numPr>
         <w:rPr>
-          <w:lang w:val="en-US"/>
-        </w:rPr>
-      </w:pPr>
-      <w:hyperlink r:id="rId20" w:history="1">
-        <w:r>
-          <w:rPr>
-            <w:rStyle w:val="Hyperlink"/>
-            <w:lang w:val="en-US"/>
-          </w:rPr>
-          <w:t>https://jquery.com</w:t>
-        </w:r>
-      </w:hyperlink>
-    </w:p>
-    <w:p>
-      <w:pPr>
-        <w:pStyle w:val="ListParagraph"/>
-        <w:numPr>
-          <w:ilvl w:val="0"/>
-          <w:numId w:val="1"/>
-        </w:numPr>
-        <w:rPr>
+          <w:rStyle w:val="Hyperlink"/>
           <w:rFonts w:cstheme="minorHAnsi"/>
+          <w:color w:val="auto"/>
+          <w:u w:val="none"/>
           <w:lang w:val="en-US"/>
         </w:rPr>
       </w:pPr>
@@ -9704,7 +9791,25 @@
           <w:szCs w:val="24"/>
           <w:lang w:val="en-DE" w:eastAsia="en-DE"/>
         </w:rPr>
-        <w:t xml:space="preserve">What is a Database </w:t>
+        <w:t>What is a Database Server</w:t>
+      </w:r>
+      <w:r>
+        <w:rPr>
+          <w:rFonts w:eastAsia="Times New Roman" w:cstheme="minorHAnsi"/>
+          <w:sz w:val="24"/>
+          <w:szCs w:val="24"/>
+          <w:lang w:eastAsia="en-DE"/>
+        </w:rPr>
+        <w:t>“.</w:t>
+      </w:r>
+      <w:r>
+        <w:rPr>
+          <w:rFonts w:eastAsia="Times New Roman" w:cstheme="minorHAnsi"/>
+          <w:sz w:val="24"/>
+          <w:szCs w:val="24"/>
+          <w:lang w:eastAsia="en-DE"/>
+        </w:rPr>
+        <w:t xml:space="preserve"> </w:t>
       </w:r>
       <w:r>
         <w:rPr>
@@ -9713,36 +9818,9 @@
           <w:szCs w:val="24"/>
           <w:lang w:val="en-DE" w:eastAsia="en-DE"/>
         </w:rPr>
-        <w:t>Server</w:t>
-      </w:r>
-      <w:r>
-        <w:rPr>
-          <w:rFonts w:eastAsia="Times New Roman" w:cstheme="minorHAnsi"/>
-          <w:sz w:val="24"/>
-          <w:szCs w:val="24"/>
-          <w:lang w:eastAsia="en-DE"/>
-        </w:rPr>
-        <w:t>“.</w:t>
-      </w:r>
-      <w:r>
-        <w:rPr>
-          <w:rFonts w:eastAsia="Times New Roman" w:cstheme="minorHAnsi"/>
-          <w:sz w:val="24"/>
-          <w:szCs w:val="24"/>
-          <w:lang w:eastAsia="en-DE"/>
-        </w:rPr>
-        <w:t xml:space="preserve"> </w:t>
-      </w:r>
-      <w:r>
-        <w:rPr>
-          <w:rFonts w:eastAsia="Times New Roman" w:cstheme="minorHAnsi"/>
-          <w:sz w:val="24"/>
-          <w:szCs w:val="24"/>
-          <w:lang w:val="en-DE" w:eastAsia="en-DE"/>
-        </w:rPr>
         <w:t xml:space="preserve">ecomputernotes.com. </w:t>
       </w:r>
-      <w:hyperlink r:id="rId21" w:history="1">
+      <w:hyperlink r:id="rId19" w:history="1">
         <w:r>
           <w:rPr>
             <w:rStyle w:val="Hyperlink"/>
@@ -9790,25 +9868,173 @@
           <w:numId w:val="1"/>
         </w:numPr>
         <w:rPr>
-          <w:rFonts w:cstheme="minorHAnsi"/>
-          <w:lang w:val="en-US"/>
-        </w:rPr>
-      </w:pPr>
-      <w:r>
-        <w:rPr>
-          <w:rFonts w:cstheme="minorHAnsi"/>
-          <w:i/>
-          <w:iCs/>
-          <w:lang w:val="en-US"/>
-        </w:rPr>
-        <w:t>Windows Server Administration Fundamentals.</w:t>
-      </w:r>
-      <w:r>
-        <w:rPr>
-          <w:rFonts w:cstheme="minorHAnsi"/>
-          <w:lang w:val="en-US"/>
-        </w:rPr>
-        <w:t xml:space="preserve"> Microsoft Official Academic Course. 111 River Street, Hoboken, NJ 07030: John Wiley &amp; Sons. 2011. pp. 2–3. ISBN 978-0-470-90182-3.</w:t>
+          <w:lang w:val="en-US"/>
+        </w:rPr>
+      </w:pPr>
+      <w:r>
+        <w:rPr>
+          <w:lang w:val="en-US"/>
+        </w:rPr>
+        <w:t xml:space="preserve">https://www.educative.io/blog/object-oriented-programming </w:t>
+      </w:r>
+    </w:p>
+    <w:p>
+      <w:pPr>
+        <w:pStyle w:val="ListParagraph"/>
+        <w:numPr>
+          <w:ilvl w:val="0"/>
+          <w:numId w:val="1"/>
+        </w:numPr>
+        <w:rPr>
+          <w:lang w:val="en-US"/>
+        </w:rPr>
+      </w:pPr>
+      <w:r>
+        <w:rPr>
+          <w:lang w:val="en-US"/>
+        </w:rPr>
+        <w:t xml:space="preserve">https://en.wikipedia.org/wiki/JSON </w:t>
+      </w:r>
+    </w:p>
+    <w:p>
+      <w:pPr>
+        <w:pStyle w:val="ListParagraph"/>
+        <w:numPr>
+          <w:ilvl w:val="0"/>
+          <w:numId w:val="1"/>
+        </w:numPr>
+        <w:rPr>
+          <w:lang w:val="en-US"/>
+        </w:rPr>
+      </w:pPr>
+      <w:r>
+        <w:rPr>
+          <w:lang w:val="en-US"/>
+        </w:rPr>
+        <w:t>https://getbootstrap.com</w:t>
+      </w:r>
+      <w:r>
+        <w:rPr>
+          <w:lang w:val="en-US"/>
+        </w:rPr>
+        <w:t xml:space="preserve"> </w:t>
+      </w:r>
+    </w:p>
+    <w:p>
+      <w:pPr>
+        <w:pStyle w:val="ListParagraph"/>
+        <w:numPr>
+          <w:ilvl w:val="0"/>
+          <w:numId w:val="1"/>
+        </w:numPr>
+        <w:rPr>
+          <w:rStyle w:val="Hyperlink"/>
+          <w:color w:val="auto"/>
+          <w:u w:val="none"/>
+          <w:lang w:val="en-US"/>
+        </w:rPr>
+      </w:pPr>
+      <w:hyperlink r:id="rId20" w:history="1">
+        <w:r>
+          <w:rPr>
+            <w:rStyle w:val="Hyperlink"/>
+            <w:lang w:val="en-US"/>
+          </w:rPr>
+          <w:t>https://jquery.com</w:t>
+        </w:r>
+      </w:hyperlink>
+    </w:p>
+    <w:p>
+      <w:pPr>
+        <w:pStyle w:val="ListParagraph"/>
+        <w:numPr>
+          <w:ilvl w:val="0"/>
+          <w:numId w:val="1"/>
+        </w:numPr>
+        <w:rPr>
+          <w:lang w:val="en-US"/>
+        </w:rPr>
+      </w:pPr>
+      <w:hyperlink r:id="rId21" w:history="1">
+        <w:r>
+          <w:rPr>
+            <w:rStyle w:val="Hyperlink"/>
+            <w:lang w:val="en-US"/>
+          </w:rPr>
+          <w:t>https://www.w3schools.com/jquery/jquery_intro.asp</w:t>
+        </w:r>
+      </w:hyperlink>
+    </w:p>
+    <w:p>
+      <w:pPr>
+        <w:pStyle w:val="ListParagraph"/>
+        <w:numPr>
+          <w:ilvl w:val="0"/>
+          <w:numId w:val="1"/>
+        </w:numPr>
+        <w:rPr>
+          <w:lang w:val="en-US"/>
+        </w:rPr>
+      </w:pPr>
+      <w:r>
+        <w:rPr>
+          <w:lang w:val="en-US"/>
+        </w:rPr>
+        <w:t xml:space="preserve">https://developers.google.com/maps/documentation/javascript/get-api-key </w:t>
+      </w:r>
+    </w:p>
+    <w:p>
+      <w:pPr>
+        <w:pStyle w:val="ListParagraph"/>
+        <w:numPr>
+          <w:ilvl w:val="0"/>
+          <w:numId w:val="1"/>
+        </w:numPr>
+        <w:rPr>
+          <w:lang w:val="en-US"/>
+        </w:rPr>
+      </w:pPr>
+      <w:r>
+        <w:rPr>
+          <w:lang w:val="en-US"/>
+        </w:rPr>
+        <w:t xml:space="preserve">https://developers.google.com/maps/documentation/javascript/overview </w:t>
+      </w:r>
+    </w:p>
+    <w:p>
+      <w:pPr>
+        <w:pStyle w:val="ListParagraph"/>
+        <w:numPr>
+          <w:ilvl w:val="0"/>
+          <w:numId w:val="1"/>
+        </w:numPr>
+        <w:rPr>
+          <w:lang w:val="en-US"/>
+        </w:rPr>
+      </w:pPr>
+      <w:r>
+        <w:rPr>
+          <w:lang w:val="en-US"/>
+        </w:rPr>
+        <w:t xml:space="preserve">https://opencellid.org </w:t>
+      </w:r>
+    </w:p>
+    <w:p>
+      <w:pPr>
+        <w:pStyle w:val="ListParagraph"/>
+        <w:numPr>
+          <w:ilvl w:val="0"/>
+          <w:numId w:val="1"/>
+        </w:numPr>
+        <w:rPr>
+          <w:lang w:val="en-US"/>
+        </w:rPr>
+      </w:pPr>
+      <w:r>
+        <w:rPr>
+          <w:lang w:val="en-US"/>
+        </w:rPr>
+        <w:t xml:space="preserve">http://wiki.opencellid.org/wiki/API#Getting_cell_position </w:t>
       </w:r>
     </w:p>
     <w:sectPr>

</xml_diff>